<commit_message>
rebuilt all courses after template changes to include link to new website
</commit_message>
<xml_diff>
--- a/word/digital-literacies.docx
+++ b/word/digital-literacies.docx
@@ -36,7 +36,7 @@
         <w:t xml:space="preserve">Curinga</w:t>
       </w:r>
       <w:r>
-        <w:cr/>
+        <w:br w:type="textWrapping"/>
       </w:r>
       <w:r>
         <w:t xml:space="preserve">Gillian</w:t>
@@ -140,6 +140,7 @@
     </w:p>
     <w:p>
       <w:pPr>
+        <w:pStyle w:val="Compact"/>
         <w:numPr>
           <w:numId w:val="2"/>
           <w:ilvl w:val="0"/>
@@ -169,6 +170,7 @@
     </w:p>
     <w:p>
       <w:pPr>
+        <w:pStyle w:val="Compact"/>
         <w:numPr>
           <w:numId w:val="2"/>
           <w:ilvl w:val="0"/>
@@ -180,6 +182,7 @@
     </w:p>
     <w:p>
       <w:pPr>
+        <w:pStyle w:val="Compact"/>
         <w:numPr>
           <w:numId w:val="2"/>
           <w:ilvl w:val="0"/>
@@ -191,6 +194,7 @@
     </w:p>
     <w:p>
       <w:pPr>
+        <w:pStyle w:val="Compact"/>
         <w:numPr>
           <w:numId w:val="2"/>
           <w:ilvl w:val="0"/>
@@ -202,6 +206,7 @@
     </w:p>
     <w:p>
       <w:pPr>
+        <w:pStyle w:val="Compact"/>
         <w:numPr>
           <w:numId w:val="2"/>
           <w:ilvl w:val="0"/>
@@ -213,6 +218,7 @@
     </w:p>
     <w:p>
       <w:pPr>
+        <w:pStyle w:val="Compact"/>
         <w:numPr>
           <w:numId w:val="2"/>
           <w:ilvl w:val="0"/>
@@ -936,6 +942,7 @@
     </w:p>
     <w:p>
       <w:pPr>
+        <w:pStyle w:val="Compact"/>
         <w:numPr>
           <w:numId w:val="3"/>
           <w:ilvl w:val="0"/>
@@ -947,6 +954,7 @@
     </w:p>
     <w:p>
       <w:pPr>
+        <w:pStyle w:val="Compact"/>
         <w:numPr>
           <w:numId w:val="4"/>
           <w:ilvl w:val="0"/>
@@ -958,6 +966,7 @@
     </w:p>
     <w:p>
       <w:pPr>
+        <w:pStyle w:val="Compact"/>
         <w:numPr>
           <w:numId w:val="4"/>
           <w:ilvl w:val="0"/>
@@ -969,6 +978,7 @@
     </w:p>
     <w:p>
       <w:pPr>
+        <w:pStyle w:val="Compact"/>
         <w:numPr>
           <w:numId w:val="5"/>
           <w:ilvl w:val="0"/>
@@ -1031,6 +1041,7 @@
     </w:p>
     <w:p>
       <w:pPr>
+        <w:pStyle w:val="Compact"/>
         <w:numPr>
           <w:numId w:val="6"/>
           <w:ilvl w:val="0"/>
@@ -1042,6 +1053,7 @@
     </w:p>
     <w:p>
       <w:pPr>
+        <w:pStyle w:val="Compact"/>
         <w:numPr>
           <w:numId w:val="7"/>
           <w:ilvl w:val="0"/>
@@ -1053,6 +1065,7 @@
     </w:p>
     <w:p>
       <w:pPr>
+        <w:pStyle w:val="Compact"/>
         <w:numPr>
           <w:numId w:val="7"/>
           <w:ilvl w:val="0"/>
@@ -1097,6 +1110,7 @@
     </w:p>
     <w:p>
       <w:pPr>
+        <w:pStyle w:val="Compact"/>
         <w:numPr>
           <w:numId w:val="8"/>
           <w:ilvl w:val="0"/>
@@ -1108,6 +1122,7 @@
     </w:p>
     <w:p>
       <w:pPr>
+        <w:pStyle w:val="Compact"/>
         <w:numPr>
           <w:numId w:val="9"/>
           <w:ilvl w:val="0"/>
@@ -1119,6 +1134,7 @@
     </w:p>
     <w:p>
       <w:pPr>
+        <w:pStyle w:val="Compact"/>
         <w:numPr>
           <w:numId w:val="9"/>
           <w:ilvl w:val="0"/>
@@ -1130,6 +1146,7 @@
     </w:p>
     <w:p>
       <w:pPr>
+        <w:pStyle w:val="Compact"/>
         <w:numPr>
           <w:numId w:val="9"/>
           <w:ilvl w:val="0"/>
@@ -1174,6 +1191,7 @@
     </w:p>
     <w:p>
       <w:pPr>
+        <w:pStyle w:val="Compact"/>
         <w:numPr>
           <w:numId w:val="10"/>
           <w:ilvl w:val="0"/>
@@ -1185,6 +1203,7 @@
     </w:p>
     <w:p>
       <w:pPr>
+        <w:pStyle w:val="Compact"/>
         <w:numPr>
           <w:numId w:val="11"/>
           <w:ilvl w:val="0"/>
@@ -1196,6 +1215,7 @@
     </w:p>
     <w:p>
       <w:pPr>
+        <w:pStyle w:val="Compact"/>
         <w:numPr>
           <w:numId w:val="11"/>
           <w:ilvl w:val="0"/>
@@ -1261,6 +1281,7 @@
     </w:p>
     <w:p>
       <w:pPr>
+        <w:pStyle w:val="Compact"/>
         <w:numPr>
           <w:numId w:val="12"/>
           <w:ilvl w:val="0"/>
@@ -1272,6 +1293,7 @@
     </w:p>
     <w:p>
       <w:pPr>
+        <w:pStyle w:val="Compact"/>
         <w:numPr>
           <w:numId w:val="13"/>
           <w:ilvl w:val="0"/>
@@ -1283,6 +1305,7 @@
     </w:p>
     <w:p>
       <w:pPr>
+        <w:pStyle w:val="Compact"/>
         <w:numPr>
           <w:numId w:val="13"/>
           <w:ilvl w:val="0"/>
@@ -1294,6 +1317,7 @@
     </w:p>
     <w:p>
       <w:pPr>
+        <w:pStyle w:val="Compact"/>
         <w:numPr>
           <w:numId w:val="13"/>
           <w:ilvl w:val="0"/>
@@ -1320,6 +1344,7 @@
     </w:p>
     <w:p>
       <w:pPr>
+        <w:pStyle w:val="Compact"/>
         <w:numPr>
           <w:numId w:val="14"/>
           <w:ilvl w:val="0"/>
@@ -1331,6 +1356,7 @@
     </w:p>
     <w:p>
       <w:pPr>
+        <w:pStyle w:val="Compact"/>
         <w:numPr>
           <w:numId w:val="15"/>
           <w:ilvl w:val="0"/>
@@ -1342,6 +1368,7 @@
     </w:p>
     <w:p>
       <w:pPr>
+        <w:pStyle w:val="Compact"/>
         <w:numPr>
           <w:numId w:val="15"/>
           <w:ilvl w:val="0"/>
@@ -1353,6 +1380,7 @@
     </w:p>
     <w:p>
       <w:pPr>
+        <w:pStyle w:val="Compact"/>
         <w:numPr>
           <w:numId w:val="15"/>
           <w:ilvl w:val="0"/>
@@ -1400,6 +1428,7 @@
     </w:p>
     <w:p>
       <w:pPr>
+        <w:pStyle w:val="Compact"/>
         <w:numPr>
           <w:numId w:val="16"/>
           <w:ilvl w:val="0"/>
@@ -1411,6 +1440,7 @@
     </w:p>
     <w:p>
       <w:pPr>
+        <w:pStyle w:val="Compact"/>
         <w:numPr>
           <w:numId w:val="17"/>
           <w:ilvl w:val="0"/>
@@ -1422,6 +1452,7 @@
     </w:p>
     <w:p>
       <w:pPr>
+        <w:pStyle w:val="Compact"/>
         <w:numPr>
           <w:numId w:val="17"/>
           <w:ilvl w:val="0"/>
@@ -1463,6 +1494,7 @@
     </w:p>
     <w:p>
       <w:pPr>
+        <w:pStyle w:val="Compact"/>
         <w:numPr>
           <w:numId w:val="18"/>
           <w:ilvl w:val="0"/>
@@ -1474,6 +1506,7 @@
     </w:p>
     <w:p>
       <w:pPr>
+        <w:pStyle w:val="Compact"/>
         <w:numPr>
           <w:numId w:val="19"/>
           <w:ilvl w:val="0"/>
@@ -1485,6 +1518,7 @@
     </w:p>
     <w:p>
       <w:pPr>
+        <w:pStyle w:val="Compact"/>
         <w:numPr>
           <w:numId w:val="19"/>
           <w:ilvl w:val="0"/>
@@ -1547,6 +1581,7 @@
     </w:p>
     <w:p>
       <w:pPr>
+        <w:pStyle w:val="Compact"/>
         <w:numPr>
           <w:numId w:val="20"/>
           <w:ilvl w:val="0"/>
@@ -1558,6 +1593,7 @@
     </w:p>
     <w:p>
       <w:pPr>
+        <w:pStyle w:val="Compact"/>
         <w:numPr>
           <w:numId w:val="21"/>
           <w:ilvl w:val="0"/>
@@ -1569,6 +1605,7 @@
     </w:p>
     <w:p>
       <w:pPr>
+        <w:pStyle w:val="Compact"/>
         <w:numPr>
           <w:numId w:val="21"/>
           <w:ilvl w:val="0"/>
@@ -1613,6 +1650,7 @@
     </w:p>
     <w:p>
       <w:pPr>
+        <w:pStyle w:val="Compact"/>
         <w:numPr>
           <w:numId w:val="22"/>
           <w:ilvl w:val="0"/>
@@ -1624,6 +1662,7 @@
     </w:p>
     <w:p>
       <w:pPr>
+        <w:pStyle w:val="Compact"/>
         <w:numPr>
           <w:numId w:val="23"/>
           <w:ilvl w:val="0"/>
@@ -1638,6 +1677,7 @@
     </w:p>
     <w:p>
       <w:pPr>
+        <w:pStyle w:val="Compact"/>
         <w:numPr>
           <w:numId w:val="23"/>
           <w:ilvl w:val="0"/>
@@ -1649,6 +1689,7 @@
     </w:p>
     <w:p>
       <w:pPr>
+        <w:pStyle w:val="Compact"/>
         <w:numPr>
           <w:numId w:val="23"/>
           <w:ilvl w:val="0"/>
@@ -1660,6 +1701,7 @@
     </w:p>
     <w:p>
       <w:pPr>
+        <w:pStyle w:val="Compact"/>
         <w:numPr>
           <w:numId w:val="23"/>
           <w:ilvl w:val="0"/>
@@ -1671,6 +1713,7 @@
     </w:p>
     <w:p>
       <w:pPr>
+        <w:pStyle w:val="Compact"/>
         <w:numPr>
           <w:numId w:val="24"/>
           <w:ilvl w:val="1"/>
@@ -1682,6 +1725,7 @@
     </w:p>
     <w:p>
       <w:pPr>
+        <w:pStyle w:val="Compact"/>
         <w:numPr>
           <w:numId w:val="24"/>
           <w:ilvl w:val="1"/>
@@ -1693,6 +1737,7 @@
     </w:p>
     <w:p>
       <w:pPr>
+        <w:pStyle w:val="Compact"/>
         <w:numPr>
           <w:numId w:val="24"/>
           <w:ilvl w:val="1"/>
@@ -1704,6 +1749,7 @@
     </w:p>
     <w:p>
       <w:pPr>
+        <w:pStyle w:val="Compact"/>
         <w:numPr>
           <w:numId w:val="24"/>
           <w:ilvl w:val="1"/>
@@ -1730,6 +1776,7 @@
     </w:p>
     <w:p>
       <w:pPr>
+        <w:pStyle w:val="Compact"/>
         <w:numPr>
           <w:numId w:val="25"/>
           <w:ilvl w:val="0"/>
@@ -1741,6 +1788,7 @@
     </w:p>
     <w:p>
       <w:pPr>
+        <w:pStyle w:val="Compact"/>
         <w:numPr>
           <w:numId w:val="26"/>
           <w:ilvl w:val="0"/>
@@ -1752,6 +1800,7 @@
     </w:p>
     <w:p>
       <w:pPr>
+        <w:pStyle w:val="Compact"/>
         <w:numPr>
           <w:numId w:val="26"/>
           <w:ilvl w:val="0"/>
@@ -1763,6 +1812,7 @@
     </w:p>
     <w:p>
       <w:pPr>
+        <w:pStyle w:val="Compact"/>
         <w:numPr>
           <w:numId w:val="26"/>
           <w:ilvl w:val="0"/>
@@ -1774,6 +1824,7 @@
     </w:p>
     <w:p>
       <w:pPr>
+        <w:pStyle w:val="Compact"/>
         <w:numPr>
           <w:numId w:val="26"/>
           <w:ilvl w:val="0"/>
@@ -1810,6 +1861,7 @@
     </w:p>
     <w:p>
       <w:pPr>
+        <w:pStyle w:val="Compact"/>
         <w:numPr>
           <w:numId w:val="27"/>
           <w:ilvl w:val="0"/>
@@ -1821,6 +1873,7 @@
     </w:p>
     <w:p>
       <w:pPr>
+        <w:pStyle w:val="Compact"/>
         <w:numPr>
           <w:numId w:val="28"/>
           <w:ilvl w:val="0"/>
@@ -1832,6 +1885,7 @@
     </w:p>
     <w:p>
       <w:pPr>
+        <w:pStyle w:val="Compact"/>
         <w:numPr>
           <w:numId w:val="28"/>
           <w:ilvl w:val="0"/>
@@ -1855,6 +1909,7 @@
     </w:p>
     <w:p>
       <w:pPr>
+        <w:pStyle w:val="Compact"/>
         <w:numPr>
           <w:numId w:val="28"/>
           <w:ilvl w:val="0"/>
@@ -1884,6 +1939,7 @@
     </w:p>
     <w:p>
       <w:pPr>
+        <w:pStyle w:val="Compact"/>
         <w:numPr>
           <w:numId w:val="28"/>
           <w:ilvl w:val="0"/>
@@ -1895,6 +1951,7 @@
     </w:p>
     <w:p>
       <w:pPr>
+        <w:pStyle w:val="Compact"/>
         <w:numPr>
           <w:numId w:val="29"/>
           <w:ilvl w:val="0"/>
@@ -1921,6 +1978,7 @@
     </w:p>
     <w:p>
       <w:pPr>
+        <w:pStyle w:val="Compact"/>
         <w:numPr>
           <w:numId w:val="30"/>
           <w:ilvl w:val="0"/>
@@ -1932,6 +1990,7 @@
     </w:p>
     <w:p>
       <w:pPr>
+        <w:pStyle w:val="Compact"/>
         <w:numPr>
           <w:numId w:val="31"/>
           <w:ilvl w:val="0"/>
@@ -1943,6 +2002,7 @@
     </w:p>
     <w:p>
       <w:pPr>
+        <w:pStyle w:val="Compact"/>
         <w:numPr>
           <w:numId w:val="31"/>
           <w:ilvl w:val="0"/>
@@ -1954,6 +2014,7 @@
     </w:p>
     <w:p>
       <w:pPr>
+        <w:pStyle w:val="Compact"/>
         <w:numPr>
           <w:numId w:val="31"/>
           <w:ilvl w:val="0"/>
@@ -1965,6 +2026,7 @@
     </w:p>
     <w:p>
       <w:pPr>
+        <w:pStyle w:val="Compact"/>
         <w:numPr>
           <w:numId w:val="31"/>
           <w:ilvl w:val="0"/>
@@ -2376,6 +2438,7 @@
     </w:p>
     <w:p>
       <w:pPr>
+        <w:pStyle w:val="Compact"/>
         <w:pStyle w:val="Definition"/>
         <w:numPr>
           <w:numId w:val="32"/>
@@ -2430,6 +2493,7 @@
     </w:p>
     <w:p>
       <w:pPr>
+        <w:pStyle w:val="Compact"/>
         <w:pStyle w:val="Definition"/>
         <w:numPr>
           <w:numId w:val="32"/>
@@ -2451,6 +2515,7 @@
     </w:p>
     <w:p>
       <w:pPr>
+        <w:pStyle w:val="Compact"/>
         <w:pStyle w:val="Definition"/>
         <w:numPr>
           <w:numId w:val="32"/>
@@ -2472,6 +2537,7 @@
     </w:p>
     <w:p>
       <w:pPr>
+        <w:pStyle w:val="Compact"/>
         <w:pStyle w:val="Definition"/>
         <w:numPr>
           <w:numId w:val="32"/>
@@ -2491,7 +2557,7 @@
         <w:t xml:space="preserve">If I Google your name, what do I see? Would you want your mom to see it? Your (potential) boss? Do the top hits give the image you want to project? What if I look on Bing, Yahoo, or Duck Duck Go?</w:t>
       </w:r>
       <w:r>
-        <w:cr/>
+        <w:br w:type="textWrapping"/>
       </w:r>
       <w:r>
         <w:t xml:space="preserve">What about Facebook or that old MySpace account? How much information is public, or shared with your</w:t>
@@ -2548,6 +2614,7 @@
     </w:p>
     <w:p>
       <w:pPr>
+        <w:pStyle w:val="Compact"/>
         <w:pStyle w:val="Definition"/>
         <w:numPr>
           <w:numId w:val="33"/>
@@ -2560,6 +2627,7 @@
     </w:p>
     <w:p>
       <w:pPr>
+        <w:pStyle w:val="Compact"/>
         <w:pStyle w:val="Definition"/>
         <w:numPr>
           <w:numId w:val="33"/>
@@ -2572,6 +2640,7 @@
     </w:p>
     <w:p>
       <w:pPr>
+        <w:pStyle w:val="Compact"/>
         <w:pStyle w:val="Definition"/>
         <w:numPr>
           <w:numId w:val="33"/>
@@ -2584,6 +2653,7 @@
     </w:p>
     <w:p>
       <w:pPr>
+        <w:pStyle w:val="Compact"/>
         <w:pStyle w:val="Definition"/>
         <w:numPr>
           <w:numId w:val="33"/>
@@ -2604,6 +2674,7 @@
     </w:p>
     <w:p>
       <w:pPr>
+        <w:pStyle w:val="Compact"/>
         <w:pStyle w:val="Definition"/>
         <w:numPr>
           <w:numId w:val="34"/>
@@ -2621,6 +2692,7 @@
     </w:p>
     <w:p>
       <w:pPr>
+        <w:pStyle w:val="Compact"/>
         <w:pStyle w:val="Definition"/>
         <w:numPr>
           <w:numId w:val="34"/>
@@ -2638,6 +2710,7 @@
     </w:p>
     <w:p>
       <w:pPr>
+        <w:pStyle w:val="Compact"/>
         <w:pStyle w:val="Definition"/>
         <w:numPr>
           <w:numId w:val="34"/>
@@ -2655,6 +2728,7 @@
     </w:p>
     <w:p>
       <w:pPr>
+        <w:pStyle w:val="Compact"/>
         <w:pStyle w:val="Definition"/>
         <w:numPr>
           <w:numId w:val="34"/>
@@ -2672,6 +2746,7 @@
     </w:p>
     <w:p>
       <w:pPr>
+        <w:pStyle w:val="Compact"/>
         <w:pStyle w:val="Definition"/>
         <w:numPr>
           <w:numId w:val="34"/>
@@ -2695,6 +2770,7 @@
     </w:p>
     <w:p>
       <w:pPr>
+        <w:pStyle w:val="Compact"/>
         <w:pStyle w:val="Definition"/>
         <w:numPr>
           <w:numId w:val="34"/>
@@ -2801,6 +2877,7 @@
     </w:p>
     <w:p>
       <w:pPr>
+        <w:pStyle w:val="Compact"/>
         <w:numPr>
           <w:numId w:val="35"/>
           <w:ilvl w:val="0"/>
@@ -2812,6 +2889,7 @@
     </w:p>
     <w:p>
       <w:pPr>
+        <w:pStyle w:val="Compact"/>
         <w:numPr>
           <w:numId w:val="35"/>
           <w:ilvl w:val="0"/>
@@ -2823,6 +2901,7 @@
     </w:p>
     <w:p>
       <w:pPr>
+        <w:pStyle w:val="Compact"/>
         <w:numPr>
           <w:numId w:val="35"/>
           <w:ilvl w:val="0"/>
@@ -2834,6 +2913,7 @@
     </w:p>
     <w:p>
       <w:pPr>
+        <w:pStyle w:val="Compact"/>
         <w:numPr>
           <w:numId w:val="35"/>
           <w:ilvl w:val="0"/>
@@ -2845,6 +2925,7 @@
     </w:p>
     <w:p>
       <w:pPr>
+        <w:pStyle w:val="Compact"/>
         <w:numPr>
           <w:numId w:val="35"/>
           <w:ilvl w:val="0"/>
@@ -2856,6 +2937,7 @@
     </w:p>
     <w:p>
       <w:pPr>
+        <w:pStyle w:val="Compact"/>
         <w:numPr>
           <w:numId w:val="35"/>
           <w:ilvl w:val="0"/>
@@ -2867,6 +2949,7 @@
     </w:p>
     <w:p>
       <w:pPr>
+        <w:pStyle w:val="Compact"/>
         <w:numPr>
           <w:numId w:val="35"/>
           <w:ilvl w:val="0"/>
@@ -2878,6 +2961,7 @@
     </w:p>
     <w:p>
       <w:pPr>
+        <w:pStyle w:val="Compact"/>
         <w:numPr>
           <w:numId w:val="35"/>
           <w:ilvl w:val="0"/>
@@ -2889,6 +2973,7 @@
     </w:p>
     <w:p>
       <w:pPr>
+        <w:pStyle w:val="Compact"/>
         <w:numPr>
           <w:numId w:val="35"/>
           <w:ilvl w:val="0"/>
@@ -2900,6 +2985,7 @@
     </w:p>
     <w:p>
       <w:pPr>
+        <w:pStyle w:val="Compact"/>
         <w:numPr>
           <w:numId w:val="35"/>
           <w:ilvl w:val="0"/>
@@ -2911,6 +2997,7 @@
     </w:p>
     <w:p>
       <w:pPr>
+        <w:pStyle w:val="Compact"/>
         <w:numPr>
           <w:numId w:val="35"/>
           <w:ilvl w:val="0"/>
@@ -2922,6 +3009,7 @@
     </w:p>
     <w:p>
       <w:pPr>
+        <w:pStyle w:val="Compact"/>
         <w:numPr>
           <w:numId w:val="35"/>
           <w:ilvl w:val="0"/>
@@ -2933,6 +3021,7 @@
     </w:p>
     <w:p>
       <w:pPr>
+        <w:pStyle w:val="Compact"/>
         <w:numPr>
           <w:numId w:val="35"/>
           <w:ilvl w:val="0"/>
@@ -2944,6 +3033,7 @@
     </w:p>
     <w:p>
       <w:pPr>
+        <w:pStyle w:val="Compact"/>
         <w:numPr>
           <w:numId w:val="35"/>
           <w:ilvl w:val="0"/>
@@ -3006,7 +3096,7 @@
 <file path=word/numbering.xml><?xml version="1.0" encoding="utf-8"?>
 <w:numbering xmlns:w="http://schemas.openxmlformats.org/wordprocessingml/2006/main">
   <w:abstractNum w:abstractNumId="0">
-    <w:nsid w:val="10061dd7"/>
+    <w:nsid w:val="3a52003a"/>
     <w:multiLevelType w:val="multilevel"/>
     <w:lvl w:ilvl="0">
       <w:numFmt w:val="bullet"/>
@@ -3087,7 +3177,7 @@
     </w:lvl>
   </w:abstractNum>
   <w:abstractNum w:abstractNumId="2">
-    <w:nsid w:val="21d7307c"/>
+    <w:nsid w:val="b743193b"/>
     <w:multiLevelType w:val="multilevel"/>
     <w:lvl w:ilvl="0">
       <w:numFmt w:val="bullet"/>
@@ -3168,7 +3258,7 @@
     </w:lvl>
   </w:abstractNum>
   <w:abstractNum w:abstractNumId="3">
-    <w:nsid w:val="53d2f89b"/>
+    <w:nsid w:val="8b597266"/>
     <w:multiLevelType w:val="multilevel"/>
     <w:lvl w:ilvl="0">
       <w:start w:val="1"/>
@@ -3720,6 +3810,17 @@
   <w:style w:type="paragraph" w:default="1" w:styleId="Normal">
     <w:name w:val="Normal"/>
     <w:qFormat/>
+    <w:pPr>
+      <w:spacing w:before="180" w:after="180"/>
+    </w:pPr>
+  </w:style>
+  <w:style w:type="paragraph" w:styleId="Compact">
+    <w:name w:val="Compact"/>
+    <w:basedOn w:val="Normal"/>
+    <w:qFormat/>
+    <w:pPr>
+      <w:spacing w:before="36" w:after="36"/>
+    </w:pPr>
   </w:style>
   <w:style w:type="paragraph" w:styleId="Title">
     <w:name w:val="Title"/>

</xml_diff>

<commit_message>
built the word docs
</commit_message>
<xml_diff>
--- a/word/digital-literacies.docx
+++ b/word/digital-literacies.docx
@@ -77,7 +77,7 @@
         <w:rPr>
           <w:b/>
         </w:rPr>
-        <w:t xml:space="preserve">Educational Technology 0858-501, Summer Institute Edition ’14</w:t>
+        <w:t xml:space="preserve">Educational Technology 0858-501, Spring 2015</w:t>
       </w:r>
     </w:p>
     <w:p>
@@ -3108,7 +3108,7 @@
 <file path=word/numbering.xml><?xml version="1.0" encoding="utf-8"?>
 <w:numbering xmlns:w="http://schemas.openxmlformats.org/wordprocessingml/2006/main">
   <w:abstractNum w:abstractNumId="0">
-    <w:nsid w:val="18d29ca5"/>
+    <w:nsid w:val="a401e858"/>
     <w:multiLevelType w:val="multilevel"/>
     <w:lvl w:ilvl="0">
       <w:numFmt w:val="bullet"/>
@@ -3189,7 +3189,7 @@
     </w:lvl>
   </w:abstractNum>
   <w:abstractNum w:abstractNumId="2">
-    <w:nsid w:val="f998c2a8"/>
+    <w:nsid w:val="3c042c1b"/>
     <w:multiLevelType w:val="multilevel"/>
     <w:lvl w:ilvl="0">
       <w:numFmt w:val="bullet"/>
@@ -3270,7 +3270,7 @@
     </w:lvl>
   </w:abstractNum>
   <w:abstractNum w:abstractNumId="3">
-    <w:nsid w:val="a2292083"/>
+    <w:nsid w:val="45132e0a"/>
     <w:multiLevelType w:val="multilevel"/>
     <w:lvl w:ilvl="0">
       <w:start w:val="1"/>
@@ -3717,14 +3717,6 @@
       <w:sz w:val="20"/>
       <w:szCs w:val="20"/>
     </w:rPr>
-  </w:style>
-  <w:style w:type="paragraph" w:styleId="FootnoteText">
-    <w:name w:val="Footnote Text"/>
-    <w:basedOn w:val="Normal"/>
-    <w:next w:val="FootnoteText"/>
-    <w:uiPriority w:val="9"/>
-    <w:unhideWhenUsed/>
-    <w:qFormat/>
   </w:style>
   <w:style w:type="character" w:default="1" w:styleId="DefaultParagraphFont">
     <w:name w:val="Default Paragraph Font"/>

</xml_diff>

<commit_message>
style changes, open ed
</commit_message>
<xml_diff>
--- a/word/digital-literacies.docx
+++ b/word/digital-literacies.docx
@@ -18,7 +18,7 @@
     </w:p>
     <w:p>
       <w:pPr>
-        <w:pStyle w:val="Authors"/>
+        <w:pStyle w:val="Author"/>
       </w:pPr>
       <w:r>
         <w:t xml:space="preserve">Aaron</w:t>
@@ -29,9 +29,11 @@
       <w:r>
         <w:t xml:space="preserve">Hung</w:t>
       </w:r>
-      <w:r>
-        <w:br w:type="textWrapping"/>
-      </w:r>
+    </w:p>
+    <w:p>
+      <w:pPr>
+        <w:pStyle w:val="Author"/>
+      </w:pPr>
       <w:r>
         <w:t xml:space="preserve">Matthew</w:t>
       </w:r>
@@ -47,9 +49,11 @@
       <w:r>
         <w:t xml:space="preserve">Curinga</w:t>
       </w:r>
-      <w:r>
-        <w:br w:type="textWrapping"/>
-      </w:r>
+    </w:p>
+    <w:p>
+      <w:pPr>
+        <w:pStyle w:val="Author"/>
+      </w:pPr>
       <w:r>
         <w:t xml:space="preserve">Gillian</w:t>
       </w:r>
@@ -94,16 +98,16 @@
         <w:t xml:space="preserve">digital literacies, multileracies, new literacy, semantics, new media, communication theory, youth media, media studies, software studies</w:t>
       </w:r>
     </w:p>
-    <w:bookmarkStart w:id="21" w:name="description"/>
     <w:p>
       <w:pPr>
         <w:pStyle w:val="Heading1"/>
       </w:pPr>
+      <w:bookmarkStart w:id="21" w:name="description"/>
+      <w:bookmarkEnd w:id="21"/>
       <w:r>
         <w:t xml:space="preserve">Description</w:t>
       </w:r>
     </w:p>
-    <w:bookmarkEnd w:id="21"/>
     <w:p>
       <w:r>
         <w:t xml:space="preserve">How do multimedia, texting, chat, status updates, and hypertext change the way we read and interpret texts? Students study various theories of literacy and how it changes with the introduction of digital technologies. Readings will include selections on new media, new literacy, multiliteracies, multimedia cognition, and visual semantics.</w:t>
@@ -121,16 +125,16 @@
         </w:pict>
       </w:r>
     </w:p>
-    <w:bookmarkStart w:id="22" w:name="class-information"/>
     <w:p>
       <w:pPr>
         <w:pStyle w:val="Heading1"/>
       </w:pPr>
+      <w:bookmarkStart w:id="22" w:name="class-information"/>
+      <w:bookmarkEnd w:id="22"/>
       <w:r>
         <w:t xml:space="preserve">Class Information</w:t>
       </w:r>
     </w:p>
-    <w:bookmarkEnd w:id="22"/>
     <w:p>
       <w:r>
         <w:rPr>
@@ -143,7 +147,7 @@
       <w:pPr>
         <w:pStyle w:val="Compact"/>
         <w:numPr>
-          <w:numId w:val="2"/>
+          <w:numId w:val="1001"/>
           <w:ilvl w:val="0"/>
         </w:numPr>
       </w:pPr>
@@ -187,7 +191,7 @@
       <w:pPr>
         <w:pStyle w:val="Compact"/>
         <w:numPr>
-          <w:numId w:val="3"/>
+          <w:numId w:val="1002"/>
           <w:ilvl w:val="0"/>
         </w:numPr>
       </w:pPr>
@@ -199,7 +203,7 @@
       <w:pPr>
         <w:pStyle w:val="Compact"/>
         <w:numPr>
-          <w:numId w:val="3"/>
+          <w:numId w:val="1002"/>
           <w:ilvl w:val="0"/>
         </w:numPr>
       </w:pPr>
@@ -211,7 +215,7 @@
       <w:pPr>
         <w:pStyle w:val="Compact"/>
         <w:numPr>
-          <w:numId w:val="3"/>
+          <w:numId w:val="1002"/>
           <w:ilvl w:val="0"/>
         </w:numPr>
       </w:pPr>
@@ -223,7 +227,7 @@
       <w:pPr>
         <w:pStyle w:val="Compact"/>
         <w:numPr>
-          <w:numId w:val="3"/>
+          <w:numId w:val="1002"/>
           <w:ilvl w:val="0"/>
         </w:numPr>
       </w:pPr>
@@ -235,7 +239,7 @@
       <w:pPr>
         <w:pStyle w:val="Compact"/>
         <w:numPr>
-          <w:numId w:val="3"/>
+          <w:numId w:val="1002"/>
           <w:ilvl w:val="0"/>
         </w:numPr>
       </w:pPr>
@@ -247,7 +251,7 @@
       <w:pPr>
         <w:pStyle w:val="Compact"/>
         <w:numPr>
-          <w:numId w:val="3"/>
+          <w:numId w:val="1002"/>
           <w:ilvl w:val="0"/>
         </w:numPr>
       </w:pPr>
@@ -259,7 +263,7 @@
       <w:pPr>
         <w:pStyle w:val="Compact"/>
         <w:numPr>
-          <w:numId w:val="3"/>
+          <w:numId w:val="1002"/>
           <w:ilvl w:val="0"/>
         </w:numPr>
       </w:pPr>
@@ -271,7 +275,7 @@
       <w:pPr>
         <w:pStyle w:val="Compact"/>
         <w:numPr>
-          <w:numId w:val="3"/>
+          <w:numId w:val="1002"/>
           <w:ilvl w:val="0"/>
         </w:numPr>
       </w:pPr>
@@ -291,7 +295,7 @@
       <w:pPr>
         <w:pStyle w:val="Compact"/>
         <w:numPr>
-          <w:numId w:val="4"/>
+          <w:numId w:val="1003"/>
           <w:ilvl w:val="0"/>
         </w:numPr>
       </w:pPr>
@@ -299,16 +303,16 @@
         <w:t xml:space="preserve">Wed, Thurs, Friday, 12-1pm</w:t>
       </w:r>
     </w:p>
-    <w:bookmarkStart w:id="25" w:name="goals-objectives"/>
     <w:p>
       <w:pPr>
         <w:pStyle w:val="Heading1"/>
       </w:pPr>
+      <w:bookmarkStart w:id="25" w:name="goals-objectives"/>
+      <w:bookmarkEnd w:id="25"/>
       <w:r>
         <w:t xml:space="preserve">Goals &amp; objectives</w:t>
       </w:r>
     </w:p>
-    <w:bookmarkEnd w:id="25"/>
     <w:p>
       <w:r>
         <w:t xml:space="preserve">Two overarching goals drive this course. First, students should understand the literacy skills required to critically interpret digital texts. Second, they should learn how to communicate effectively using the tools and techniques of digital media. More specifically:</w:t>
@@ -318,7 +322,7 @@
       <w:pPr>
         <w:pStyle w:val="Compact"/>
         <w:numPr>
-          <w:numId w:val="5"/>
+          <w:numId w:val="1004"/>
           <w:ilvl w:val="0"/>
         </w:numPr>
       </w:pPr>
@@ -348,7 +352,7 @@
       <w:pPr>
         <w:pStyle w:val="Compact"/>
         <w:numPr>
-          <w:numId w:val="5"/>
+          <w:numId w:val="1004"/>
           <w:ilvl w:val="0"/>
         </w:numPr>
       </w:pPr>
@@ -360,7 +364,7 @@
       <w:pPr>
         <w:pStyle w:val="Compact"/>
         <w:numPr>
-          <w:numId w:val="5"/>
+          <w:numId w:val="1004"/>
           <w:ilvl w:val="0"/>
         </w:numPr>
       </w:pPr>
@@ -372,7 +376,7 @@
       <w:pPr>
         <w:pStyle w:val="Compact"/>
         <w:numPr>
-          <w:numId w:val="5"/>
+          <w:numId w:val="1004"/>
           <w:ilvl w:val="0"/>
         </w:numPr>
       </w:pPr>
@@ -384,7 +388,7 @@
       <w:pPr>
         <w:pStyle w:val="Compact"/>
         <w:numPr>
-          <w:numId w:val="5"/>
+          <w:numId w:val="1004"/>
           <w:ilvl w:val="0"/>
         </w:numPr>
       </w:pPr>
@@ -396,7 +400,7 @@
       <w:pPr>
         <w:pStyle w:val="Compact"/>
         <w:numPr>
-          <w:numId w:val="5"/>
+          <w:numId w:val="1004"/>
           <w:ilvl w:val="0"/>
         </w:numPr>
       </w:pPr>
@@ -404,36 +408,36 @@
         <w:t xml:space="preserve">Students will be able to articulate the cultural and political implications of communication, with attention to concerns of power and equity online and in classrooms.</w:t>
       </w:r>
     </w:p>
-    <w:bookmarkStart w:id="26" w:name="class-sessions"/>
     <w:p>
       <w:pPr>
         <w:pStyle w:val="Heading1"/>
       </w:pPr>
+      <w:bookmarkStart w:id="26" w:name="class-sessions"/>
+      <w:bookmarkEnd w:id="26"/>
       <w:r>
         <w:t xml:space="preserve">Class sessions</w:t>
       </w:r>
     </w:p>
-    <w:bookmarkEnd w:id="26"/>
-    <w:bookmarkStart w:id="27" w:name="day1-critical-literacy"/>
     <w:p>
       <w:pPr>
         <w:pStyle w:val="Heading2"/>
       </w:pPr>
+      <w:bookmarkStart w:id="27" w:name="day1-critical-literacy"/>
+      <w:bookmarkEnd w:id="27"/>
       <w:r>
         <w:t xml:space="preserve">Day1: Critical literacy</w:t>
       </w:r>
     </w:p>
-    <w:bookmarkEnd w:id="27"/>
-    <w:bookmarkStart w:id="28" w:name="readings-due"/>
     <w:p>
       <w:pPr>
         <w:pStyle w:val="Heading3"/>
       </w:pPr>
+      <w:bookmarkStart w:id="28" w:name="readings-due"/>
+      <w:bookmarkEnd w:id="28"/>
       <w:r>
         <w:t xml:space="preserve">Readings due:</w:t>
       </w:r>
     </w:p>
-    <w:bookmarkEnd w:id="28"/>
     <w:p>
       <w:r>
         <w:t xml:space="preserve">Freire, P. (1971). Chapter 2 from</w:t>
@@ -509,21 +513,21 @@
         <w:t xml:space="preserve">(4), 296–302.</w:t>
       </w:r>
     </w:p>
-    <w:bookmarkStart w:id="29" w:name="workshop"/>
     <w:p>
       <w:pPr>
         <w:pStyle w:val="Heading3"/>
       </w:pPr>
+      <w:bookmarkStart w:id="29" w:name="workshop"/>
+      <w:bookmarkEnd w:id="29"/>
       <w:r>
         <w:t xml:space="preserve">Workshop</w:t>
       </w:r>
     </w:p>
-    <w:bookmarkEnd w:id="29"/>
-    <w:p>
-      <w:pPr>
-        <w:pStyle w:val="Compact"/>
-        <w:numPr>
-          <w:numId w:val="6"/>
+    <w:p>
+      <w:pPr>
+        <w:pStyle w:val="Compact"/>
+        <w:numPr>
+          <w:numId w:val="1005"/>
           <w:ilvl w:val="0"/>
         </w:numPr>
       </w:pPr>
@@ -531,26 +535,26 @@
         <w:t xml:space="preserve">HTML</w:t>
       </w:r>
     </w:p>
-    <w:bookmarkStart w:id="30" w:name="dayday-2-multiliteracies"/>
     <w:p>
       <w:pPr>
         <w:pStyle w:val="Heading2"/>
       </w:pPr>
+      <w:bookmarkStart w:id="30" w:name="dayday-2-multiliteracies"/>
+      <w:bookmarkEnd w:id="30"/>
       <w:r>
         <w:t xml:space="preserve">DayDay 2: Multiliteracies</w:t>
       </w:r>
     </w:p>
-    <w:bookmarkEnd w:id="30"/>
-    <w:bookmarkStart w:id="31" w:name="readings-due-1"/>
     <w:p>
       <w:pPr>
         <w:pStyle w:val="Heading3"/>
       </w:pPr>
+      <w:bookmarkStart w:id="31" w:name="readings-due-1"/>
+      <w:bookmarkEnd w:id="31"/>
       <w:r>
         <w:t xml:space="preserve">Readings due:</w:t>
       </w:r>
     </w:p>
-    <w:bookmarkEnd w:id="31"/>
     <w:p>
       <w:r>
         <w:t xml:space="preserve">The New London Group. (1996). A pedagogy of multiliteracies: Designing social futures.</w:t>
@@ -568,21 +572,21 @@
         <w:t xml:space="preserve">, 66(1), 60-92.</w:t>
       </w:r>
     </w:p>
-    <w:bookmarkStart w:id="32" w:name="workshop-1"/>
     <w:p>
       <w:pPr>
         <w:pStyle w:val="Heading3"/>
       </w:pPr>
+      <w:bookmarkStart w:id="32" w:name="workshop-1"/>
+      <w:bookmarkEnd w:id="32"/>
       <w:r>
         <w:t xml:space="preserve">Workshop</w:t>
       </w:r>
     </w:p>
-    <w:bookmarkEnd w:id="32"/>
-    <w:p>
-      <w:pPr>
-        <w:pStyle w:val="Compact"/>
-        <w:numPr>
-          <w:numId w:val="7"/>
+    <w:p>
+      <w:pPr>
+        <w:pStyle w:val="Compact"/>
+        <w:numPr>
+          <w:numId w:val="1006"/>
           <w:ilvl w:val="0"/>
         </w:numPr>
       </w:pPr>
@@ -590,26 +594,26 @@
         <w:t xml:space="preserve">Screencasting</w:t>
       </w:r>
     </w:p>
-    <w:bookmarkStart w:id="33" w:name="day-3-new-media"/>
     <w:p>
       <w:pPr>
         <w:pStyle w:val="Heading2"/>
       </w:pPr>
+      <w:bookmarkStart w:id="33" w:name="day-3-new-media"/>
+      <w:bookmarkEnd w:id="33"/>
       <w:r>
         <w:t xml:space="preserve">Day 3: New Media</w:t>
       </w:r>
     </w:p>
-    <w:bookmarkEnd w:id="33"/>
-    <w:bookmarkStart w:id="34" w:name="readings-due-2"/>
     <w:p>
       <w:pPr>
         <w:pStyle w:val="Heading3"/>
       </w:pPr>
+      <w:bookmarkStart w:id="34" w:name="readings-due-2"/>
+      <w:bookmarkEnd w:id="34"/>
       <w:r>
         <w:t xml:space="preserve">Readings due:</w:t>
       </w:r>
     </w:p>
-    <w:bookmarkEnd w:id="34"/>
     <w:p>
       <w:r>
         <w:t xml:space="preserve">Manovich, L. (2007).</w:t>
@@ -645,21 +649,21 @@
         <w:t xml:space="preserve">. MIT Press.</w:t>
       </w:r>
     </w:p>
-    <w:bookmarkStart w:id="35" w:name="workshop-2"/>
     <w:p>
       <w:pPr>
         <w:pStyle w:val="Heading3"/>
       </w:pPr>
+      <w:bookmarkStart w:id="35" w:name="workshop-2"/>
+      <w:bookmarkEnd w:id="35"/>
       <w:r>
         <w:t xml:space="preserve">Workshop</w:t>
       </w:r>
     </w:p>
-    <w:bookmarkEnd w:id="35"/>
-    <w:p>
-      <w:pPr>
-        <w:pStyle w:val="Compact"/>
-        <w:numPr>
-          <w:numId w:val="8"/>
+    <w:p>
+      <w:pPr>
+        <w:pStyle w:val="Compact"/>
+        <w:numPr>
+          <w:numId w:val="1007"/>
           <w:ilvl w:val="0"/>
         </w:numPr>
       </w:pPr>
@@ -667,26 +671,26 @@
         <w:t xml:space="preserve">Shooting &amp; editing digital video</w:t>
       </w:r>
     </w:p>
-    <w:bookmarkStart w:id="36" w:name="day-4-media-literacy"/>
     <w:p>
       <w:pPr>
         <w:pStyle w:val="Heading2"/>
       </w:pPr>
+      <w:bookmarkStart w:id="36" w:name="day-4-media-literacy"/>
+      <w:bookmarkEnd w:id="36"/>
       <w:r>
         <w:t xml:space="preserve">Day 4: Media Literacy</w:t>
       </w:r>
     </w:p>
-    <w:bookmarkEnd w:id="36"/>
-    <w:bookmarkStart w:id="37" w:name="readings-due-3"/>
     <w:p>
       <w:pPr>
         <w:pStyle w:val="Heading3"/>
       </w:pPr>
+      <w:bookmarkStart w:id="37" w:name="readings-due-3"/>
+      <w:bookmarkEnd w:id="37"/>
       <w:r>
         <w:t xml:space="preserve">Readings due:</w:t>
       </w:r>
     </w:p>
-    <w:bookmarkEnd w:id="37"/>
     <w:p>
       <w:r>
         <w:t xml:space="preserve">Baker, F. W. (2012) Teaching Media Literacy from</w:t>
@@ -757,21 +761,21 @@
         <w:t xml:space="preserve">.</w:t>
       </w:r>
     </w:p>
-    <w:bookmarkStart w:id="38" w:name="workshop-3"/>
     <w:p>
       <w:pPr>
         <w:pStyle w:val="Heading3"/>
       </w:pPr>
+      <w:bookmarkStart w:id="38" w:name="workshop-3"/>
+      <w:bookmarkEnd w:id="38"/>
       <w:r>
         <w:t xml:space="preserve">Workshop</w:t>
       </w:r>
     </w:p>
-    <w:bookmarkEnd w:id="38"/>
-    <w:p>
-      <w:pPr>
-        <w:pStyle w:val="Compact"/>
-        <w:numPr>
-          <w:numId w:val="9"/>
+    <w:p>
+      <w:pPr>
+        <w:pStyle w:val="Compact"/>
+        <w:numPr>
+          <w:numId w:val="1008"/>
           <w:ilvl w:val="0"/>
         </w:numPr>
       </w:pPr>
@@ -779,16 +783,16 @@
         <w:t xml:space="preserve">Gimp</w:t>
       </w:r>
     </w:p>
-    <w:bookmarkStart w:id="39" w:name="day-5-reading-images"/>
     <w:p>
       <w:pPr>
         <w:pStyle w:val="Heading2"/>
       </w:pPr>
+      <w:bookmarkStart w:id="39" w:name="day-5-reading-images"/>
+      <w:bookmarkEnd w:id="39"/>
       <w:r>
         <w:t xml:space="preserve">Day 5: Reading Images</w:t>
       </w:r>
     </w:p>
-    <w:bookmarkEnd w:id="39"/>
     <w:p>
       <w:r>
         <w:t xml:space="preserve">Debord, G. (1967). The Commodity as Spectacle from</w:t>
@@ -811,21 +815,21 @@
         <w:t xml:space="preserve">Mitchell, W. J. (2005). There are no visual media. Journal of Visual Culture, 4(2), 257–266.</w:t>
       </w:r>
     </w:p>
-    <w:bookmarkStart w:id="40" w:name="workshop-4"/>
     <w:p>
       <w:pPr>
         <w:pStyle w:val="Heading3"/>
       </w:pPr>
+      <w:bookmarkStart w:id="40" w:name="workshop-4"/>
+      <w:bookmarkEnd w:id="40"/>
       <w:r>
         <w:t xml:space="preserve">Workshop</w:t>
       </w:r>
     </w:p>
-    <w:bookmarkEnd w:id="40"/>
-    <w:p>
-      <w:pPr>
-        <w:pStyle w:val="Compact"/>
-        <w:numPr>
-          <w:numId w:val="10"/>
+    <w:p>
+      <w:pPr>
+        <w:pStyle w:val="Compact"/>
+        <w:numPr>
+          <w:numId w:val="1009"/>
           <w:ilvl w:val="0"/>
         </w:numPr>
       </w:pPr>
@@ -833,26 +837,26 @@
         <w:t xml:space="preserve">Diagramming</w:t>
       </w:r>
     </w:p>
-    <w:bookmarkStart w:id="41" w:name="day-6-representation"/>
     <w:p>
       <w:pPr>
         <w:pStyle w:val="Heading2"/>
       </w:pPr>
+      <w:bookmarkStart w:id="41" w:name="day-6-representation"/>
+      <w:bookmarkEnd w:id="41"/>
       <w:r>
         <w:t xml:space="preserve">Day 6: Representation</w:t>
       </w:r>
     </w:p>
-    <w:bookmarkEnd w:id="41"/>
-    <w:bookmarkStart w:id="42" w:name="readings-due-4"/>
     <w:p>
       <w:pPr>
         <w:pStyle w:val="Heading3"/>
       </w:pPr>
+      <w:bookmarkStart w:id="42" w:name="readings-due-4"/>
+      <w:bookmarkEnd w:id="42"/>
       <w:r>
         <w:t xml:space="preserve">Readings due:</w:t>
       </w:r>
     </w:p>
-    <w:bookmarkEnd w:id="42"/>
     <w:p>
       <w:r>
         <w:t xml:space="preserve">Fanon, F. (2000). The fact of blackness. In L. Back &amp; J. Solomos (Eds.),</w:t>
@@ -890,21 +894,21 @@
         <w:t xml:space="preserve">, (pp. 644–654). London ; New York: Routledge.</w:t>
       </w:r>
     </w:p>
-    <w:bookmarkStart w:id="43" w:name="workshop-5"/>
     <w:p>
       <w:pPr>
         <w:pStyle w:val="Heading3"/>
       </w:pPr>
+      <w:bookmarkStart w:id="43" w:name="workshop-5"/>
+      <w:bookmarkEnd w:id="43"/>
       <w:r>
         <w:t xml:space="preserve">Workshop</w:t>
       </w:r>
     </w:p>
-    <w:bookmarkEnd w:id="43"/>
-    <w:p>
-      <w:pPr>
-        <w:pStyle w:val="Compact"/>
-        <w:numPr>
-          <w:numId w:val="11"/>
+    <w:p>
+      <w:pPr>
+        <w:pStyle w:val="Compact"/>
+        <w:numPr>
+          <w:numId w:val="1010"/>
           <w:ilvl w:val="0"/>
         </w:numPr>
       </w:pPr>
@@ -912,46 +916,46 @@
         <w:t xml:space="preserve">Spreadsheets</w:t>
       </w:r>
     </w:p>
-    <w:bookmarkStart w:id="44" w:name="day-7-information-and-data"/>
     <w:p>
       <w:pPr>
         <w:pStyle w:val="Heading2"/>
       </w:pPr>
+      <w:bookmarkStart w:id="44" w:name="day-7-information-and-data"/>
+      <w:bookmarkEnd w:id="44"/>
       <w:r>
         <w:t xml:space="preserve">Day 7: Information and Data</w:t>
       </w:r>
     </w:p>
-    <w:bookmarkEnd w:id="44"/>
-    <w:bookmarkStart w:id="45" w:name="readings-due-5"/>
     <w:p>
       <w:pPr>
         <w:pStyle w:val="Heading3"/>
       </w:pPr>
+      <w:bookmarkStart w:id="45" w:name="readings-due-5"/>
+      <w:bookmarkEnd w:id="45"/>
       <w:r>
         <w:t xml:space="preserve">Readings due:</w:t>
       </w:r>
     </w:p>
-    <w:bookmarkEnd w:id="45"/>
     <w:p>
       <w:r>
         <w:t xml:space="preserve">Tufte, E. (2001) The cognitive style of PowerPoint.</w:t>
       </w:r>
     </w:p>
-    <w:bookmarkStart w:id="46" w:name="videos-in-class"/>
     <w:p>
       <w:pPr>
         <w:pStyle w:val="Heading3"/>
       </w:pPr>
+      <w:bookmarkStart w:id="46" w:name="videos-in-class"/>
+      <w:bookmarkEnd w:id="46"/>
       <w:r>
         <w:t xml:space="preserve">Videos (in class):</w:t>
       </w:r>
     </w:p>
-    <w:bookmarkEnd w:id="46"/>
-    <w:p>
-      <w:pPr>
-        <w:pStyle w:val="Compact"/>
-        <w:numPr>
-          <w:numId w:val="12"/>
+    <w:p>
+      <w:pPr>
+        <w:pStyle w:val="Compact"/>
+        <w:numPr>
+          <w:numId w:val="1011"/>
           <w:ilvl w:val="0"/>
         </w:numPr>
       </w:pPr>
@@ -963,7 +967,7 @@
       <w:pPr>
         <w:pStyle w:val="Compact"/>
         <w:numPr>
-          <w:numId w:val="12"/>
+          <w:numId w:val="1011"/>
           <w:ilvl w:val="0"/>
         </w:numPr>
       </w:pPr>
@@ -971,21 +975,21 @@
         <w:t xml:space="preserve">Alessandro Acquisti: Why privacy matters (http://www.ted.com/talks/alessandro_acquisti_why_privacy_matters.html)</w:t>
       </w:r>
     </w:p>
-    <w:bookmarkStart w:id="47" w:name="workshop-6"/>
     <w:p>
       <w:pPr>
         <w:pStyle w:val="Heading3"/>
       </w:pPr>
+      <w:bookmarkStart w:id="47" w:name="workshop-6"/>
+      <w:bookmarkEnd w:id="47"/>
       <w:r>
         <w:t xml:space="preserve">Workshop</w:t>
       </w:r>
     </w:p>
-    <w:bookmarkEnd w:id="47"/>
-    <w:p>
-      <w:pPr>
-        <w:pStyle w:val="Compact"/>
-        <w:numPr>
-          <w:numId w:val="13"/>
+    <w:p>
+      <w:pPr>
+        <w:pStyle w:val="Compact"/>
+        <w:numPr>
+          <w:numId w:val="1012"/>
           <w:ilvl w:val="0"/>
         </w:numPr>
       </w:pPr>
@@ -993,26 +997,26 @@
         <w:t xml:space="preserve">GIS Data (CartoDB)</w:t>
       </w:r>
     </w:p>
-    <w:bookmarkStart w:id="48" w:name="day-8-computation"/>
     <w:p>
       <w:pPr>
         <w:pStyle w:val="Heading2"/>
       </w:pPr>
+      <w:bookmarkStart w:id="48" w:name="day-8-computation"/>
+      <w:bookmarkEnd w:id="48"/>
       <w:r>
         <w:t xml:space="preserve">Day 8: Computation</w:t>
       </w:r>
     </w:p>
-    <w:bookmarkEnd w:id="48"/>
-    <w:bookmarkStart w:id="49" w:name="readings-due-6"/>
     <w:p>
       <w:pPr>
         <w:pStyle w:val="Heading3"/>
       </w:pPr>
+      <w:bookmarkStart w:id="49" w:name="readings-due-6"/>
+      <w:bookmarkEnd w:id="49"/>
       <w:r>
         <w:t xml:space="preserve">Readings Due:</w:t>
       </w:r>
     </w:p>
-    <w:bookmarkEnd w:id="49"/>
     <w:p>
       <w:r>
         <w:t xml:space="preserve">Deleuze, G. (1992). Postscript on the Societies of Control.</w:t>
@@ -1071,21 +1075,21 @@
         <w:t xml:space="preserve">(1), 38–43.</w:t>
       </w:r>
     </w:p>
-    <w:bookmarkStart w:id="50" w:name="workshop-7"/>
     <w:p>
       <w:pPr>
         <w:pStyle w:val="Heading3"/>
       </w:pPr>
+      <w:bookmarkStart w:id="50" w:name="workshop-7"/>
+      <w:bookmarkEnd w:id="50"/>
       <w:r>
         <w:t xml:space="preserve">Workshop</w:t>
       </w:r>
     </w:p>
-    <w:bookmarkEnd w:id="50"/>
-    <w:p>
-      <w:pPr>
-        <w:pStyle w:val="Compact"/>
-        <w:numPr>
-          <w:numId w:val="14"/>
+    <w:p>
+      <w:pPr>
+        <w:pStyle w:val="Compact"/>
+        <w:numPr>
+          <w:numId w:val="1013"/>
           <w:ilvl w:val="0"/>
         </w:numPr>
       </w:pPr>
@@ -1093,26 +1097,26 @@
         <w:t xml:space="preserve">Open studio</w:t>
       </w:r>
     </w:p>
-    <w:bookmarkStart w:id="51" w:name="assignments"/>
     <w:p>
       <w:pPr>
         <w:pStyle w:val="Heading1"/>
       </w:pPr>
+      <w:bookmarkStart w:id="51" w:name="assignments"/>
+      <w:bookmarkEnd w:id="51"/>
       <w:r>
         <w:t xml:space="preserve">Assignments</w:t>
       </w:r>
     </w:p>
-    <w:bookmarkEnd w:id="51"/>
-    <w:bookmarkStart w:id="52" w:name="digital-portfolio"/>
     <w:p>
       <w:pPr>
         <w:pStyle w:val="Heading2"/>
       </w:pPr>
+      <w:bookmarkStart w:id="52" w:name="digital-portfolio"/>
+      <w:bookmarkEnd w:id="52"/>
       <w:r>
         <w:t xml:space="preserve">Digital portfolio</w:t>
       </w:r>
     </w:p>
-    <w:bookmarkEnd w:id="52"/>
     <w:p>
       <w:r>
         <w:t xml:space="preserve">You will create a digital portfolio that highlights your understanding and proficiency with various digital literacies. You will be adding items to this portfolio throughout the course. You</w:t>
@@ -1148,16 +1152,16 @@
         <w:t xml:space="preserve">account.</w:t>
       </w:r>
     </w:p>
-    <w:bookmarkStart w:id="53" w:name="item-1-htmlhypertext"/>
     <w:p>
       <w:pPr>
         <w:pStyle w:val="Heading3"/>
       </w:pPr>
+      <w:bookmarkStart w:id="53" w:name="item-1-htmlhypertext"/>
+      <w:bookmarkEnd w:id="53"/>
       <w:r>
         <w:t xml:space="preserve">Item 1: HTML/Hypertext</w:t>
       </w:r>
     </w:p>
-    <w:bookmarkEnd w:id="53"/>
     <w:p>
       <w:r>
         <w:t xml:space="preserve">HTML is the basic building block of the Web and the most pervasive form of hypertext in use today. While most HTML is generated dynamically by web-based programming languages and/or GUI editors, understanding how to</w:t>
@@ -1178,16 +1182,16 @@
         <w:t xml:space="preserve">html is an important piece of digital literacy for both consumers and producers of digital texts. Your portfolio will contain a home page, your resume/CV, and links to all of the other components of the portfolio identified below.</w:t>
       </w:r>
     </w:p>
-    <w:bookmarkStart w:id="54" w:name="item-2-digital-images"/>
     <w:p>
       <w:pPr>
         <w:pStyle w:val="Heading3"/>
       </w:pPr>
+      <w:bookmarkStart w:id="54" w:name="item-2-digital-images"/>
+      <w:bookmarkEnd w:id="54"/>
       <w:r>
         <w:t xml:space="preserve">Item 2: Digital Images</w:t>
       </w:r>
     </w:p>
-    <w:bookmarkEnd w:id="54"/>
     <w:p>
       <w:r>
         <w:t xml:space="preserve">We live in a visual culture, and the ability to communicate using images is essential. The verb,</w:t>
@@ -1241,16 +1245,16 @@
         <w:t xml:space="preserve">requirements, your collage must also strive for expressive content, common in our study of new media: playfulness, non-linearity and multiplicity, irony/paradox, etc.</w:t>
       </w:r>
     </w:p>
-    <w:bookmarkStart w:id="55" w:name="item-3-digital-video-and-audio"/>
     <w:p>
       <w:pPr>
         <w:pStyle w:val="Heading3"/>
       </w:pPr>
+      <w:bookmarkStart w:id="55" w:name="item-3-digital-video-and-audio"/>
+      <w:bookmarkEnd w:id="55"/>
       <w:r>
         <w:t xml:space="preserve">Item 3: Digital Video and Audio</w:t>
       </w:r>
     </w:p>
-    <w:bookmarkEnd w:id="55"/>
     <w:p>
       <w:hyperlink r:id="rId56">
         <w:r>
@@ -1328,16 +1332,16 @@
         <w:t xml:space="preserve">on your computer. Upload your video to YouTube and embed it in your portfolio.</w:t>
       </w:r>
     </w:p>
-    <w:bookmarkStart w:id="59" w:name="item-4-privacy-security"/>
     <w:p>
       <w:pPr>
         <w:pStyle w:val="Heading3"/>
       </w:pPr>
+      <w:bookmarkStart w:id="59" w:name="item-4-privacy-security"/>
+      <w:bookmarkEnd w:id="59"/>
       <w:r>
         <w:t xml:space="preserve">Item 4: Privacy &amp; Security</w:t>
       </w:r>
     </w:p>
-    <w:bookmarkEnd w:id="59"/>
     <w:p>
       <w:r>
         <w:t xml:space="preserve">Your portfolio must include a report of a</w:t>
@@ -1359,7 +1363,7 @@
       <w:pPr>
         <w:pStyle w:val="Compact"/>
         <w:numPr>
-          <w:numId w:val="15"/>
+          <w:numId w:val="1014"/>
           <w:ilvl w:val="0"/>
         </w:numPr>
       </w:pPr>
@@ -1413,7 +1417,7 @@
       <w:pPr>
         <w:pStyle w:val="Compact"/>
         <w:numPr>
-          <w:numId w:val="15"/>
+          <w:numId w:val="1014"/>
           <w:ilvl w:val="0"/>
         </w:numPr>
       </w:pPr>
@@ -1434,7 +1438,7 @@
       <w:pPr>
         <w:pStyle w:val="Compact"/>
         <w:numPr>
-          <w:numId w:val="15"/>
+          <w:numId w:val="1014"/>
           <w:ilvl w:val="0"/>
         </w:numPr>
       </w:pPr>
@@ -1455,7 +1459,7 @@
       <w:pPr>
         <w:pStyle w:val="Compact"/>
         <w:numPr>
-          <w:numId w:val="15"/>
+          <w:numId w:val="1014"/>
           <w:ilvl w:val="0"/>
         </w:numPr>
       </w:pPr>
@@ -1501,16 +1505,16 @@
         <w:t xml:space="preserve">Write up your finding, (self) recommendations, and any changes that you have already made in a one-page report (~300 words).</w:t>
       </w:r>
     </w:p>
-    <w:bookmarkStart w:id="60" w:name="item-5-data-literacy"/>
     <w:p>
       <w:pPr>
         <w:pStyle w:val="Heading3"/>
       </w:pPr>
+      <w:bookmarkStart w:id="60" w:name="item-5-data-literacy"/>
+      <w:bookmarkEnd w:id="60"/>
       <w:r>
         <w:t xml:space="preserve">Item 5: Data literacy</w:t>
       </w:r>
     </w:p>
-    <w:bookmarkEnd w:id="60"/>
     <w:p>
       <w:r>
         <w:t xml:space="preserve">The networked society is characterized by the problem of overabundance rather than scarcity of information. This means you must be able to to gather, analyze, and communicate large amounts of data. While not all of this information is quantitative, this portfolio item focuses on quantitative analysis. You will demonstrate your data literacy skills by:</w:t>
@@ -1520,7 +1524,7 @@
       <w:pPr>
         <w:pStyle w:val="Compact"/>
         <w:numPr>
-          <w:numId w:val="16"/>
+          <w:numId w:val="1015"/>
           <w:ilvl w:val="0"/>
         </w:numPr>
       </w:pPr>
@@ -1532,7 +1536,7 @@
       <w:pPr>
         <w:pStyle w:val="Compact"/>
         <w:numPr>
-          <w:numId w:val="16"/>
+          <w:numId w:val="1015"/>
           <w:ilvl w:val="0"/>
         </w:numPr>
       </w:pPr>
@@ -1544,7 +1548,7 @@
       <w:pPr>
         <w:pStyle w:val="Compact"/>
         <w:numPr>
-          <w:numId w:val="16"/>
+          <w:numId w:val="1015"/>
           <w:ilvl w:val="0"/>
         </w:numPr>
       </w:pPr>
@@ -1556,7 +1560,7 @@
       <w:pPr>
         <w:pStyle w:val="Compact"/>
         <w:numPr>
-          <w:numId w:val="16"/>
+          <w:numId w:val="1015"/>
           <w:ilvl w:val="0"/>
         </w:numPr>
       </w:pPr>
@@ -1564,49 +1568,50 @@
         <w:t xml:space="preserve">Creating a multimedia (textual and visual) representation of your interesting finding (like a series of graphs or an infographic).</w:t>
       </w:r>
     </w:p>
-    <w:bookmarkStart w:id="61" w:name="seminar-leader"/>
     <w:p>
       <w:pPr>
         <w:pStyle w:val="Heading2"/>
       </w:pPr>
+      <w:bookmarkStart w:id="61" w:name="seminar-leader"/>
+      <w:bookmarkEnd w:id="61"/>
       <w:r>
         <w:t xml:space="preserve">Seminar Leader</w:t>
       </w:r>
     </w:p>
-    <w:bookmarkEnd w:id="61"/>
     <w:p>
       <w:r>
         <w:t xml:space="preserve">Each student will lead the discussion part of our class, where they spend extra time preparing to discuss the readings and devise strategies and prompts to facilitate a good discussion. The leader will not create a presentation, but will be an active participant in the seminar discussion. Discussions will typically take one of our class time.</w:t>
       </w:r>
     </w:p>
-    <w:bookmarkStart w:id="62" w:name="participation"/>
     <w:p>
       <w:pPr>
         <w:pStyle w:val="Heading2"/>
       </w:pPr>
+      <w:bookmarkStart w:id="62" w:name="participation"/>
+      <w:bookmarkEnd w:id="62"/>
       <w:r>
         <w:t xml:space="preserve">Participation</w:t>
       </w:r>
     </w:p>
-    <w:bookmarkEnd w:id="62"/>
     <w:p>
       <w:r>
         <w:t xml:space="preserve">Your participation in the class is crucial for the class to succeed for all of us. You are expected to attend every class meeting and to arrive on time. You should treat your peers professionally and with respect. You should come to class prepared to discuss readings and other work. Lastly, you should turn in all assignments in a timely manner.</w:t>
       </w:r>
     </w:p>
-    <w:bookmarkStart w:id="63" w:name="grading"/>
     <w:p>
       <w:pPr>
         <w:pStyle w:val="Heading2"/>
       </w:pPr>
+      <w:bookmarkStart w:id="63" w:name="grading"/>
+      <w:bookmarkEnd w:id="63"/>
       <w:r>
         <w:t xml:space="preserve">Grading</w:t>
       </w:r>
     </w:p>
-    <w:bookmarkEnd w:id="63"/>
     <w:tbl>
       <w:tblPr>
         <w:tblStyle w:val="TableNormal"/>
+        <w:tblW w:type="pct" w:w="0.0"/>
       </w:tblPr>
       <w:tblGrid/>
       <w:tr>
@@ -1718,26 +1723,26 @@
         </w:tc>
       </w:tr>
     </w:tbl>
-    <w:bookmarkStart w:id="64" w:name="web-digital-media-toolbox-and-resources"/>
     <w:p>
       <w:pPr>
         <w:pStyle w:val="Heading1"/>
       </w:pPr>
+      <w:bookmarkStart w:id="64" w:name="web-digital-media-toolbox-and-resources"/>
+      <w:bookmarkEnd w:id="64"/>
       <w:r>
         <w:t xml:space="preserve">Web &amp; Digital Media Toolbox and Resources</w:t>
       </w:r>
     </w:p>
-    <w:bookmarkEnd w:id="64"/>
-    <w:bookmarkStart w:id="65" w:name="software-tools"/>
     <w:p>
       <w:pPr>
         <w:pStyle w:val="Heading2"/>
       </w:pPr>
+      <w:bookmarkStart w:id="65" w:name="software-tools"/>
+      <w:bookmarkEnd w:id="65"/>
       <w:r>
         <w:t xml:space="preserve">Software &amp; Tools</w:t>
       </w:r>
     </w:p>
-    <w:bookmarkEnd w:id="65"/>
     <w:p>
       <w:r>
         <w:t xml:space="preserve">The first step in becoming a web developer is to get your computer set up to start writing code and testing it out. At the very least you will need a</w:t>
@@ -1779,7 +1784,7 @@
       <w:pPr>
         <w:pStyle w:val="Compact"/>
         <w:numPr>
-          <w:numId w:val="17"/>
+          <w:numId w:val="1016"/>
           <w:ilvl w:val="0"/>
         </w:numPr>
       </w:pPr>
@@ -1791,7 +1796,7 @@
       <w:pPr>
         <w:pStyle w:val="Compact"/>
         <w:numPr>
-          <w:numId w:val="18"/>
+          <w:numId w:val="1017"/>
           <w:ilvl w:val="1"/>
         </w:numPr>
       </w:pPr>
@@ -1814,7 +1819,7 @@
       <w:pPr>
         <w:pStyle w:val="Compact"/>
         <w:numPr>
-          <w:numId w:val="17"/>
+          <w:numId w:val="1016"/>
           <w:ilvl w:val="0"/>
         </w:numPr>
       </w:pPr>
@@ -1826,7 +1831,7 @@
       <w:pPr>
         <w:pStyle w:val="Compact"/>
         <w:numPr>
-          <w:numId w:val="19"/>
+          <w:numId w:val="1018"/>
           <w:ilvl w:val="1"/>
         </w:numPr>
       </w:pPr>
@@ -1857,7 +1862,7 @@
       <w:pPr>
         <w:pStyle w:val="Compact"/>
         <w:numPr>
-          <w:numId w:val="19"/>
+          <w:numId w:val="1018"/>
           <w:ilvl w:val="1"/>
         </w:numPr>
       </w:pPr>
@@ -1877,7 +1882,7 @@
       <w:pPr>
         <w:pStyle w:val="Compact"/>
         <w:numPr>
-          <w:numId w:val="19"/>
+          <w:numId w:val="1018"/>
           <w:ilvl w:val="1"/>
         </w:numPr>
       </w:pPr>
@@ -1897,7 +1902,7 @@
       <w:pPr>
         <w:pStyle w:val="Compact"/>
         <w:numPr>
-          <w:numId w:val="19"/>
+          <w:numId w:val="1018"/>
           <w:ilvl w:val="1"/>
         </w:numPr>
       </w:pPr>
@@ -1917,7 +1922,7 @@
       <w:pPr>
         <w:pStyle w:val="Compact"/>
         <w:numPr>
-          <w:numId w:val="17"/>
+          <w:numId w:val="1016"/>
           <w:ilvl w:val="0"/>
         </w:numPr>
       </w:pPr>
@@ -1929,7 +1934,7 @@
       <w:pPr>
         <w:pStyle w:val="Compact"/>
         <w:numPr>
-          <w:numId w:val="20"/>
+          <w:numId w:val="1019"/>
           <w:ilvl w:val="1"/>
         </w:numPr>
       </w:pPr>
@@ -1946,7 +1951,7 @@
       <w:pPr>
         <w:pStyle w:val="Compact"/>
         <w:numPr>
-          <w:numId w:val="17"/>
+          <w:numId w:val="1016"/>
           <w:ilvl w:val="0"/>
         </w:numPr>
       </w:pPr>
@@ -1958,7 +1963,7 @@
       <w:pPr>
         <w:pStyle w:val="Compact"/>
         <w:numPr>
-          <w:numId w:val="21"/>
+          <w:numId w:val="1020"/>
           <w:ilvl w:val="1"/>
         </w:numPr>
       </w:pPr>
@@ -1978,7 +1983,7 @@
       <w:pPr>
         <w:pStyle w:val="Compact"/>
         <w:numPr>
-          <w:numId w:val="21"/>
+          <w:numId w:val="1020"/>
           <w:ilvl w:val="1"/>
         </w:numPr>
       </w:pPr>
@@ -1998,7 +2003,7 @@
       <w:pPr>
         <w:pStyle w:val="Compact"/>
         <w:numPr>
-          <w:numId w:val="21"/>
+          <w:numId w:val="1020"/>
           <w:ilvl w:val="1"/>
         </w:numPr>
       </w:pPr>
@@ -2018,7 +2023,7 @@
       <w:pPr>
         <w:pStyle w:val="Compact"/>
         <w:numPr>
-          <w:numId w:val="17"/>
+          <w:numId w:val="1016"/>
           <w:ilvl w:val="0"/>
         </w:numPr>
       </w:pPr>
@@ -2030,7 +2035,7 @@
       <w:pPr>
         <w:pStyle w:val="Compact"/>
         <w:numPr>
-          <w:numId w:val="22"/>
+          <w:numId w:val="1021"/>
           <w:ilvl w:val="1"/>
         </w:numPr>
       </w:pPr>
@@ -2050,7 +2055,7 @@
       <w:pPr>
         <w:pStyle w:val="Compact"/>
         <w:numPr>
-          <w:numId w:val="22"/>
+          <w:numId w:val="1021"/>
           <w:ilvl w:val="1"/>
         </w:numPr>
       </w:pPr>
@@ -2070,7 +2075,7 @@
       <w:pPr>
         <w:pStyle w:val="Compact"/>
         <w:numPr>
-          <w:numId w:val="17"/>
+          <w:numId w:val="1016"/>
           <w:ilvl w:val="0"/>
         </w:numPr>
       </w:pPr>
@@ -2082,7 +2087,7 @@
       <w:pPr>
         <w:pStyle w:val="Compact"/>
         <w:numPr>
-          <w:numId w:val="23"/>
+          <w:numId w:val="1022"/>
           <w:ilvl w:val="1"/>
         </w:numPr>
       </w:pPr>
@@ -2094,7 +2099,7 @@
       <w:pPr>
         <w:pStyle w:val="Compact"/>
         <w:numPr>
-          <w:numId w:val="23"/>
+          <w:numId w:val="1022"/>
           <w:ilvl w:val="1"/>
         </w:numPr>
       </w:pPr>
@@ -2106,7 +2111,7 @@
       <w:pPr>
         <w:pStyle w:val="Compact"/>
         <w:numPr>
-          <w:numId w:val="23"/>
+          <w:numId w:val="1022"/>
           <w:ilvl w:val="1"/>
         </w:numPr>
       </w:pPr>
@@ -2118,7 +2123,7 @@
       <w:pPr>
         <w:pStyle w:val="Compact"/>
         <w:numPr>
-          <w:numId w:val="23"/>
+          <w:numId w:val="1022"/>
           <w:ilvl w:val="1"/>
         </w:numPr>
       </w:pPr>
@@ -2130,7 +2135,7 @@
       <w:pPr>
         <w:pStyle w:val="Compact"/>
         <w:numPr>
-          <w:numId w:val="23"/>
+          <w:numId w:val="1022"/>
           <w:ilvl w:val="1"/>
         </w:numPr>
       </w:pPr>
@@ -2159,7 +2164,7 @@
       <w:pPr>
         <w:pStyle w:val="Compact"/>
         <w:numPr>
-          <w:numId w:val="17"/>
+          <w:numId w:val="1016"/>
           <w:ilvl w:val="0"/>
         </w:numPr>
       </w:pPr>
@@ -2171,7 +2176,7 @@
       <w:pPr>
         <w:pStyle w:val="Compact"/>
         <w:numPr>
-          <w:numId w:val="24"/>
+          <w:numId w:val="1023"/>
           <w:ilvl w:val="1"/>
         </w:numPr>
       </w:pPr>
@@ -2183,7 +2188,7 @@
       <w:pPr>
         <w:pStyle w:val="Compact"/>
         <w:numPr>
-          <w:numId w:val="24"/>
+          <w:numId w:val="1023"/>
           <w:ilvl w:val="1"/>
         </w:numPr>
       </w:pPr>
@@ -2195,7 +2200,7 @@
       <w:pPr>
         <w:pStyle w:val="Compact"/>
         <w:numPr>
-          <w:numId w:val="24"/>
+          <w:numId w:val="1023"/>
           <w:ilvl w:val="1"/>
         </w:numPr>
       </w:pPr>
@@ -2224,7 +2229,7 @@
       <w:pPr>
         <w:pStyle w:val="Compact"/>
         <w:numPr>
-          <w:numId w:val="17"/>
+          <w:numId w:val="1016"/>
           <w:ilvl w:val="0"/>
         </w:numPr>
       </w:pPr>
@@ -2236,7 +2241,7 @@
       <w:pPr>
         <w:pStyle w:val="Compact"/>
         <w:numPr>
-          <w:numId w:val="25"/>
+          <w:numId w:val="1024"/>
           <w:ilvl w:val="1"/>
         </w:numPr>
       </w:pPr>
@@ -2259,7 +2264,7 @@
       <w:pPr>
         <w:pStyle w:val="Compact"/>
         <w:numPr>
-          <w:numId w:val="25"/>
+          <w:numId w:val="1024"/>
           <w:ilvl w:val="1"/>
         </w:numPr>
       </w:pPr>
@@ -2282,7 +2287,7 @@
       <w:pPr>
         <w:pStyle w:val="Compact"/>
         <w:numPr>
-          <w:numId w:val="25"/>
+          <w:numId w:val="1024"/>
           <w:ilvl w:val="1"/>
         </w:numPr>
       </w:pPr>
@@ -2305,7 +2310,7 @@
       <w:pPr>
         <w:pStyle w:val="Compact"/>
         <w:numPr>
-          <w:numId w:val="25"/>
+          <w:numId w:val="1024"/>
           <w:ilvl w:val="1"/>
         </w:numPr>
       </w:pPr>
@@ -2328,7 +2333,7 @@
       <w:pPr>
         <w:pStyle w:val="Compact"/>
         <w:numPr>
-          <w:numId w:val="25"/>
+          <w:numId w:val="1024"/>
           <w:ilvl w:val="1"/>
         </w:numPr>
       </w:pPr>
@@ -2340,7 +2345,7 @@
       <w:pPr>
         <w:pStyle w:val="Compact"/>
         <w:numPr>
-          <w:numId w:val="26"/>
+          <w:numId w:val="1025"/>
           <w:ilvl w:val="2"/>
         </w:numPr>
       </w:pPr>
@@ -2363,7 +2368,7 @@
       <w:pPr>
         <w:pStyle w:val="Compact"/>
         <w:numPr>
-          <w:numId w:val="26"/>
+          <w:numId w:val="1025"/>
           <w:ilvl w:val="2"/>
         </w:numPr>
       </w:pPr>
@@ -2382,31 +2387,31 @@
         </w:r>
       </w:hyperlink>
     </w:p>
-    <w:bookmarkStart w:id="86" w:name="books-and-online-resources"/>
     <w:p>
       <w:pPr>
         <w:pStyle w:val="Heading2"/>
       </w:pPr>
+      <w:bookmarkStart w:id="86" w:name="books-and-online-resources"/>
+      <w:bookmarkEnd w:id="86"/>
       <w:r>
         <w:t xml:space="preserve">Books and online resources</w:t>
       </w:r>
     </w:p>
-    <w:bookmarkEnd w:id="86"/>
-    <w:bookmarkStart w:id="87" w:name="documentation-reference-websites"/>
     <w:p>
       <w:pPr>
         <w:pStyle w:val="Heading3"/>
       </w:pPr>
+      <w:bookmarkStart w:id="87" w:name="documentation-reference-websites"/>
+      <w:bookmarkEnd w:id="87"/>
       <w:r>
         <w:t xml:space="preserve">Documentation &amp; Reference websites</w:t>
       </w:r>
     </w:p>
-    <w:bookmarkEnd w:id="87"/>
-    <w:p>
-      <w:pPr>
-        <w:pStyle w:val="Compact"/>
-        <w:numPr>
-          <w:numId w:val="27"/>
+    <w:p>
+      <w:pPr>
+        <w:pStyle w:val="Compact"/>
+        <w:numPr>
+          <w:numId w:val="1026"/>
           <w:ilvl w:val="0"/>
         </w:numPr>
       </w:pPr>
@@ -2423,7 +2428,7 @@
       <w:pPr>
         <w:pStyle w:val="Compact"/>
         <w:numPr>
-          <w:numId w:val="27"/>
+          <w:numId w:val="1026"/>
           <w:ilvl w:val="0"/>
         </w:numPr>
       </w:pPr>
@@ -2440,7 +2445,7 @@
       <w:pPr>
         <w:pStyle w:val="Compact"/>
         <w:numPr>
-          <w:numId w:val="27"/>
+          <w:numId w:val="1026"/>
           <w:ilvl w:val="0"/>
         </w:numPr>
       </w:pPr>
@@ -2457,7 +2462,7 @@
       <w:pPr>
         <w:pStyle w:val="Compact"/>
         <w:numPr>
-          <w:numId w:val="27"/>
+          <w:numId w:val="1026"/>
           <w:ilvl w:val="0"/>
         </w:numPr>
       </w:pPr>
@@ -2474,7 +2479,7 @@
       <w:pPr>
         <w:pStyle w:val="Compact"/>
         <w:numPr>
-          <w:numId w:val="27"/>
+          <w:numId w:val="1026"/>
           <w:ilvl w:val="0"/>
         </w:numPr>
       </w:pPr>
@@ -2487,21 +2492,21 @@
         </w:r>
       </w:hyperlink>
     </w:p>
-    <w:bookmarkStart w:id="93" w:name="books"/>
     <w:p>
       <w:pPr>
         <w:pStyle w:val="Heading3"/>
       </w:pPr>
+      <w:bookmarkStart w:id="93" w:name="books"/>
+      <w:bookmarkEnd w:id="93"/>
       <w:r>
         <w:t xml:space="preserve">Books</w:t>
       </w:r>
     </w:p>
-    <w:bookmarkEnd w:id="93"/>
-    <w:p>
-      <w:pPr>
-        <w:pStyle w:val="Compact"/>
-        <w:numPr>
-          <w:numId w:val="28"/>
+    <w:p>
+      <w:pPr>
+        <w:pStyle w:val="Compact"/>
+        <w:numPr>
+          <w:numId w:val="1027"/>
           <w:ilvl w:val="0"/>
         </w:numPr>
       </w:pPr>
@@ -2521,7 +2526,7 @@
       <w:pPr>
         <w:pStyle w:val="Compact"/>
         <w:numPr>
-          <w:numId w:val="28"/>
+          <w:numId w:val="1027"/>
           <w:ilvl w:val="0"/>
         </w:numPr>
       </w:pPr>
@@ -2541,7 +2546,7 @@
       <w:pPr>
         <w:pStyle w:val="Compact"/>
         <w:numPr>
-          <w:numId w:val="28"/>
+          <w:numId w:val="1027"/>
           <w:ilvl w:val="0"/>
         </w:numPr>
       </w:pPr>
@@ -2564,7 +2569,7 @@
       <w:pPr>
         <w:pStyle w:val="Compact"/>
         <w:numPr>
-          <w:numId w:val="28"/>
+          <w:numId w:val="1027"/>
           <w:ilvl w:val="0"/>
         </w:numPr>
       </w:pPr>
@@ -2587,7 +2592,7 @@
       <w:pPr>
         <w:pStyle w:val="Compact"/>
         <w:numPr>
-          <w:numId w:val="28"/>
+          <w:numId w:val="1027"/>
           <w:ilvl w:val="0"/>
         </w:numPr>
       </w:pPr>
@@ -2600,21 +2605,21 @@
         </w:r>
       </w:hyperlink>
     </w:p>
-    <w:bookmarkStart w:id="99" w:name="tutorial-websites-online-learning"/>
     <w:p>
       <w:pPr>
         <w:pStyle w:val="Heading3"/>
       </w:pPr>
+      <w:bookmarkStart w:id="99" w:name="tutorial-websites-online-learning"/>
+      <w:bookmarkEnd w:id="99"/>
       <w:r>
         <w:t xml:space="preserve">Tutorial websites &amp; online learning</w:t>
       </w:r>
     </w:p>
-    <w:bookmarkEnd w:id="99"/>
-    <w:p>
-      <w:pPr>
-        <w:pStyle w:val="Compact"/>
-        <w:numPr>
-          <w:numId w:val="29"/>
+    <w:p>
+      <w:pPr>
+        <w:pStyle w:val="Compact"/>
+        <w:numPr>
+          <w:numId w:val="1028"/>
           <w:ilvl w:val="0"/>
         </w:numPr>
       </w:pPr>
@@ -2631,7 +2636,7 @@
       <w:pPr>
         <w:pStyle w:val="Compact"/>
         <w:numPr>
-          <w:numId w:val="29"/>
+          <w:numId w:val="1028"/>
           <w:ilvl w:val="0"/>
         </w:numPr>
       </w:pPr>
@@ -2648,7 +2653,7 @@
       <w:pPr>
         <w:pStyle w:val="Compact"/>
         <w:numPr>
-          <w:numId w:val="29"/>
+          <w:numId w:val="1028"/>
           <w:ilvl w:val="0"/>
         </w:numPr>
       </w:pPr>
@@ -2671,7 +2676,7 @@
       <w:pPr>
         <w:pStyle w:val="Compact"/>
         <w:numPr>
-          <w:numId w:val="29"/>
+          <w:numId w:val="1028"/>
           <w:ilvl w:val="0"/>
         </w:numPr>
       </w:pPr>
@@ -2688,7 +2693,7 @@
       <w:pPr>
         <w:pStyle w:val="Compact"/>
         <w:numPr>
-          <w:numId w:val="29"/>
+          <w:numId w:val="1028"/>
           <w:ilvl w:val="0"/>
         </w:numPr>
       </w:pPr>
@@ -2705,7 +2710,7 @@
       <w:pPr>
         <w:pStyle w:val="Compact"/>
         <w:numPr>
-          <w:numId w:val="29"/>
+          <w:numId w:val="1028"/>
           <w:ilvl w:val="0"/>
         </w:numPr>
       </w:pPr>
@@ -2718,21 +2723,21 @@
         </w:r>
       </w:hyperlink>
     </w:p>
-    <w:bookmarkStart w:id="106" w:name="design-accessibility-ux"/>
     <w:p>
       <w:pPr>
         <w:pStyle w:val="Heading3"/>
       </w:pPr>
+      <w:bookmarkStart w:id="106" w:name="design-accessibility-ux"/>
+      <w:bookmarkEnd w:id="106"/>
       <w:r>
         <w:t xml:space="preserve">Design, accessibility, UX</w:t>
       </w:r>
     </w:p>
-    <w:bookmarkEnd w:id="106"/>
-    <w:p>
-      <w:pPr>
-        <w:pStyle w:val="Compact"/>
-        <w:numPr>
-          <w:numId w:val="30"/>
+    <w:p>
+      <w:pPr>
+        <w:pStyle w:val="Compact"/>
+        <w:numPr>
+          <w:numId w:val="1029"/>
           <w:ilvl w:val="0"/>
         </w:numPr>
       </w:pPr>
@@ -2749,7 +2754,7 @@
       <w:pPr>
         <w:pStyle w:val="Compact"/>
         <w:numPr>
-          <w:numId w:val="30"/>
+          <w:numId w:val="1029"/>
           <w:ilvl w:val="0"/>
         </w:numPr>
       </w:pPr>
@@ -2766,7 +2771,7 @@
       <w:pPr>
         <w:pStyle w:val="Compact"/>
         <w:numPr>
-          <w:numId w:val="30"/>
+          <w:numId w:val="1029"/>
           <w:ilvl w:val="0"/>
         </w:numPr>
       </w:pPr>
@@ -2783,7 +2788,7 @@
       <w:pPr>
         <w:pStyle w:val="Compact"/>
         <w:numPr>
-          <w:numId w:val="30"/>
+          <w:numId w:val="1029"/>
           <w:ilvl w:val="0"/>
         </w:numPr>
       </w:pPr>
@@ -2800,7 +2805,7 @@
       <w:pPr>
         <w:pStyle w:val="Compact"/>
         <w:numPr>
-          <w:numId w:val="30"/>
+          <w:numId w:val="1029"/>
           <w:ilvl w:val="0"/>
         </w:numPr>
       </w:pPr>
@@ -2817,7 +2822,7 @@
       <w:pPr>
         <w:pStyle w:val="Compact"/>
         <w:numPr>
-          <w:numId w:val="30"/>
+          <w:numId w:val="1029"/>
           <w:ilvl w:val="0"/>
         </w:numPr>
       </w:pPr>
@@ -2834,7 +2839,7 @@
       <w:pPr>
         <w:pStyle w:val="Compact"/>
         <w:numPr>
-          <w:numId w:val="30"/>
+          <w:numId w:val="1029"/>
           <w:ilvl w:val="0"/>
         </w:numPr>
       </w:pPr>
@@ -2851,7 +2856,7 @@
       <w:pPr>
         <w:pStyle w:val="Compact"/>
         <w:numPr>
-          <w:numId w:val="30"/>
+          <w:numId w:val="1029"/>
           <w:ilvl w:val="0"/>
         </w:numPr>
       </w:pPr>
@@ -2868,7 +2873,7 @@
       <w:pPr>
         <w:pStyle w:val="Compact"/>
         <w:numPr>
-          <w:numId w:val="30"/>
+          <w:numId w:val="1029"/>
           <w:ilvl w:val="0"/>
         </w:numPr>
       </w:pPr>
@@ -2881,21 +2886,21 @@
         </w:r>
       </w:hyperlink>
     </w:p>
-    <w:bookmarkStart w:id="116" w:name="online-tools"/>
     <w:p>
       <w:pPr>
         <w:pStyle w:val="Heading3"/>
       </w:pPr>
+      <w:bookmarkStart w:id="116" w:name="online-tools"/>
+      <w:bookmarkEnd w:id="116"/>
       <w:r>
         <w:t xml:space="preserve">Online Tools</w:t>
       </w:r>
     </w:p>
-    <w:bookmarkEnd w:id="116"/>
-    <w:p>
-      <w:pPr>
-        <w:pStyle w:val="Compact"/>
-        <w:numPr>
-          <w:numId w:val="31"/>
+    <w:p>
+      <w:pPr>
+        <w:pStyle w:val="Compact"/>
+        <w:numPr>
+          <w:numId w:val="1030"/>
           <w:ilvl w:val="0"/>
         </w:numPr>
       </w:pPr>
@@ -2912,7 +2917,7 @@
       <w:pPr>
         <w:pStyle w:val="Compact"/>
         <w:numPr>
-          <w:numId w:val="31"/>
+          <w:numId w:val="1030"/>
           <w:ilvl w:val="0"/>
         </w:numPr>
       </w:pPr>
@@ -2929,7 +2934,7 @@
       <w:pPr>
         <w:pStyle w:val="Compact"/>
         <w:numPr>
-          <w:numId w:val="31"/>
+          <w:numId w:val="1030"/>
           <w:ilvl w:val="0"/>
         </w:numPr>
       </w:pPr>
@@ -2946,7 +2951,7 @@
       <w:pPr>
         <w:pStyle w:val="Compact"/>
         <w:numPr>
-          <w:numId w:val="31"/>
+          <w:numId w:val="1030"/>
           <w:ilvl w:val="0"/>
         </w:numPr>
       </w:pPr>
@@ -2959,21 +2964,21 @@
         </w:r>
       </w:hyperlink>
     </w:p>
-    <w:bookmarkStart w:id="121" w:name="media-resources"/>
     <w:p>
       <w:pPr>
         <w:pStyle w:val="Heading3"/>
       </w:pPr>
+      <w:bookmarkStart w:id="121" w:name="media-resources"/>
+      <w:bookmarkEnd w:id="121"/>
       <w:r>
         <w:t xml:space="preserve">Media Resources</w:t>
       </w:r>
     </w:p>
-    <w:bookmarkEnd w:id="121"/>
-    <w:p>
-      <w:pPr>
-        <w:pStyle w:val="Compact"/>
-        <w:numPr>
-          <w:numId w:val="32"/>
+    <w:p>
+      <w:pPr>
+        <w:pStyle w:val="Compact"/>
+        <w:numPr>
+          <w:numId w:val="1031"/>
           <w:ilvl w:val="0"/>
         </w:numPr>
       </w:pPr>
@@ -2993,7 +2998,7 @@
       <w:pPr>
         <w:pStyle w:val="Compact"/>
         <w:numPr>
-          <w:numId w:val="32"/>
+          <w:numId w:val="1031"/>
           <w:ilvl w:val="0"/>
         </w:numPr>
       </w:pPr>
@@ -3013,7 +3018,7 @@
       <w:pPr>
         <w:pStyle w:val="Compact"/>
         <w:numPr>
-          <w:numId w:val="32"/>
+          <w:numId w:val="1031"/>
           <w:ilvl w:val="0"/>
         </w:numPr>
       </w:pPr>
@@ -3033,7 +3038,7 @@
       <w:pPr>
         <w:pStyle w:val="Compact"/>
         <w:numPr>
-          <w:numId w:val="32"/>
+          <w:numId w:val="1031"/>
           <w:ilvl w:val="0"/>
         </w:numPr>
       </w:pPr>
@@ -3050,7 +3055,7 @@
       <w:pPr>
         <w:pStyle w:val="Compact"/>
         <w:numPr>
-          <w:numId w:val="32"/>
+          <w:numId w:val="1031"/>
           <w:ilvl w:val="0"/>
         </w:numPr>
       </w:pPr>
@@ -3067,7 +3072,7 @@
       <w:pPr>
         <w:pStyle w:val="Compact"/>
         <w:numPr>
-          <w:numId w:val="32"/>
+          <w:numId w:val="1031"/>
           <w:ilvl w:val="0"/>
         </w:numPr>
       </w:pPr>
@@ -3084,7 +3089,7 @@
       <w:pPr>
         <w:pStyle w:val="Compact"/>
         <w:numPr>
-          <w:numId w:val="32"/>
+          <w:numId w:val="1031"/>
           <w:ilvl w:val="0"/>
         </w:numPr>
       </w:pPr>
@@ -3097,6 +3102,7 @@
         </w:r>
       </w:hyperlink>
     </w:p>
+    <w:sectPr/>
   </w:body>
 </w:document>
 </file>
@@ -3108,7 +3114,7 @@
 <file path=word/numbering.xml><?xml version="1.0" encoding="utf-8"?>
 <w:numbering xmlns:w="http://schemas.openxmlformats.org/wordprocessingml/2006/main">
   <w:abstractNum w:abstractNumId="0">
-    <w:nsid w:val="3a626cb8"/>
+    <w:nsid w:val="e17f69ba"/>
     <w:multiLevelType w:val="multilevel"/>
     <w:lvl w:ilvl="0">
       <w:numFmt w:val="bullet"/>
@@ -3188,8 +3194,89 @@
       </w:pPr>
     </w:lvl>
   </w:abstractNum>
-  <w:abstractNum w:abstractNumId="2">
-    <w:nsid w:val="8ae56718"/>
+  <w:abstractNum w:abstractNumId="990">
+    <w:nsid w:val="770c0b16"/>
+    <w:multiLevelType w:val="multilevel"/>
+    <w:lvl w:ilvl="0">
+      <w:numFmt w:val="bullet"/>
+      <w:lvlText w:val=" "/>
+      <w:lvlJc w:val="left"/>
+      <w:pPr>
+        <w:tabs>
+          <w:tab w:val="num" w:pos="0"/>
+        </w:tabs>
+        <w:ind w:left="480" w:hanging="480"/>
+      </w:pPr>
+    </w:lvl>
+    <w:lvl w:ilvl="1">
+      <w:numFmt w:val="bullet"/>
+      <w:lvlText w:val=" "/>
+      <w:lvlJc w:val="left"/>
+      <w:pPr>
+        <w:tabs>
+          <w:tab w:val="num" w:pos="720"/>
+        </w:tabs>
+        <w:ind w:left="1200" w:hanging="480"/>
+      </w:pPr>
+    </w:lvl>
+    <w:lvl w:ilvl="2">
+      <w:numFmt w:val="bullet"/>
+      <w:lvlText w:val=" "/>
+      <w:lvlJc w:val="left"/>
+      <w:pPr>
+        <w:tabs>
+          <w:tab w:val="num" w:pos="1440"/>
+        </w:tabs>
+        <w:ind w:left="1920" w:hanging="480"/>
+      </w:pPr>
+    </w:lvl>
+    <w:lvl w:ilvl="3">
+      <w:numFmt w:val="bullet"/>
+      <w:lvlText w:val=" "/>
+      <w:lvlJc w:val="left"/>
+      <w:pPr>
+        <w:tabs>
+          <w:tab w:val="num" w:pos="2160"/>
+        </w:tabs>
+        <w:ind w:left="2640" w:hanging="480"/>
+      </w:pPr>
+    </w:lvl>
+    <w:lvl w:ilvl="4">
+      <w:numFmt w:val="bullet"/>
+      <w:lvlText w:val=" "/>
+      <w:lvlJc w:val="left"/>
+      <w:pPr>
+        <w:tabs>
+          <w:tab w:val="num" w:pos="2880"/>
+        </w:tabs>
+        <w:ind w:left="3360" w:hanging="480"/>
+      </w:pPr>
+    </w:lvl>
+    <w:lvl w:ilvl="5">
+      <w:numFmt w:val="bullet"/>
+      <w:lvlText w:val=" "/>
+      <w:lvlJc w:val="left"/>
+      <w:pPr>
+        <w:tabs>
+          <w:tab w:val="num" w:pos="3600"/>
+        </w:tabs>
+        <w:ind w:left="4080" w:hanging="480"/>
+      </w:pPr>
+    </w:lvl>
+    <w:lvl w:ilvl="6">
+      <w:numFmt w:val="bullet"/>
+      <w:lvlText w:val=" "/>
+      <w:lvlJc w:val="left"/>
+      <w:pPr>
+        <w:tabs>
+          <w:tab w:val="num" w:pos="4320"/>
+        </w:tabs>
+        <w:ind w:left="4800" w:hanging="480"/>
+      </w:pPr>
+    </w:lvl>
+  </w:abstractNum>
+  <w:abstractNum w:abstractNumId="991">
+    <w:nsid w:val="cdef29e2"/>
     <w:multiLevelType w:val="multilevel"/>
     <w:lvl w:ilvl="0">
       <w:numFmt w:val="bullet"/>
@@ -3269,8 +3356,8 @@
       </w:pPr>
     </w:lvl>
   </w:abstractNum>
-  <w:abstractNum w:abstractNumId="3">
-    <w:nsid w:val="c330a18c"/>
+  <w:abstractNum w:abstractNumId="99411">
+    <w:nsid w:val="197a8cb4"/>
     <w:multiLevelType w:val="multilevel"/>
     <w:lvl w:ilvl="0">
       <w:start w:val="1"/>
@@ -3360,11 +3447,14 @@
   <w:num w:numId="1">
     <w:abstractNumId w:val="0"/>
   </w:num>
-  <w:num w:numId="2">
-    <w:abstractNumId w:val="2"/>
+  <w:num w:numId="1000">
+    <w:abstractNumId w:val="990"/>
   </w:num>
-  <w:num w:numId="3">
-    <w:abstractNumId w:val="3"/>
+  <w:num w:numId="1001">
+    <w:abstractNumId w:val="991"/>
+  </w:num>
+  <w:num w:numId="1002">
+    <w:abstractNumId w:val="99411"/>
     <w:lvlOverride w:ilvl="0">
       <w:startOverride w:val="1"/>
     </w:lvlOverride>
@@ -3387,41 +3477,41 @@
       <w:startOverride w:val="1"/>
     </w:lvlOverride>
   </w:num>
-  <w:num w:numId="4">
-    <w:abstractNumId w:val="2"/>
+  <w:num w:numId="1003">
+    <w:abstractNumId w:val="991"/>
   </w:num>
-  <w:num w:numId="5">
-    <w:abstractNumId w:val="2"/>
+  <w:num w:numId="1004">
+    <w:abstractNumId w:val="991"/>
   </w:num>
-  <w:num w:numId="6">
-    <w:abstractNumId w:val="2"/>
+  <w:num w:numId="1005">
+    <w:abstractNumId w:val="991"/>
   </w:num>
-  <w:num w:numId="7">
-    <w:abstractNumId w:val="2"/>
+  <w:num w:numId="1006">
+    <w:abstractNumId w:val="991"/>
   </w:num>
-  <w:num w:numId="8">
-    <w:abstractNumId w:val="2"/>
+  <w:num w:numId="1007">
+    <w:abstractNumId w:val="991"/>
   </w:num>
-  <w:num w:numId="9">
-    <w:abstractNumId w:val="2"/>
+  <w:num w:numId="1008">
+    <w:abstractNumId w:val="991"/>
   </w:num>
-  <w:num w:numId="10">
-    <w:abstractNumId w:val="2"/>
+  <w:num w:numId="1009">
+    <w:abstractNumId w:val="991"/>
   </w:num>
-  <w:num w:numId="11">
-    <w:abstractNumId w:val="2"/>
+  <w:num w:numId="1010">
+    <w:abstractNumId w:val="991"/>
   </w:num>
-  <w:num w:numId="12">
-    <w:abstractNumId w:val="2"/>
+  <w:num w:numId="1011">
+    <w:abstractNumId w:val="991"/>
   </w:num>
-  <w:num w:numId="13">
-    <w:abstractNumId w:val="2"/>
+  <w:num w:numId="1012">
+    <w:abstractNumId w:val="991"/>
   </w:num>
-  <w:num w:numId="14">
-    <w:abstractNumId w:val="2"/>
+  <w:num w:numId="1013">
+    <w:abstractNumId w:val="991"/>
   </w:num>
-  <w:num w:numId="15">
-    <w:abstractNumId w:val="3"/>
+  <w:num w:numId="1014">
+    <w:abstractNumId w:val="99411"/>
     <w:lvlOverride w:ilvl="0">
       <w:startOverride w:val="1"/>
     </w:lvlOverride>
@@ -3444,8 +3534,8 @@
       <w:startOverride w:val="1"/>
     </w:lvlOverride>
   </w:num>
-  <w:num w:numId="16">
-    <w:abstractNumId w:val="3"/>
+  <w:num w:numId="1015">
+    <w:abstractNumId w:val="99411"/>
     <w:lvlOverride w:ilvl="0">
       <w:startOverride w:val="1"/>
     </w:lvlOverride>
@@ -3468,53 +3558,53 @@
       <w:startOverride w:val="1"/>
     </w:lvlOverride>
   </w:num>
-  <w:num w:numId="17">
-    <w:abstractNumId w:val="2"/>
+  <w:num w:numId="1016">
+    <w:abstractNumId w:val="991"/>
   </w:num>
-  <w:num w:numId="18">
-    <w:abstractNumId w:val="2"/>
+  <w:num w:numId="1017">
+    <w:abstractNumId w:val="991"/>
   </w:num>
-  <w:num w:numId="19">
-    <w:abstractNumId w:val="2"/>
+  <w:num w:numId="1018">
+    <w:abstractNumId w:val="991"/>
   </w:num>
-  <w:num w:numId="20">
-    <w:abstractNumId w:val="2"/>
+  <w:num w:numId="1019">
+    <w:abstractNumId w:val="991"/>
   </w:num>
-  <w:num w:numId="21">
-    <w:abstractNumId w:val="2"/>
+  <w:num w:numId="1020">
+    <w:abstractNumId w:val="991"/>
   </w:num>
-  <w:num w:numId="22">
-    <w:abstractNumId w:val="2"/>
+  <w:num w:numId="1021">
+    <w:abstractNumId w:val="991"/>
   </w:num>
-  <w:num w:numId="23">
-    <w:abstractNumId w:val="2"/>
+  <w:num w:numId="1022">
+    <w:abstractNumId w:val="991"/>
   </w:num>
-  <w:num w:numId="24">
-    <w:abstractNumId w:val="2"/>
+  <w:num w:numId="1023">
+    <w:abstractNumId w:val="991"/>
   </w:num>
-  <w:num w:numId="25">
-    <w:abstractNumId w:val="2"/>
+  <w:num w:numId="1024">
+    <w:abstractNumId w:val="991"/>
   </w:num>
-  <w:num w:numId="26">
-    <w:abstractNumId w:val="2"/>
+  <w:num w:numId="1025">
+    <w:abstractNumId w:val="991"/>
   </w:num>
-  <w:num w:numId="27">
-    <w:abstractNumId w:val="2"/>
+  <w:num w:numId="1026">
+    <w:abstractNumId w:val="991"/>
   </w:num>
-  <w:num w:numId="28">
-    <w:abstractNumId w:val="2"/>
+  <w:num w:numId="1027">
+    <w:abstractNumId w:val="991"/>
   </w:num>
-  <w:num w:numId="29">
-    <w:abstractNumId w:val="2"/>
+  <w:num w:numId="1028">
+    <w:abstractNumId w:val="991"/>
   </w:num>
-  <w:num w:numId="30">
-    <w:abstractNumId w:val="2"/>
+  <w:num w:numId="1029">
+    <w:abstractNumId w:val="991"/>
   </w:num>
-  <w:num w:numId="31">
-    <w:abstractNumId w:val="2"/>
+  <w:num w:numId="1030">
+    <w:abstractNumId w:val="991"/>
   </w:num>
-  <w:num w:numId="32">
-    <w:abstractNumId w:val="2"/>
+  <w:num w:numId="1031">
+    <w:abstractNumId w:val="991"/>
   </w:num>
 </w:numbering>
 </file>
@@ -3572,8 +3662,24 @@
       <w:szCs w:val="36"/>
     </w:rPr>
   </w:style>
-  <w:style w:type="paragraph" w:styleId="Authors">
-    <w:name w:val="Authors"/>
+  <w:style w:type="paragraph" w:styleId="Subtitle">
+    <w:name w:val="Subtitle"/>
+    <w:basedOn w:val="Title"/>
+    <w:next w:val="Normal"/>
+    <w:qFormat/>
+    <w:pPr>
+      <w:keepNext/>
+      <w:keepLines/>
+      <w:spacing w:before="240" w:after="240"/>
+      <w:jc w:val="center"/>
+    </w:pPr>
+    <w:rPr>
+      <w:sz w:val="30"/>
+      <w:szCs w:val="30"/>
+    </w:rPr>
+  </w:style>
+  <w:style w:type="paragraph" w:styleId="Author">
+    <w:name w:val="Author"/>
     <w:next w:val="Normal"/>
     <w:qFormat/>
     <w:pPr>
@@ -3591,6 +3697,29 @@
       <w:keepLines/>
       <w:jc w:val="center"/>
     </w:pPr>
+  </w:style>
+  <w:style w:type="paragraph" w:styleId="Abstract">
+    <w:name w:val="Abstract"/>
+    <w:basedOn w:val="Normal"/>
+    <w:next w:val="Normal"/>
+    <w:qFormat/>
+    <w:pPr>
+      <w:keepNext/>
+      <w:keepLines/>
+      <w:spacing w:before="300" w:after="300"/>
+    </w:pPr>
+    <w:rPr>
+      <w:sz w:val="20"/>
+      <w:szCs w:val="20"/>
+    </w:rPr>
+  </w:style>
+  <w:style w:type="paragraph" w:styleId="Bibliography">
+    <w:name w:val="Bibliography"/>
+    <w:basedOn w:val="Normal"/>
+    <w:next w:val="Bibliography"/>
+    <w:qFormat/>
+    <w:pPr/>
+    <w:rPr/>
   </w:style>
   <w:style w:type="paragraph" w:styleId="Heading1">
     <w:name w:val="Heading 1"/>
@@ -3609,8 +3738,8 @@
       <w:b/>
       <w:bCs/>
       <w:color w:val="345A8A" w:themeColor="accent1" w:themeShade="B5"/>
-      <w:sz w:val="36"/>
-      <w:szCs w:val="36"/>
+      <w:sz w:val="32"/>
+      <w:szCs w:val="32"/>
     </w:rPr>
   </w:style>
   <w:style w:type="paragraph" w:styleId="Heading2">
@@ -3718,6 +3847,14 @@
       <w:szCs w:val="20"/>
     </w:rPr>
   </w:style>
+  <w:style w:type="paragraph" w:styleId="FootnoteText">
+    <w:name w:val="Footnote Text"/>
+    <w:basedOn w:val="Normal"/>
+    <w:next w:val="FootnoteText"/>
+    <w:uiPriority w:val="9"/>
+    <w:unhideWhenUsed/>
+    <w:qFormat/>
+  </w:style>
   <w:style w:type="character" w:default="1" w:styleId="DefaultParagraphFont">
     <w:name w:val="Default Paragraph Font"/>
     <w:semiHidden/>
@@ -3811,6 +3948,112 @@
     <w:rPr>
       <w:color w:val="4F81BD" w:themeColor="accent1"/>
     </w:rPr>
+  </w:style>
+  <w:style w:type="paragraph" w:customStyle="1" w:styleId="SourceCode">
+    <w:name w:val="Source Code"/>
+    <w:basedOn w:val="Normal"/>
+    <w:link w:val="VerbatimChar"/>
+    <w:pPr>
+      <w:wordWrap w:val="off"/>
+    </w:pPr>
+  </w:style>
+  <w:style w:type="character" w:customStyle="1" w:styleId="KeywordTok">
+    <w:name w:val="KeywordTok"/>
+    <w:basedOn w:val="VerbatimChar"/>
+    <w:rPr>
+      <w:color w:val="007020"/>
+      <w:b/>
+    </w:rPr>
+  </w:style>
+  <w:style w:type="character" w:customStyle="1" w:styleId="DataTypeTok">
+    <w:name w:val="DataTypeTok"/>
+    <w:basedOn w:val="VerbatimChar"/>
+    <w:rPr>
+      <w:color w:val="902000"/>
+    </w:rPr>
+  </w:style>
+  <w:style w:type="character" w:customStyle="1" w:styleId="DecValTok">
+    <w:name w:val="DecValTok"/>
+    <w:basedOn w:val="VerbatimChar"/>
+    <w:rPr>
+      <w:color w:val="40a070"/>
+    </w:rPr>
+  </w:style>
+  <w:style w:type="character" w:customStyle="1" w:styleId="BaseNTok">
+    <w:name w:val="BaseNTok"/>
+    <w:basedOn w:val="VerbatimChar"/>
+    <w:rPr>
+      <w:color w:val="40a070"/>
+    </w:rPr>
+  </w:style>
+  <w:style w:type="character" w:customStyle="1" w:styleId="FloatTok">
+    <w:name w:val="FloatTok"/>
+    <w:basedOn w:val="VerbatimChar"/>
+    <w:rPr>
+      <w:color w:val="40a070"/>
+    </w:rPr>
+  </w:style>
+  <w:style w:type="character" w:customStyle="1" w:styleId="CharTok">
+    <w:name w:val="CharTok"/>
+    <w:basedOn w:val="VerbatimChar"/>
+    <w:rPr>
+      <w:color w:val="4070a0"/>
+    </w:rPr>
+  </w:style>
+  <w:style w:type="character" w:customStyle="1" w:styleId="StringTok">
+    <w:name w:val="StringTok"/>
+    <w:basedOn w:val="VerbatimChar"/>
+    <w:rPr>
+      <w:color w:val="4070a0"/>
+    </w:rPr>
+  </w:style>
+  <w:style w:type="character" w:customStyle="1" w:styleId="CommentTok">
+    <w:name w:val="CommentTok"/>
+    <w:basedOn w:val="VerbatimChar"/>
+    <w:rPr>
+      <w:color w:val="60a0b0"/>
+      <w:i/>
+    </w:rPr>
+  </w:style>
+  <w:style w:type="character" w:customStyle="1" w:styleId="OtherTok">
+    <w:name w:val="OtherTok"/>
+    <w:basedOn w:val="VerbatimChar"/>
+    <w:rPr>
+      <w:color w:val="007020"/>
+    </w:rPr>
+  </w:style>
+  <w:style w:type="character" w:customStyle="1" w:styleId="AlertTok">
+    <w:name w:val="AlertTok"/>
+    <w:basedOn w:val="VerbatimChar"/>
+    <w:rPr>
+      <w:color w:val="ff0000"/>
+      <w:b/>
+    </w:rPr>
+  </w:style>
+  <w:style w:type="character" w:customStyle="1" w:styleId="FunctionTok">
+    <w:name w:val="FunctionTok"/>
+    <w:basedOn w:val="VerbatimChar"/>
+    <w:rPr>
+      <w:color w:val="06287e"/>
+    </w:rPr>
+  </w:style>
+  <w:style w:type="character" w:customStyle="1" w:styleId="RegionMarkerTok">
+    <w:name w:val="RegionMarkerTok"/>
+    <w:basedOn w:val="VerbatimChar"/>
+    <w:rPr/>
+  </w:style>
+  <w:style w:type="character" w:customStyle="1" w:styleId="ErrorTok">
+    <w:name w:val="ErrorTok"/>
+    <w:basedOn w:val="VerbatimChar"/>
+    <w:rPr>
+      <w:color w:val="ff0000"/>
+      <w:b/>
+    </w:rPr>
+  </w:style>
+  <w:style w:type="character" w:customStyle="1" w:styleId="NormalTok">
+    <w:name w:val="NormalTok"/>
+    <w:basedOn w:val="VerbatimChar"/>
+    <w:rPr/>
   </w:style>
   <w:style w:type="paragraph" w:customStyle="1" w:styleId="SourceCode">
     <w:name w:val="Source Code"/>

</xml_diff>

<commit_message>
rebuilt all courses, changes for Systems 2015
</commit_message>
<xml_diff>
--- a/word/digital-literacies.docx
+++ b/word/digital-literacies.docx
@@ -3195,7 +3195,7 @@
     </w:lvl>
   </w:abstractNum>
   <w:abstractNum w:abstractNumId="990">
-    <w:nsid w:val="770c0b16"/>
+    <w:nsid w:val="326a847e"/>
     <w:multiLevelType w:val="multilevel"/>
     <w:lvl w:ilvl="0">
       <w:numFmt w:val="bullet"/>
@@ -3276,7 +3276,7 @@
     </w:lvl>
   </w:abstractNum>
   <w:abstractNum w:abstractNumId="991">
-    <w:nsid w:val="cdef29e2"/>
+    <w:nsid w:val="b005b256"/>
     <w:multiLevelType w:val="multilevel"/>
     <w:lvl w:ilvl="0">
       <w:numFmt w:val="bullet"/>
@@ -3357,7 +3357,7 @@
     </w:lvl>
   </w:abstractNum>
   <w:abstractNum w:abstractNumId="99411">
-    <w:nsid w:val="197a8cb4"/>
+    <w:nsid w:val="ca3eda46"/>
     <w:multiLevelType w:val="multilevel"/>
     <w:lvl w:ilvl="0">
       <w:start w:val="1"/>

</xml_diff>

<commit_message>
working on csc 170
</commit_message>
<xml_diff>
--- a/word/digital-literacies.docx
+++ b/word/digital-literacies.docx
@@ -4266,7 +4266,7 @@
     </w:lvl>
   </w:abstractNum>
   <w:abstractNum w:abstractNumId="990">
-    <w:nsid w:val="4963e779"/>
+    <w:nsid w:val="706c06b3"/>
     <w:multiLevelType w:val="multilevel"/>
     <w:lvl w:ilvl="0">
       <w:numFmt w:val="bullet"/>
@@ -4347,7 +4347,7 @@
     </w:lvl>
   </w:abstractNum>
   <w:abstractNum w:abstractNumId="991">
-    <w:nsid w:val="7a0fb53c"/>
+    <w:nsid w:val="eba201bf"/>
     <w:multiLevelType w:val="multilevel"/>
     <w:lvl w:ilvl="0">
       <w:numFmt w:val="bullet"/>
@@ -4428,7 +4428,7 @@
     </w:lvl>
   </w:abstractNum>
   <w:abstractNum w:abstractNumId="99411">
-    <w:nsid w:val="2d4d9611"/>
+    <w:nsid w:val="a85f1259"/>
     <w:multiLevelType w:val="multilevel"/>
     <w:lvl w:ilvl="0">
       <w:start w:val="1"/>

</xml_diff>

<commit_message>
working on web programming syllabus
</commit_message>
<xml_diff>
--- a/word/digital-literacies.docx
+++ b/word/digital-literacies.docx
@@ -4000,7 +4000,7 @@
 <file path=word/numbering.xml><?xml version="1.0" encoding="utf-8"?>
 <w:numbering xmlns:w="http://schemas.openxmlformats.org/wordprocessingml/2006/main">
   <w:abstractNum w:abstractNumId="0">
-    <w:nsid w:val="76d54210"/>
+    <w:nsid w:val="79eef6c8"/>
     <w:multiLevelType w:val="multilevel"/>
     <w:lvl w:ilvl="0">
       <w:numFmt w:val="bullet"/>
@@ -4081,7 +4081,7 @@
     </w:lvl>
   </w:abstractNum>
   <w:abstractNum w:abstractNumId="2">
-    <w:nsid w:val="7823d160"/>
+    <w:nsid w:val="1aae1726"/>
     <w:multiLevelType w:val="multilevel"/>
     <w:lvl w:ilvl="0">
       <w:numFmt w:val="bullet"/>
@@ -4162,7 +4162,7 @@
     </w:lvl>
   </w:abstractNum>
   <w:abstractNum w:abstractNumId="3">
-    <w:nsid w:val="8915a422"/>
+    <w:nsid w:val="cd199ced"/>
     <w:multiLevelType w:val="multilevel"/>
     <w:lvl w:ilvl="0">
       <w:start w:val="1"/>

</xml_diff>

<commit_message>
rebuilt all on zapata
</commit_message>
<xml_diff>
--- a/word/digital-literacies.docx
+++ b/word/digital-literacies.docx
@@ -18,7 +18,7 @@
     </w:p>
     <w:p>
       <w:pPr>
-        <w:pStyle w:val="Authors"/>
+        <w:pStyle w:val="Author"/>
       </w:pPr>
       <w:r>
         <w:t xml:space="preserve">Aaron</w:t>
@@ -29,9 +29,11 @@
       <w:r>
         <w:t xml:space="preserve">Hung</w:t>
       </w:r>
-      <w:r>
-        <w:br w:type="textWrapping"/>
-      </w:r>
+    </w:p>
+    <w:p>
+      <w:pPr>
+        <w:pStyle w:val="Author"/>
+      </w:pPr>
       <w:r>
         <w:t xml:space="preserve">Matthew</w:t>
       </w:r>
@@ -47,9 +49,11 @@
       <w:r>
         <w:t xml:space="preserve">Curinga</w:t>
       </w:r>
-      <w:r>
-        <w:br w:type="textWrapping"/>
-      </w:r>
+    </w:p>
+    <w:p>
+      <w:pPr>
+        <w:pStyle w:val="Author"/>
+      </w:pPr>
       <w:r>
         <w:t xml:space="preserve">Gillian</w:t>
       </w:r>
@@ -72,7 +76,36 @@
         <w:t xml:space="preserve">Andrews</w:t>
       </w:r>
     </w:p>
-    <w:p>
+    <w:sdt>
+      <w:sdtPr>
+        <w:docPartObj>
+          <w:docPartGallery w:val="Table of Contents"/>
+          <w:docPartUnique/>
+        </w:docPartObj>
+      </w:sdtPr>
+      <w:sdtContent>
+        <w:p>
+          <w:pPr>
+            <w:pStyle w:val="TOCHeading"/>
+          </w:pPr>
+          <w:r>
+            <w:t xml:space="preserve">Table of Contents</w:t>
+          </w:r>
+        </w:p>
+        <w:p>
+          <w:r>
+            <w:fldChar w:fldCharType="begin" w:dirty="true"/>
+            <w:instrText xml:space="preserve">TOC \o "1-3" \h \z \u</w:instrText>
+            <w:fldChar w:fldCharType="separate"/>
+            <w:fldChar w:fldCharType="end"/>
+          </w:r>
+        </w:p>
+      </w:sdtContent>
+    </w:sdt>
+    <w:p>
+      <w:pPr>
+        <w:pStyle w:val="FirstParagraph"/>
+      </w:pPr>
       <w:r>
         <w:rPr>
           <w:b/>
@@ -81,6 +114,9 @@
       </w:r>
     </w:p>
     <w:p>
+      <w:pPr>
+        <w:pStyle w:val="BodyText"/>
+      </w:pPr>
       <w:r>
         <w:rPr>
           <w:b/>
@@ -94,22 +130,28 @@
         <w:t xml:space="preserve">digital literacies, multileracies, new literacy, semantics, new media, communication theory, youth media, media studies, software studies</w:t>
       </w:r>
     </w:p>
-    <w:bookmarkStart w:id="21" w:name="description"/>
     <w:p>
       <w:pPr>
         <w:pStyle w:val="Heading1"/>
       </w:pPr>
+      <w:bookmarkStart w:id="21" w:name="description"/>
+      <w:bookmarkEnd w:id="21"/>
       <w:r>
         <w:t xml:space="preserve">Description</w:t>
       </w:r>
     </w:p>
-    <w:bookmarkEnd w:id="21"/>
-    <w:p>
+    <w:p>
+      <w:pPr>
+        <w:pStyle w:val="FirstParagraph"/>
+      </w:pPr>
       <w:r>
         <w:t xml:space="preserve">How do multimedia, texting, chat, status updates, and hypertext change the way we read and interpret texts? Students study various theories of literacy and how it changes with the introduction of digital technologies. Readings will include selections on new media, new literacy, multiliteracies, multimedia cognition, and visual semantics.</w:t>
       </w:r>
     </w:p>
     <w:p>
+      <w:pPr>
+        <w:pStyle w:val="BodyText"/>
+      </w:pPr>
       <w:r>
         <w:t xml:space="preserve">This foundational course provides students a conceptual framework to critically interpret digital media, and to author powerful and effective digital documents. Students have the opportunity to practice and develop these skills, which are central to many aspects of the degree in Educational Technology.</w:t>
       </w:r>
@@ -121,17 +163,20 @@
         </w:pict>
       </w:r>
     </w:p>
-    <w:bookmarkStart w:id="22" w:name="class-information"/>
     <w:p>
       <w:pPr>
         <w:pStyle w:val="Heading1"/>
       </w:pPr>
+      <w:bookmarkStart w:id="22" w:name="class-information"/>
+      <w:bookmarkEnd w:id="22"/>
       <w:r>
         <w:t xml:space="preserve">Class Information</w:t>
       </w:r>
     </w:p>
-    <w:bookmarkEnd w:id="22"/>
-    <w:p>
+    <w:p>
+      <w:pPr>
+        <w:pStyle w:val="FirstParagraph"/>
+      </w:pPr>
       <w:r>
         <w:rPr>
           <w:b/>
@@ -143,14 +188,14 @@
       <w:pPr>
         <w:pStyle w:val="Compact"/>
         <w:numPr>
-          <w:numId w:val="2"/>
+          <w:numId w:val="1001"/>
           <w:ilvl w:val="0"/>
         </w:numPr>
       </w:pPr>
       <w:hyperlink r:id="rId23">
         <w:r>
           <w:rPr>
-            <w:rStyle w:val="Link"/>
+            <w:rStyle w:val="Hyperlink"/>
           </w:rPr>
           <w:t xml:space="preserve">Matthew X. Curinga</w:t>
         </w:r>
@@ -164,13 +209,16 @@
       <w:hyperlink r:id="rId24">
         <w:r>
           <w:rPr>
-            <w:rStyle w:val="Link"/>
+            <w:rStyle w:val="Hyperlink"/>
           </w:rPr>
           <w:t xml:space="preserve">mcuringa@adelphi.edu</w:t>
         </w:r>
       </w:hyperlink>
     </w:p>
     <w:p>
+      <w:pPr>
+        <w:pStyle w:val="FirstParagraph"/>
+      </w:pPr>
       <w:r>
         <w:rPr>
           <w:b/>
@@ -185,6 +233,9 @@
       </w:r>
     </w:p>
     <w:p>
+      <w:pPr>
+        <w:pStyle w:val="BodyText"/>
+      </w:pPr>
       <w:r>
         <w:rPr>
           <w:b/>
@@ -193,6 +244,9 @@
       </w:r>
     </w:p>
     <w:p>
+      <w:pPr>
+        <w:pStyle w:val="BodyText"/>
+      </w:pPr>
       <w:r>
         <w:t xml:space="preserve">This is an</w:t>
       </w:r>
@@ -228,6 +282,9 @@
       </w:r>
     </w:p>
     <w:p>
+      <w:pPr>
+        <w:pStyle w:val="BodyText"/>
+      </w:pPr>
       <w:r>
         <w:rPr>
           <w:b/>
@@ -239,7 +296,7 @@
       <w:pPr>
         <w:pStyle w:val="Compact"/>
         <w:numPr>
-          <w:numId w:val="3"/>
+          <w:numId w:val="1002"/>
           <w:ilvl w:val="0"/>
         </w:numPr>
       </w:pPr>
@@ -247,17 +304,20 @@
         <w:t xml:space="preserve">Wed, Thurs, Friday, 12-1pm</w:t>
       </w:r>
     </w:p>
-    <w:bookmarkStart w:id="25" w:name="goals-objectives"/>
     <w:p>
       <w:pPr>
         <w:pStyle w:val="Heading1"/>
       </w:pPr>
+      <w:bookmarkStart w:id="25" w:name="goals-objectives"/>
+      <w:bookmarkEnd w:id="25"/>
       <w:r>
         <w:t xml:space="preserve">Goals &amp; objectives</w:t>
       </w:r>
     </w:p>
-    <w:bookmarkEnd w:id="25"/>
-    <w:p>
+    <w:p>
+      <w:pPr>
+        <w:pStyle w:val="FirstParagraph"/>
+      </w:pPr>
       <w:r>
         <w:t xml:space="preserve">Two overarching goals drive this course. First, students should understand the literacy skills required to critically interpret digital texts. Second, they should learn how to communicate effectively using the tools and techniques of digital media. More specifically:</w:t>
       </w:r>
@@ -266,7 +326,7 @@
       <w:pPr>
         <w:pStyle w:val="Compact"/>
         <w:numPr>
-          <w:numId w:val="4"/>
+          <w:numId w:val="1003"/>
           <w:ilvl w:val="0"/>
         </w:numPr>
       </w:pPr>
@@ -296,7 +356,7 @@
       <w:pPr>
         <w:pStyle w:val="Compact"/>
         <w:numPr>
-          <w:numId w:val="4"/>
+          <w:numId w:val="1003"/>
           <w:ilvl w:val="0"/>
         </w:numPr>
       </w:pPr>
@@ -308,7 +368,7 @@
       <w:pPr>
         <w:pStyle w:val="Compact"/>
         <w:numPr>
-          <w:numId w:val="4"/>
+          <w:numId w:val="1003"/>
           <w:ilvl w:val="0"/>
         </w:numPr>
       </w:pPr>
@@ -320,7 +380,7 @@
       <w:pPr>
         <w:pStyle w:val="Compact"/>
         <w:numPr>
-          <w:numId w:val="4"/>
+          <w:numId w:val="1003"/>
           <w:ilvl w:val="0"/>
         </w:numPr>
       </w:pPr>
@@ -332,7 +392,7 @@
       <w:pPr>
         <w:pStyle w:val="Compact"/>
         <w:numPr>
-          <w:numId w:val="4"/>
+          <w:numId w:val="1003"/>
           <w:ilvl w:val="0"/>
         </w:numPr>
       </w:pPr>
@@ -344,7 +404,7 @@
       <w:pPr>
         <w:pStyle w:val="Compact"/>
         <w:numPr>
-          <w:numId w:val="4"/>
+          <w:numId w:val="1003"/>
           <w:ilvl w:val="0"/>
         </w:numPr>
       </w:pPr>
@@ -352,32 +412,37 @@
         <w:t xml:space="preserve">Students will be able to articulate the cultural and political implications of communication, with attention to concerns of power and equity online and in classrooms.</w:t>
       </w:r>
     </w:p>
-    <w:bookmarkStart w:id="26" w:name="class-sessions"/>
     <w:p>
       <w:pPr>
         <w:pStyle w:val="Heading1"/>
       </w:pPr>
+      <w:bookmarkStart w:id="26" w:name="class-sessions"/>
+      <w:bookmarkEnd w:id="26"/>
       <w:r>
         <w:t xml:space="preserve">Class sessions</w:t>
       </w:r>
     </w:p>
-    <w:bookmarkEnd w:id="26"/>
-    <w:bookmarkStart w:id="27" w:name="dates-and-schedule"/>
     <w:p>
       <w:pPr>
         <w:pStyle w:val="Heading3"/>
       </w:pPr>
+      <w:bookmarkStart w:id="27" w:name="dates-and-schedule"/>
+      <w:bookmarkEnd w:id="27"/>
       <w:r>
         <w:t xml:space="preserve">Dates and Schedule</w:t>
       </w:r>
     </w:p>
-    <w:bookmarkEnd w:id="27"/>
     <w:tbl>
       <w:tblPr>
         <w:tblStyle w:val="TableNormal"/>
+        <w:tblW w:type="pct" w:w="0.0"/>
+        <w:tblLook w:firstRow="1"/>
       </w:tblPr>
       <w:tblGrid/>
       <w:tr>
+        <w:trPr>
+          <w:cnfStyle w:firstRow="1"/>
+        </w:trPr>
         <w:tc>
           <w:tcPr>
             <w:tcBorders>
@@ -1092,22 +1157,28 @@
         </w:tc>
       </w:tr>
     </w:tbl>
-    <w:bookmarkStart w:id="28" w:name="week-0-getting-ready-for-digital-literacies"/>
     <w:p>
       <w:pPr>
         <w:pStyle w:val="Heading2"/>
       </w:pPr>
+      <w:bookmarkStart w:id="28" w:name="week-0-getting-ready-for-digital-literacies"/>
+      <w:bookmarkEnd w:id="28"/>
       <w:r>
         <w:t xml:space="preserve">Week 0: Getting ready for Digital Literacies</w:t>
       </w:r>
     </w:p>
-    <w:bookmarkEnd w:id="28"/>
-    <w:p>
+    <w:p>
+      <w:pPr>
+        <w:pStyle w:val="FirstParagraph"/>
+      </w:pPr>
       <w:r>
         <w:t xml:space="preserve">Before our first class meeting, you must get your environment set-up and be ready to go.</w:t>
       </w:r>
     </w:p>
     <w:p>
+      <w:pPr>
+        <w:pStyle w:val="BodyText"/>
+      </w:pPr>
       <w:r>
         <w:t xml:space="preserve">Please go through this checklist:</w:t>
       </w:r>
@@ -1116,7 +1187,7 @@
       <w:pPr>
         <w:pStyle w:val="Compact"/>
         <w:numPr>
-          <w:numId w:val="5"/>
+          <w:numId w:val="1004"/>
           <w:ilvl w:val="0"/>
         </w:numPr>
       </w:pPr>
@@ -1128,7 +1199,7 @@
       <w:pPr>
         <w:pStyle w:val="Compact"/>
         <w:numPr>
-          <w:numId w:val="5"/>
+          <w:numId w:val="1004"/>
           <w:ilvl w:val="0"/>
         </w:numPr>
       </w:pPr>
@@ -1140,7 +1211,7 @@
       <w:pPr>
         <w:pStyle w:val="Compact"/>
         <w:numPr>
-          <w:numId w:val="5"/>
+          <w:numId w:val="1004"/>
           <w:ilvl w:val="0"/>
         </w:numPr>
       </w:pPr>
@@ -1152,7 +1223,7 @@
       <w:pPr>
         <w:pStyle w:val="Compact"/>
         <w:numPr>
-          <w:numId w:val="5"/>
+          <w:numId w:val="1004"/>
           <w:ilvl w:val="0"/>
         </w:numPr>
       </w:pPr>
@@ -1162,7 +1233,7 @@
       <w:hyperlink r:id="rId29">
         <w:r>
           <w:rPr>
-            <w:rStyle w:val="Link"/>
+            <w:rStyle w:val="Hyperlink"/>
           </w:rPr>
           <w:t xml:space="preserve">https://auedtech.slack.com/signup</w:t>
         </w:r>
@@ -1175,7 +1246,7 @@
       <w:pPr>
         <w:pStyle w:val="Compact"/>
         <w:numPr>
-          <w:numId w:val="5"/>
+          <w:numId w:val="1004"/>
           <w:ilvl w:val="0"/>
         </w:numPr>
       </w:pPr>
@@ -1188,7 +1259,7 @@
       <w:hyperlink r:id="rId30">
         <w:r>
           <w:rPr>
-            <w:rStyle w:val="Link"/>
+            <w:rStyle w:val="Hyperlink"/>
           </w:rPr>
           <w:t xml:space="preserve">Adelphi’s Online Readiness Course</w:t>
         </w:r>
@@ -1201,6 +1272,9 @@
       </w:r>
     </w:p>
     <w:p>
+      <w:pPr>
+        <w:pStyle w:val="FirstParagraph"/>
+      </w:pPr>
       <w:r>
         <w:t xml:space="preserve">This is a technical course, and expects students to come with some basic technical expertise. In particular:</w:t>
       </w:r>
@@ -1209,7 +1283,7 @@
       <w:pPr>
         <w:pStyle w:val="Compact"/>
         <w:numPr>
-          <w:numId w:val="6"/>
+          <w:numId w:val="1005"/>
           <w:ilvl w:val="0"/>
         </w:numPr>
       </w:pPr>
@@ -1236,7 +1310,7 @@
       <w:pPr>
         <w:pStyle w:val="Compact"/>
         <w:numPr>
-          <w:numId w:val="7"/>
+          <w:numId w:val="1006"/>
           <w:ilvl w:val="1"/>
         </w:numPr>
       </w:pPr>
@@ -1248,7 +1322,7 @@
       <w:pPr>
         <w:pStyle w:val="Compact"/>
         <w:numPr>
-          <w:numId w:val="7"/>
+          <w:numId w:val="1006"/>
           <w:ilvl w:val="1"/>
         </w:numPr>
       </w:pPr>
@@ -1260,7 +1334,7 @@
       <w:pPr>
         <w:pStyle w:val="Compact"/>
         <w:numPr>
-          <w:numId w:val="7"/>
+          <w:numId w:val="1006"/>
           <w:ilvl w:val="1"/>
         </w:numPr>
       </w:pPr>
@@ -1272,7 +1346,7 @@
       <w:pPr>
         <w:pStyle w:val="Compact"/>
         <w:numPr>
-          <w:numId w:val="7"/>
+          <w:numId w:val="1006"/>
           <w:ilvl w:val="1"/>
         </w:numPr>
       </w:pPr>
@@ -1284,7 +1358,7 @@
       <w:pPr>
         <w:pStyle w:val="Compact"/>
         <w:numPr>
-          <w:numId w:val="6"/>
+          <w:numId w:val="1005"/>
           <w:ilvl w:val="0"/>
         </w:numPr>
       </w:pPr>
@@ -1296,7 +1370,7 @@
       <w:pPr>
         <w:pStyle w:val="Compact"/>
         <w:numPr>
-          <w:numId w:val="8"/>
+          <w:numId w:val="1007"/>
           <w:ilvl w:val="1"/>
         </w:numPr>
       </w:pPr>
@@ -1308,7 +1382,7 @@
       <w:pPr>
         <w:pStyle w:val="Compact"/>
         <w:numPr>
-          <w:numId w:val="8"/>
+          <w:numId w:val="1007"/>
           <w:ilvl w:val="1"/>
         </w:numPr>
       </w:pPr>
@@ -1320,7 +1394,7 @@
       <w:pPr>
         <w:pStyle w:val="Compact"/>
         <w:numPr>
-          <w:numId w:val="9"/>
+          <w:numId w:val="1008"/>
           <w:ilvl w:val="2"/>
         </w:numPr>
       </w:pPr>
@@ -1332,7 +1406,7 @@
       <w:pPr>
         <w:pStyle w:val="Compact"/>
         <w:numPr>
-          <w:numId w:val="9"/>
+          <w:numId w:val="1008"/>
           <w:ilvl w:val="2"/>
         </w:numPr>
       </w:pPr>
@@ -1344,7 +1418,7 @@
       <w:pPr>
         <w:pStyle w:val="Compact"/>
         <w:numPr>
-          <w:numId w:val="8"/>
+          <w:numId w:val="1007"/>
           <w:ilvl w:val="1"/>
         </w:numPr>
       </w:pPr>
@@ -1356,7 +1430,7 @@
       <w:pPr>
         <w:pStyle w:val="Compact"/>
         <w:numPr>
-          <w:numId w:val="6"/>
+          <w:numId w:val="1005"/>
           <w:ilvl w:val="0"/>
         </w:numPr>
       </w:pPr>
@@ -1368,7 +1442,7 @@
       <w:pPr>
         <w:pStyle w:val="Compact"/>
         <w:numPr>
-          <w:numId w:val="10"/>
+          <w:numId w:val="1009"/>
           <w:ilvl w:val="1"/>
         </w:numPr>
       </w:pPr>
@@ -1380,7 +1454,7 @@
       <w:pPr>
         <w:pStyle w:val="Compact"/>
         <w:numPr>
-          <w:numId w:val="10"/>
+          <w:numId w:val="1009"/>
           <w:ilvl w:val="1"/>
         </w:numPr>
       </w:pPr>
@@ -1392,7 +1466,7 @@
       <w:pPr>
         <w:pStyle w:val="Compact"/>
         <w:numPr>
-          <w:numId w:val="10"/>
+          <w:numId w:val="1009"/>
           <w:ilvl w:val="1"/>
         </w:numPr>
       </w:pPr>
@@ -1404,7 +1478,7 @@
       <w:pPr>
         <w:pStyle w:val="Compact"/>
         <w:numPr>
-          <w:numId w:val="11"/>
+          <w:numId w:val="1010"/>
           <w:ilvl w:val="2"/>
         </w:numPr>
       </w:pPr>
@@ -1412,27 +1486,30 @@
         <w:t xml:space="preserve">you have done this using Skype, iChat, Google Hangout, etc</w:t>
       </w:r>
     </w:p>
-    <w:bookmarkStart w:id="31" w:name="week-1-critical-literacy"/>
     <w:p>
       <w:pPr>
         <w:pStyle w:val="Heading2"/>
       </w:pPr>
+      <w:bookmarkStart w:id="31" w:name="week-1-critical-literacy"/>
+      <w:bookmarkEnd w:id="31"/>
       <w:r>
         <w:t xml:space="preserve">Week 1: Critical literacy</w:t>
       </w:r>
     </w:p>
-    <w:bookmarkEnd w:id="31"/>
-    <w:bookmarkStart w:id="32" w:name="readings-due"/>
     <w:p>
       <w:pPr>
         <w:pStyle w:val="Heading3"/>
       </w:pPr>
+      <w:bookmarkStart w:id="32" w:name="readings-due"/>
+      <w:bookmarkEnd w:id="32"/>
       <w:r>
         <w:t xml:space="preserve">Readings due:</w:t>
       </w:r>
     </w:p>
-    <w:bookmarkEnd w:id="32"/>
-    <w:p>
+    <w:p>
+      <w:pPr>
+        <w:pStyle w:val="FirstParagraph"/>
+      </w:pPr>
       <w:r>
         <w:t xml:space="preserve">Freire, P. (1971). Chapter 2 from</w:t>
       </w:r>
@@ -1449,17 +1526,20 @@
         <w:t xml:space="preserve">. (M. B. RAMOS, Trans.). New York: Herder and Herder.</w:t>
       </w:r>
     </w:p>
-    <w:bookmarkStart w:id="33" w:name="week-2-what-is-literacy"/>
     <w:p>
       <w:pPr>
         <w:pStyle w:val="Heading2"/>
       </w:pPr>
+      <w:bookmarkStart w:id="33" w:name="week-2-what-is-literacy"/>
+      <w:bookmarkEnd w:id="33"/>
       <w:r>
         <w:t xml:space="preserve">Week 2: What is Literacy</w:t>
       </w:r>
     </w:p>
-    <w:bookmarkEnd w:id="33"/>
-    <w:p>
+    <w:p>
+      <w:pPr>
+        <w:pStyle w:val="FirstParagraph"/>
+      </w:pPr>
       <w:r>
         <w:t xml:space="preserve">Gee, J. P. (1989). What Is Literacy?</w:t>
       </w:r>
@@ -1489,6 +1569,9 @@
       </w:r>
     </w:p>
     <w:p>
+      <w:pPr>
+        <w:pStyle w:val="BodyText"/>
+      </w:pPr>
       <w:r>
         <w:t xml:space="preserve">Delpit, L. D. (1992). Acquisition of literate discourse: Bowing before the master?</w:t>
       </w:r>
@@ -1517,27 +1600,30 @@
         <w:t xml:space="preserve">(4), 296–302.</w:t>
       </w:r>
     </w:p>
-    <w:bookmarkStart w:id="34" w:name="week-3-multiliteracies"/>
     <w:p>
       <w:pPr>
         <w:pStyle w:val="Heading2"/>
       </w:pPr>
+      <w:bookmarkStart w:id="34" w:name="week-3-multiliteracies"/>
+      <w:bookmarkEnd w:id="34"/>
       <w:r>
         <w:t xml:space="preserve">Week 3: Multiliteracies</w:t>
       </w:r>
     </w:p>
-    <w:bookmarkEnd w:id="34"/>
-    <w:bookmarkStart w:id="35" w:name="readings-due-1"/>
     <w:p>
       <w:pPr>
         <w:pStyle w:val="Heading3"/>
       </w:pPr>
+      <w:bookmarkStart w:id="35" w:name="readings-due-1"/>
+      <w:bookmarkEnd w:id="35"/>
       <w:r>
         <w:t xml:space="preserve">Readings due:</w:t>
       </w:r>
     </w:p>
-    <w:bookmarkEnd w:id="35"/>
-    <w:p>
+    <w:p>
+      <w:pPr>
+        <w:pStyle w:val="FirstParagraph"/>
+      </w:pPr>
       <w:r>
         <w:t xml:space="preserve">The New London Group. (1996). A pedagogy of multiliteracies: Designing social futures.</w:t>
       </w:r>
@@ -1554,27 +1640,30 @@
         <w:t xml:space="preserve">, 66(1), 60-92.</w:t>
       </w:r>
     </w:p>
-    <w:bookmarkStart w:id="36" w:name="week-4-new-media"/>
     <w:p>
       <w:pPr>
         <w:pStyle w:val="Heading2"/>
       </w:pPr>
+      <w:bookmarkStart w:id="36" w:name="week-4-new-media"/>
+      <w:bookmarkEnd w:id="36"/>
       <w:r>
         <w:t xml:space="preserve">Week 4: New Media</w:t>
       </w:r>
     </w:p>
-    <w:bookmarkEnd w:id="36"/>
-    <w:bookmarkStart w:id="37" w:name="readings-due-2"/>
     <w:p>
       <w:pPr>
         <w:pStyle w:val="Heading3"/>
       </w:pPr>
+      <w:bookmarkStart w:id="37" w:name="readings-due-2"/>
+      <w:bookmarkEnd w:id="37"/>
       <w:r>
         <w:t xml:space="preserve">Readings due:</w:t>
       </w:r>
     </w:p>
-    <w:bookmarkEnd w:id="37"/>
-    <w:p>
+    <w:p>
+      <w:pPr>
+        <w:pStyle w:val="FirstParagraph"/>
+      </w:pPr>
       <w:r>
         <w:t xml:space="preserve">Manovich, L. (2007).</w:t>
       </w:r>
@@ -1609,17 +1698,20 @@
         <w:t xml:space="preserve">. MIT Press.</w:t>
       </w:r>
     </w:p>
-    <w:bookmarkStart w:id="38" w:name="week-5-digital-studio-1"/>
     <w:p>
       <w:pPr>
         <w:pStyle w:val="Heading2"/>
       </w:pPr>
+      <w:bookmarkStart w:id="38" w:name="week-5-digital-studio-1"/>
+      <w:bookmarkEnd w:id="38"/>
       <w:r>
         <w:t xml:space="preserve">Week 5: Digital Studio 1</w:t>
       </w:r>
     </w:p>
-    <w:bookmarkEnd w:id="38"/>
-    <w:p>
+    <w:p>
+      <w:pPr>
+        <w:pStyle w:val="FirstParagraph"/>
+      </w:pPr>
       <w:r>
         <w:rPr>
           <w:i/>
@@ -1627,27 +1719,30 @@
         <w:t xml:space="preserve">There are no readings this week. The first 2 portfolio items are due (HTML and Digital Image).</w:t>
       </w:r>
     </w:p>
-    <w:bookmarkStart w:id="39" w:name="week-6-media-literacy"/>
     <w:p>
       <w:pPr>
         <w:pStyle w:val="Heading2"/>
       </w:pPr>
+      <w:bookmarkStart w:id="39" w:name="week-6-media-literacy"/>
+      <w:bookmarkEnd w:id="39"/>
       <w:r>
         <w:t xml:space="preserve">Week 6: Media Literacy</w:t>
       </w:r>
     </w:p>
-    <w:bookmarkEnd w:id="39"/>
-    <w:bookmarkStart w:id="40" w:name="readings-due-3"/>
     <w:p>
       <w:pPr>
         <w:pStyle w:val="Heading3"/>
       </w:pPr>
+      <w:bookmarkStart w:id="40" w:name="readings-due-3"/>
+      <w:bookmarkEnd w:id="40"/>
       <w:r>
         <w:t xml:space="preserve">Readings due:</w:t>
       </w:r>
     </w:p>
-    <w:bookmarkEnd w:id="40"/>
-    <w:p>
+    <w:p>
+      <w:pPr>
+        <w:pStyle w:val="FirstParagraph"/>
+      </w:pPr>
       <w:r>
         <w:t xml:space="preserve">Baker, F. W. (2012) Teaching Media Literacy from</w:t>
       </w:r>
@@ -1665,6 +1760,9 @@
       </w:r>
     </w:p>
     <w:p>
+      <w:pPr>
+        <w:pStyle w:val="BodyText"/>
+      </w:pPr>
       <w:r>
         <w:t xml:space="preserve">Barthes, R. (1972).</w:t>
       </w:r>
@@ -1718,6 +1816,9 @@
       </w:r>
     </w:p>
     <w:p>
+      <w:pPr>
+        <w:pStyle w:val="BodyText"/>
+      </w:pPr>
       <w:r>
         <w:t xml:space="preserve">Watch:</w:t>
       </w:r>
@@ -1749,17 +1850,20 @@
         <w:t xml:space="preserve">Season 1, Episode 2.</w:t>
       </w:r>
     </w:p>
-    <w:bookmarkStart w:id="41" w:name="week-7-images-visuality"/>
     <w:p>
       <w:pPr>
         <w:pStyle w:val="Heading2"/>
       </w:pPr>
+      <w:bookmarkStart w:id="41" w:name="week-7-images-visuality"/>
+      <w:bookmarkEnd w:id="41"/>
       <w:r>
         <w:t xml:space="preserve">Week 7: Images &amp; Visuality</w:t>
       </w:r>
     </w:p>
-    <w:bookmarkEnd w:id="41"/>
-    <w:p>
+    <w:p>
+      <w:pPr>
+        <w:pStyle w:val="FirstParagraph"/>
+      </w:pPr>
       <w:r>
         <w:t xml:space="preserve">Debord, G. (1967). The Commodity as Spectacle from</w:t>
       </w:r>
@@ -1777,31 +1881,37 @@
       </w:r>
     </w:p>
     <w:p>
+      <w:pPr>
+        <w:pStyle w:val="BodyText"/>
+      </w:pPr>
       <w:r>
         <w:t xml:space="preserve">Mitchell, W. J. (2005). There are no visual media. Journal of Visual Culture, 4(2), 257–266.</w:t>
       </w:r>
     </w:p>
-    <w:bookmarkStart w:id="42" w:name="week-8-power-media-and-race"/>
     <w:p>
       <w:pPr>
         <w:pStyle w:val="Heading2"/>
       </w:pPr>
+      <w:bookmarkStart w:id="42" w:name="week-8-power-media-and-race"/>
+      <w:bookmarkEnd w:id="42"/>
       <w:r>
         <w:t xml:space="preserve">Week 8: Power, Media, and Race</w:t>
       </w:r>
     </w:p>
-    <w:bookmarkEnd w:id="42"/>
-    <w:bookmarkStart w:id="43" w:name="readings-due-4"/>
     <w:p>
       <w:pPr>
         <w:pStyle w:val="Heading3"/>
       </w:pPr>
+      <w:bookmarkStart w:id="43" w:name="readings-due-4"/>
+      <w:bookmarkEnd w:id="43"/>
       <w:r>
         <w:t xml:space="preserve">Readings due:</w:t>
       </w:r>
     </w:p>
-    <w:bookmarkEnd w:id="43"/>
-    <w:p>
+    <w:p>
+      <w:pPr>
+        <w:pStyle w:val="FirstParagraph"/>
+      </w:pPr>
       <w:r>
         <w:t xml:space="preserve">Fanon, F. (2000). The fact of blackness. In L. Back &amp; J. Solomos (Eds.),</w:t>
       </w:r>
@@ -1822,6 +1932,9 @@
       </w:r>
     </w:p>
     <w:p>
+      <w:pPr>
+        <w:pStyle w:val="BodyText"/>
+      </w:pPr>
       <w:r>
         <w:t xml:space="preserve">Mirzoeff, N. (2015).</w:t>
       </w:r>
@@ -1831,7 +1944,7 @@
       <w:hyperlink r:id="rId44">
         <w:r>
           <w:rPr>
-            <w:rStyle w:val="Link"/>
+            <w:rStyle w:val="Hyperlink"/>
           </w:rPr>
           <w:t xml:space="preserve">#BlackLivesLooking: A Year After Ferguson</w:t>
         </w:r>
@@ -1852,27 +1965,30 @@
         <w:t xml:space="preserve">.</w:t>
       </w:r>
     </w:p>
-    <w:bookmarkStart w:id="45" w:name="week-9-power-media-and-gender"/>
     <w:p>
       <w:pPr>
         <w:pStyle w:val="Heading2"/>
       </w:pPr>
+      <w:bookmarkStart w:id="45" w:name="week-9-power-media-and-gender"/>
+      <w:bookmarkEnd w:id="45"/>
       <w:r>
         <w:t xml:space="preserve">Week 9: Power, Media, and Gender</w:t>
       </w:r>
     </w:p>
-    <w:bookmarkEnd w:id="45"/>
-    <w:bookmarkStart w:id="46" w:name="readings-due-5"/>
     <w:p>
       <w:pPr>
         <w:pStyle w:val="Heading3"/>
       </w:pPr>
+      <w:bookmarkStart w:id="46" w:name="readings-due-5"/>
+      <w:bookmarkEnd w:id="46"/>
       <w:r>
         <w:t xml:space="preserve">Readings due:</w:t>
       </w:r>
     </w:p>
-    <w:bookmarkEnd w:id="46"/>
-    <w:p>
+    <w:p>
+      <w:pPr>
+        <w:pStyle w:val="FirstParagraph"/>
+      </w:pPr>
       <w:r>
         <w:t xml:space="preserve">Mulvey, L. (1975). Visual pleasure and narrative cinema.</w:t>
       </w:r>
@@ -1889,42 +2005,48 @@
         <w:t xml:space="preserve">, 393–404.</w:t>
       </w:r>
     </w:p>
-    <w:bookmarkStart w:id="47" w:name="week-10-privacy-security"/>
     <w:p>
       <w:pPr>
         <w:pStyle w:val="Heading2"/>
       </w:pPr>
+      <w:bookmarkStart w:id="47" w:name="week-10-privacy-security"/>
+      <w:bookmarkEnd w:id="47"/>
       <w:r>
         <w:t xml:space="preserve">Week 10: Privacy &amp; Security</w:t>
       </w:r>
     </w:p>
-    <w:bookmarkEnd w:id="47"/>
-    <w:bookmarkStart w:id="48" w:name="readings-due-6"/>
     <w:p>
       <w:pPr>
         <w:pStyle w:val="Heading4"/>
       </w:pPr>
+      <w:bookmarkStart w:id="48" w:name="readings-due-6"/>
+      <w:bookmarkEnd w:id="48"/>
       <w:r>
         <w:t xml:space="preserve">Readings due:</w:t>
       </w:r>
     </w:p>
-    <w:bookmarkEnd w:id="48"/>
-    <w:p>
+    <w:p>
+      <w:pPr>
+        <w:pStyle w:val="FirstParagraph"/>
+      </w:pPr>
       <w:r>
         <w:t xml:space="preserve">Watch Citizen Four</w:t>
       </w:r>
     </w:p>
-    <w:bookmarkStart w:id="49" w:name="week-11-data-big-and-small"/>
     <w:p>
       <w:pPr>
         <w:pStyle w:val="Heading2"/>
       </w:pPr>
+      <w:bookmarkStart w:id="49" w:name="week-11-data-big-and-small"/>
+      <w:bookmarkEnd w:id="49"/>
       <w:r>
         <w:t xml:space="preserve">Week 11: Data, big and small</w:t>
       </w:r>
     </w:p>
-    <w:bookmarkEnd w:id="49"/>
-    <w:p>
+    <w:p>
+      <w:pPr>
+        <w:pStyle w:val="FirstParagraph"/>
+      </w:pPr>
       <w:r>
         <w:rPr>
           <w:i/>
@@ -1932,52 +2054,58 @@
         <w:t xml:space="preserve">No readings, just data workshop.</w:t>
       </w:r>
     </w:p>
-    <w:bookmarkStart w:id="50" w:name="week-12-visualizing-data"/>
     <w:p>
       <w:pPr>
         <w:pStyle w:val="Heading2"/>
       </w:pPr>
+      <w:bookmarkStart w:id="50" w:name="week-12-visualizing-data"/>
+      <w:bookmarkEnd w:id="50"/>
       <w:r>
         <w:t xml:space="preserve">Week 12: Visualizing Data</w:t>
       </w:r>
     </w:p>
-    <w:bookmarkEnd w:id="50"/>
-    <w:bookmarkStart w:id="51" w:name="readings-due-7"/>
     <w:p>
       <w:pPr>
         <w:pStyle w:val="Heading3"/>
       </w:pPr>
+      <w:bookmarkStart w:id="51" w:name="readings-due-7"/>
+      <w:bookmarkEnd w:id="51"/>
       <w:r>
         <w:t xml:space="preserve">Readings due:</w:t>
       </w:r>
     </w:p>
-    <w:bookmarkEnd w:id="51"/>
-    <w:p>
+    <w:p>
+      <w:pPr>
+        <w:pStyle w:val="FirstParagraph"/>
+      </w:pPr>
       <w:r>
         <w:t xml:space="preserve">Tufte, E. (2001) The cognitive style of PowerPoint.</w:t>
       </w:r>
     </w:p>
-    <w:bookmarkStart w:id="52" w:name="week-13-computation"/>
     <w:p>
       <w:pPr>
         <w:pStyle w:val="Heading2"/>
       </w:pPr>
+      <w:bookmarkStart w:id="52" w:name="week-13-computation"/>
+      <w:bookmarkEnd w:id="52"/>
       <w:r>
         <w:t xml:space="preserve">Week 13: Computation</w:t>
       </w:r>
     </w:p>
-    <w:bookmarkEnd w:id="52"/>
-    <w:bookmarkStart w:id="53" w:name="readings-due-8"/>
     <w:p>
       <w:pPr>
         <w:pStyle w:val="Heading3"/>
       </w:pPr>
+      <w:bookmarkStart w:id="53" w:name="readings-due-8"/>
+      <w:bookmarkEnd w:id="53"/>
       <w:r>
         <w:t xml:space="preserve">Readings Due:</w:t>
       </w:r>
     </w:p>
-    <w:bookmarkEnd w:id="53"/>
-    <w:p>
+    <w:p>
+      <w:pPr>
+        <w:pStyle w:val="FirstParagraph"/>
+      </w:pPr>
       <w:r>
         <w:t xml:space="preserve">Deleuze, G. (1992). Postscript on the Societies of Control.</w:t>
       </w:r>
@@ -2007,6 +2135,9 @@
       </w:r>
     </w:p>
     <w:p>
+      <w:pPr>
+        <w:pStyle w:val="BodyText"/>
+      </w:pPr>
       <w:r>
         <w:t xml:space="preserve">Grover, S., &amp; Pea, R. (2013). Computational Thinking in K–12: A Review of the State of the Field.</w:t>
       </w:r>
@@ -2035,17 +2166,20 @@
         <w:t xml:space="preserve">(1), 38–43.</w:t>
       </w:r>
     </w:p>
-    <w:bookmarkStart w:id="54" w:name="week-14-digital-studio-2"/>
     <w:p>
       <w:pPr>
         <w:pStyle w:val="Heading2"/>
       </w:pPr>
+      <w:bookmarkStart w:id="54" w:name="week-14-digital-studio-2"/>
+      <w:bookmarkEnd w:id="54"/>
       <w:r>
         <w:t xml:space="preserve">Week 14: Digital Studio 2</w:t>
       </w:r>
     </w:p>
-    <w:bookmarkEnd w:id="54"/>
-    <w:p>
+    <w:p>
+      <w:pPr>
+        <w:pStyle w:val="FirstParagraph"/>
+      </w:pPr>
       <w:r>
         <w:rPr>
           <w:i/>
@@ -2053,27 +2187,30 @@
         <w:t xml:space="preserve">There are no readings this week. The final portfolio is due.</w:t>
       </w:r>
     </w:p>
-    <w:bookmarkStart w:id="55" w:name="assignments"/>
     <w:p>
       <w:pPr>
         <w:pStyle w:val="Heading1"/>
       </w:pPr>
+      <w:bookmarkStart w:id="55" w:name="assignments"/>
+      <w:bookmarkEnd w:id="55"/>
       <w:r>
         <w:t xml:space="preserve">Assignments</w:t>
       </w:r>
     </w:p>
-    <w:bookmarkEnd w:id="55"/>
-    <w:bookmarkStart w:id="56" w:name="digital-portfolio"/>
     <w:p>
       <w:pPr>
         <w:pStyle w:val="Heading2"/>
       </w:pPr>
+      <w:bookmarkStart w:id="56" w:name="digital-portfolio"/>
+      <w:bookmarkEnd w:id="56"/>
       <w:r>
         <w:t xml:space="preserve">Digital portfolio</w:t>
       </w:r>
     </w:p>
-    <w:bookmarkEnd w:id="56"/>
-    <w:p>
+    <w:p>
+      <w:pPr>
+        <w:pStyle w:val="FirstParagraph"/>
+      </w:pPr>
       <w:r>
         <w:t xml:space="preserve">You will create a digital portfolio that highlights your understanding and proficiency with various digital literacies. You will be adding items to this portfolio throughout the course. You</w:t>
       </w:r>
@@ -2108,17 +2245,20 @@
         <w:t xml:space="preserve">account.</w:t>
       </w:r>
     </w:p>
-    <w:bookmarkStart w:id="57" w:name="item-1-htmlhypertext"/>
     <w:p>
       <w:pPr>
         <w:pStyle w:val="Heading3"/>
       </w:pPr>
+      <w:bookmarkStart w:id="57" w:name="item-1-htmlhypertext"/>
+      <w:bookmarkEnd w:id="57"/>
       <w:r>
         <w:t xml:space="preserve">Item 1: HTML/Hypertext</w:t>
       </w:r>
     </w:p>
-    <w:bookmarkEnd w:id="57"/>
-    <w:p>
+    <w:p>
+      <w:pPr>
+        <w:pStyle w:val="FirstParagraph"/>
+      </w:pPr>
       <w:r>
         <w:t xml:space="preserve">HTML is the basic building block of the Web and the most pervasive form of hypertext in use today. While most HTML is generated dynamically by web-based programming languages and/or GUI editors, understanding how to</w:t>
       </w:r>
@@ -2138,17 +2278,20 @@
         <w:t xml:space="preserve">html is an important piece of digital literacy for both consumers and producers of digital texts. Your portfolio will contain a home page, your resume/CV, and links to all of the other components of the portfolio identified below.</w:t>
       </w:r>
     </w:p>
-    <w:bookmarkStart w:id="58" w:name="item-2-digital-images"/>
     <w:p>
       <w:pPr>
         <w:pStyle w:val="Heading3"/>
       </w:pPr>
+      <w:bookmarkStart w:id="58" w:name="item-2-digital-images"/>
+      <w:bookmarkEnd w:id="58"/>
       <w:r>
         <w:t xml:space="preserve">Item 2: Digital Images</w:t>
       </w:r>
     </w:p>
-    <w:bookmarkEnd w:id="58"/>
-    <w:p>
+    <w:p>
+      <w:pPr>
+        <w:pStyle w:val="FirstParagraph"/>
+      </w:pPr>
       <w:r>
         <w:t xml:space="preserve">We live in a visual culture, and the ability to communicate using images is essential. The verb,</w:t>
       </w:r>
@@ -2201,21 +2344,24 @@
         <w:t xml:space="preserve">requirements, your collage must also strive for expressive content, common in our study of new media: playfulness, non-linearity and multiplicity, irony/paradox, etc.</w:t>
       </w:r>
     </w:p>
-    <w:bookmarkStart w:id="59" w:name="item-3-digital-video-and-audio"/>
     <w:p>
       <w:pPr>
         <w:pStyle w:val="Heading3"/>
       </w:pPr>
+      <w:bookmarkStart w:id="59" w:name="item-3-digital-video-and-audio"/>
+      <w:bookmarkEnd w:id="59"/>
       <w:r>
         <w:t xml:space="preserve">Item 3: Digital Video and Audio</w:t>
       </w:r>
     </w:p>
-    <w:bookmarkEnd w:id="59"/>
-    <w:p>
+    <w:p>
+      <w:pPr>
+        <w:pStyle w:val="FirstParagraph"/>
+      </w:pPr>
       <w:hyperlink r:id="rId60">
         <w:r>
           <w:rPr>
-            <w:rStyle w:val="Link"/>
+            <w:rStyle w:val="Hyperlink"/>
           </w:rPr>
           <w:t xml:space="preserve">100 hours of video are uploaded to YouTube every minute</w:t>
         </w:r>
@@ -2229,7 +2375,7 @@
       <w:hyperlink r:id="rId61">
         <w:r>
           <w:rPr>
-            <w:rStyle w:val="Link"/>
+            <w:rStyle w:val="Hyperlink"/>
           </w:rPr>
           <w:t xml:space="preserve">TED</w:t>
         </w:r>
@@ -2246,7 +2392,7 @@
       <w:hyperlink r:id="rId62">
         <w:r>
           <w:rPr>
-            <w:rStyle w:val="Link"/>
+            <w:rStyle w:val="Hyperlink"/>
           </w:rPr>
           <w:t xml:space="preserve">Khan Academy</w:t>
         </w:r>
@@ -2288,17 +2434,20 @@
         <w:t xml:space="preserve">on your computer. Upload your video to YouTube and embed it in your portfolio.</w:t>
       </w:r>
     </w:p>
-    <w:bookmarkStart w:id="63" w:name="item-4-privacy-security"/>
     <w:p>
       <w:pPr>
         <w:pStyle w:val="Heading3"/>
       </w:pPr>
+      <w:bookmarkStart w:id="63" w:name="item-4-privacy-security"/>
+      <w:bookmarkEnd w:id="63"/>
       <w:r>
         <w:t xml:space="preserve">Item 4: Privacy &amp; Security</w:t>
       </w:r>
     </w:p>
-    <w:bookmarkEnd w:id="63"/>
-    <w:p>
+    <w:p>
+      <w:pPr>
+        <w:pStyle w:val="FirstParagraph"/>
+      </w:pPr>
       <w:r>
         <w:t xml:space="preserve">Your portfolio must include a report of a</w:t>
       </w:r>
@@ -2319,7 +2468,7 @@
       <w:pPr>
         <w:pStyle w:val="Compact"/>
         <w:numPr>
-          <w:numId w:val="12"/>
+          <w:numId w:val="1011"/>
           <w:ilvl w:val="0"/>
         </w:numPr>
       </w:pPr>
@@ -2373,7 +2522,7 @@
       <w:pPr>
         <w:pStyle w:val="Compact"/>
         <w:numPr>
-          <w:numId w:val="12"/>
+          <w:numId w:val="1011"/>
           <w:ilvl w:val="0"/>
         </w:numPr>
       </w:pPr>
@@ -2394,7 +2543,7 @@
       <w:pPr>
         <w:pStyle w:val="Compact"/>
         <w:numPr>
-          <w:numId w:val="12"/>
+          <w:numId w:val="1011"/>
           <w:ilvl w:val="0"/>
         </w:numPr>
       </w:pPr>
@@ -2415,7 +2564,7 @@
       <w:pPr>
         <w:pStyle w:val="Compact"/>
         <w:numPr>
-          <w:numId w:val="12"/>
+          <w:numId w:val="1011"/>
           <w:ilvl w:val="0"/>
         </w:numPr>
       </w:pPr>
@@ -2457,21 +2606,27 @@
       </w:r>
     </w:p>
     <w:p>
+      <w:pPr>
+        <w:pStyle w:val="FirstParagraph"/>
+      </w:pPr>
       <w:r>
         <w:t xml:space="preserve">Write up your finding, (self) recommendations, and any changes that you have already made in a one-page report (~300 words).</w:t>
       </w:r>
     </w:p>
-    <w:bookmarkStart w:id="64" w:name="item-5-data-literacy"/>
     <w:p>
       <w:pPr>
         <w:pStyle w:val="Heading3"/>
       </w:pPr>
+      <w:bookmarkStart w:id="64" w:name="item-5-data-literacy"/>
+      <w:bookmarkEnd w:id="64"/>
       <w:r>
         <w:t xml:space="preserve">Item 5: Data literacy</w:t>
       </w:r>
     </w:p>
-    <w:bookmarkEnd w:id="64"/>
-    <w:p>
+    <w:p>
+      <w:pPr>
+        <w:pStyle w:val="FirstParagraph"/>
+      </w:pPr>
       <w:r>
         <w:t xml:space="preserve">The networked society is characterized by the problem of overabundance rather than scarcity of information. This means you must be able to to gather, analyze, and communicate large amounts of data. While not all of this information is quantitative, this portfolio item focuses on quantitative analysis. You will demonstrate your data literacy skills by:</w:t>
       </w:r>
@@ -2480,7 +2635,7 @@
       <w:pPr>
         <w:pStyle w:val="Compact"/>
         <w:numPr>
-          <w:numId w:val="13"/>
+          <w:numId w:val="1012"/>
           <w:ilvl w:val="0"/>
         </w:numPr>
       </w:pPr>
@@ -2492,7 +2647,7 @@
       <w:pPr>
         <w:pStyle w:val="Compact"/>
         <w:numPr>
-          <w:numId w:val="13"/>
+          <w:numId w:val="1012"/>
           <w:ilvl w:val="0"/>
         </w:numPr>
       </w:pPr>
@@ -2504,7 +2659,7 @@
       <w:pPr>
         <w:pStyle w:val="Compact"/>
         <w:numPr>
-          <w:numId w:val="13"/>
+          <w:numId w:val="1012"/>
           <w:ilvl w:val="0"/>
         </w:numPr>
       </w:pPr>
@@ -2516,7 +2671,7 @@
       <w:pPr>
         <w:pStyle w:val="Compact"/>
         <w:numPr>
-          <w:numId w:val="13"/>
+          <w:numId w:val="1012"/>
           <w:ilvl w:val="0"/>
         </w:numPr>
       </w:pPr>
@@ -2524,37 +2679,45 @@
         <w:t xml:space="preserve">Creating a multimedia (textual and visual) representation of your interesting finding (like a series of graphs or an infographic).</w:t>
       </w:r>
     </w:p>
-    <w:bookmarkStart w:id="65" w:name="participation"/>
     <w:p>
       <w:pPr>
         <w:pStyle w:val="Heading2"/>
       </w:pPr>
+      <w:bookmarkStart w:id="65" w:name="participation"/>
+      <w:bookmarkEnd w:id="65"/>
       <w:r>
         <w:t xml:space="preserve">Participation</w:t>
       </w:r>
     </w:p>
-    <w:bookmarkEnd w:id="65"/>
-    <w:p>
+    <w:p>
+      <w:pPr>
+        <w:pStyle w:val="FirstParagraph"/>
+      </w:pPr>
       <w:r>
         <w:t xml:space="preserve">Your participation in the class is crucial for the class to succeed for all of us. You are expected to post your work on time. You should treat your peers professionally and with respect.</w:t>
       </w:r>
     </w:p>
-    <w:bookmarkStart w:id="66" w:name="grading"/>
     <w:p>
       <w:pPr>
         <w:pStyle w:val="Heading2"/>
       </w:pPr>
+      <w:bookmarkStart w:id="66" w:name="grading"/>
+      <w:bookmarkEnd w:id="66"/>
       <w:r>
         <w:t xml:space="preserve">Grading</w:t>
       </w:r>
     </w:p>
-    <w:bookmarkEnd w:id="66"/>
     <w:tbl>
       <w:tblPr>
         <w:tblStyle w:val="TableNormal"/>
+        <w:tblW w:type="pct" w:w="0.0"/>
+        <w:tblLook w:firstRow="1"/>
       </w:tblPr>
       <w:tblGrid/>
       <w:tr>
+        <w:trPr>
+          <w:cnfStyle w:firstRow="1"/>
+        </w:trPr>
         <w:tc>
           <w:tcPr>
             <w:tcBorders>
@@ -2639,27 +2802,30 @@
         </w:tc>
       </w:tr>
     </w:tbl>
-    <w:bookmarkStart w:id="67" w:name="web-digital-media-toolbox-and-resources"/>
     <w:p>
       <w:pPr>
         <w:pStyle w:val="Heading1"/>
       </w:pPr>
+      <w:bookmarkStart w:id="67" w:name="web-digital-media-toolbox-and-resources"/>
+      <w:bookmarkEnd w:id="67"/>
       <w:r>
         <w:t xml:space="preserve">Web &amp; Digital Media Toolbox and Resources</w:t>
       </w:r>
     </w:p>
-    <w:bookmarkEnd w:id="67"/>
-    <w:bookmarkStart w:id="68" w:name="software-tools"/>
     <w:p>
       <w:pPr>
         <w:pStyle w:val="Heading2"/>
       </w:pPr>
+      <w:bookmarkStart w:id="68" w:name="software-tools"/>
+      <w:bookmarkEnd w:id="68"/>
       <w:r>
         <w:t xml:space="preserve">Software &amp; Tools</w:t>
       </w:r>
     </w:p>
-    <w:bookmarkEnd w:id="68"/>
-    <w:p>
+    <w:p>
+      <w:pPr>
+        <w:pStyle w:val="FirstParagraph"/>
+      </w:pPr>
       <w:r>
         <w:t xml:space="preserve">The first step in becoming a web developer is to get your computer set up to start writing code and testing it out. At the very least you will need a</w:t>
       </w:r>
@@ -2692,6 +2858,9 @@
       </w:r>
     </w:p>
     <w:p>
+      <w:pPr>
+        <w:pStyle w:val="BodyText"/>
+      </w:pPr>
       <w:r>
         <w:t xml:space="preserve">This short, curated list is the software we will be using.</w:t>
       </w:r>
@@ -2700,7 +2869,7 @@
       <w:pPr>
         <w:pStyle w:val="Compact"/>
         <w:numPr>
-          <w:numId w:val="14"/>
+          <w:numId w:val="1013"/>
           <w:ilvl w:val="0"/>
         </w:numPr>
       </w:pPr>
@@ -2712,14 +2881,14 @@
       <w:pPr>
         <w:pStyle w:val="Compact"/>
         <w:numPr>
-          <w:numId w:val="15"/>
+          <w:numId w:val="1014"/>
           <w:ilvl w:val="1"/>
         </w:numPr>
       </w:pPr>
       <w:hyperlink r:id="rId69">
         <w:r>
           <w:rPr>
-            <w:rStyle w:val="Link"/>
+            <w:rStyle w:val="Hyperlink"/>
           </w:rPr>
           <w:t xml:space="preserve">Sublime</w:t>
         </w:r>
@@ -2735,7 +2904,7 @@
       <w:pPr>
         <w:pStyle w:val="Compact"/>
         <w:numPr>
-          <w:numId w:val="14"/>
+          <w:numId w:val="1013"/>
           <w:ilvl w:val="0"/>
         </w:numPr>
       </w:pPr>
@@ -2747,14 +2916,14 @@
       <w:pPr>
         <w:pStyle w:val="Compact"/>
         <w:numPr>
-          <w:numId w:val="16"/>
+          <w:numId w:val="1015"/>
           <w:ilvl w:val="1"/>
         </w:numPr>
       </w:pPr>
       <w:hyperlink r:id="rId70">
         <w:r>
           <w:rPr>
-            <w:rStyle w:val="Link"/>
+            <w:rStyle w:val="Hyperlink"/>
           </w:rPr>
           <w:t xml:space="preserve">Firefox</w:t>
         </w:r>
@@ -2768,7 +2937,7 @@
       <w:hyperlink r:id="rId71">
         <w:r>
           <w:rPr>
-            <w:rStyle w:val="Link"/>
+            <w:rStyle w:val="Hyperlink"/>
           </w:rPr>
           <w:t xml:space="preserve">the firebug extension</w:t>
         </w:r>
@@ -2778,14 +2947,14 @@
       <w:pPr>
         <w:pStyle w:val="Compact"/>
         <w:numPr>
-          <w:numId w:val="16"/>
+          <w:numId w:val="1015"/>
           <w:ilvl w:val="1"/>
         </w:numPr>
       </w:pPr>
       <w:hyperlink r:id="rId72">
         <w:r>
           <w:rPr>
-            <w:rStyle w:val="Link"/>
+            <w:rStyle w:val="Hyperlink"/>
           </w:rPr>
           <w:t xml:space="preserve">Safari</w:t>
         </w:r>
@@ -2798,14 +2967,14 @@
       <w:pPr>
         <w:pStyle w:val="Compact"/>
         <w:numPr>
-          <w:numId w:val="16"/>
+          <w:numId w:val="1015"/>
           <w:ilvl w:val="1"/>
         </w:numPr>
       </w:pPr>
       <w:hyperlink r:id="rId73">
         <w:r>
           <w:rPr>
-            <w:rStyle w:val="Link"/>
+            <w:rStyle w:val="Hyperlink"/>
           </w:rPr>
           <w:t xml:space="preserve">Chrome</w:t>
         </w:r>
@@ -2818,14 +2987,14 @@
       <w:pPr>
         <w:pStyle w:val="Compact"/>
         <w:numPr>
-          <w:numId w:val="16"/>
+          <w:numId w:val="1015"/>
           <w:ilvl w:val="1"/>
         </w:numPr>
       </w:pPr>
       <w:hyperlink r:id="rId74">
         <w:r>
           <w:rPr>
-            <w:rStyle w:val="Link"/>
+            <w:rStyle w:val="Hyperlink"/>
           </w:rPr>
           <w:t xml:space="preserve">Internet Explorer</w:t>
         </w:r>
@@ -2838,7 +3007,7 @@
       <w:pPr>
         <w:pStyle w:val="Compact"/>
         <w:numPr>
-          <w:numId w:val="14"/>
+          <w:numId w:val="1013"/>
           <w:ilvl w:val="0"/>
         </w:numPr>
       </w:pPr>
@@ -2850,14 +3019,14 @@
       <w:pPr>
         <w:pStyle w:val="Compact"/>
         <w:numPr>
-          <w:numId w:val="17"/>
+          <w:numId w:val="1016"/>
           <w:ilvl w:val="1"/>
         </w:numPr>
       </w:pPr>
       <w:hyperlink r:id="rId75">
         <w:r>
           <w:rPr>
-            <w:rStyle w:val="Link"/>
+            <w:rStyle w:val="Hyperlink"/>
           </w:rPr>
           <w:t xml:space="preserve">FileZilla</w:t>
         </w:r>
@@ -2870,14 +3039,14 @@
       <w:pPr>
         <w:pStyle w:val="Compact"/>
         <w:numPr>
-          <w:numId w:val="17"/>
+          <w:numId w:val="1016"/>
           <w:ilvl w:val="1"/>
         </w:numPr>
       </w:pPr>
       <w:hyperlink r:id="rId76">
         <w:r>
           <w:rPr>
-            <w:rStyle w:val="Link"/>
+            <w:rStyle w:val="Hyperlink"/>
           </w:rPr>
           <w:t xml:space="preserve">CyberDuck</w:t>
         </w:r>
@@ -2890,14 +3059,14 @@
       <w:pPr>
         <w:pStyle w:val="Compact"/>
         <w:numPr>
-          <w:numId w:val="17"/>
+          <w:numId w:val="1016"/>
           <w:ilvl w:val="1"/>
         </w:numPr>
       </w:pPr>
       <w:hyperlink r:id="rId77">
         <w:r>
           <w:rPr>
-            <w:rStyle w:val="Link"/>
+            <w:rStyle w:val="Hyperlink"/>
           </w:rPr>
           <w:t xml:space="preserve">WinSCP</w:t>
         </w:r>
@@ -2910,7 +3079,7 @@
       <w:pPr>
         <w:pStyle w:val="Compact"/>
         <w:numPr>
-          <w:numId w:val="14"/>
+          <w:numId w:val="1013"/>
           <w:ilvl w:val="0"/>
         </w:numPr>
       </w:pPr>
@@ -2922,14 +3091,14 @@
       <w:pPr>
         <w:pStyle w:val="Compact"/>
         <w:numPr>
-          <w:numId w:val="18"/>
+          <w:numId w:val="1017"/>
           <w:ilvl w:val="1"/>
         </w:numPr>
       </w:pPr>
       <w:hyperlink r:id="rId78">
         <w:r>
           <w:rPr>
-            <w:rStyle w:val="Link"/>
+            <w:rStyle w:val="Hyperlink"/>
           </w:rPr>
           <w:t xml:space="preserve">PuTTy</w:t>
         </w:r>
@@ -2942,14 +3111,14 @@
       <w:pPr>
         <w:pStyle w:val="Compact"/>
         <w:numPr>
-          <w:numId w:val="18"/>
+          <w:numId w:val="1017"/>
           <w:ilvl w:val="1"/>
         </w:numPr>
       </w:pPr>
       <w:hyperlink r:id="rId79">
         <w:r>
           <w:rPr>
-            <w:rStyle w:val="Link"/>
+            <w:rStyle w:val="Hyperlink"/>
           </w:rPr>
           <w:t xml:space="preserve">Cygwin</w:t>
         </w:r>
@@ -2962,7 +3131,7 @@
       <w:pPr>
         <w:pStyle w:val="Compact"/>
         <w:numPr>
-          <w:numId w:val="14"/>
+          <w:numId w:val="1013"/>
           <w:ilvl w:val="0"/>
         </w:numPr>
       </w:pPr>
@@ -2974,7 +3143,7 @@
       <w:pPr>
         <w:pStyle w:val="Compact"/>
         <w:numPr>
-          <w:numId w:val="19"/>
+          <w:numId w:val="1018"/>
           <w:ilvl w:val="1"/>
         </w:numPr>
       </w:pPr>
@@ -2986,7 +3155,7 @@
       <w:pPr>
         <w:pStyle w:val="Compact"/>
         <w:numPr>
-          <w:numId w:val="19"/>
+          <w:numId w:val="1018"/>
           <w:ilvl w:val="1"/>
         </w:numPr>
       </w:pPr>
@@ -2998,7 +3167,7 @@
       <w:pPr>
         <w:pStyle w:val="Compact"/>
         <w:numPr>
-          <w:numId w:val="19"/>
+          <w:numId w:val="1018"/>
           <w:ilvl w:val="1"/>
         </w:numPr>
       </w:pPr>
@@ -3010,7 +3179,7 @@
       <w:pPr>
         <w:pStyle w:val="Compact"/>
         <w:numPr>
-          <w:numId w:val="19"/>
+          <w:numId w:val="1018"/>
           <w:ilvl w:val="1"/>
         </w:numPr>
       </w:pPr>
@@ -3022,7 +3191,7 @@
       <w:pPr>
         <w:pStyle w:val="Compact"/>
         <w:numPr>
-          <w:numId w:val="19"/>
+          <w:numId w:val="1018"/>
           <w:ilvl w:val="1"/>
         </w:numPr>
       </w:pPr>
@@ -3035,7 +3204,7 @@
       <w:hyperlink r:id="rId80">
         <w:r>
           <w:rPr>
-            <w:rStyle w:val="Link"/>
+            <w:rStyle w:val="Hyperlink"/>
           </w:rPr>
           <w:t xml:space="preserve">Ubuntu</w:t>
         </w:r>
@@ -3051,7 +3220,7 @@
       <w:pPr>
         <w:pStyle w:val="Compact"/>
         <w:numPr>
-          <w:numId w:val="14"/>
+          <w:numId w:val="1013"/>
           <w:ilvl w:val="0"/>
         </w:numPr>
       </w:pPr>
@@ -3063,7 +3232,7 @@
       <w:pPr>
         <w:pStyle w:val="Compact"/>
         <w:numPr>
-          <w:numId w:val="20"/>
+          <w:numId w:val="1019"/>
           <w:ilvl w:val="1"/>
         </w:numPr>
       </w:pPr>
@@ -3075,7 +3244,7 @@
       <w:pPr>
         <w:pStyle w:val="Compact"/>
         <w:numPr>
-          <w:numId w:val="20"/>
+          <w:numId w:val="1019"/>
           <w:ilvl w:val="1"/>
         </w:numPr>
       </w:pPr>
@@ -3087,7 +3256,7 @@
       <w:pPr>
         <w:pStyle w:val="Compact"/>
         <w:numPr>
-          <w:numId w:val="20"/>
+          <w:numId w:val="1019"/>
           <w:ilvl w:val="1"/>
         </w:numPr>
       </w:pPr>
@@ -3100,7 +3269,7 @@
       <w:hyperlink r:id="rId81">
         <w:r>
           <w:rPr>
-            <w:rStyle w:val="Link"/>
+            <w:rStyle w:val="Hyperlink"/>
           </w:rPr>
           <w:t xml:space="preserve">VirtualBox</w:t>
         </w:r>
@@ -3116,7 +3285,7 @@
       <w:pPr>
         <w:pStyle w:val="Compact"/>
         <w:numPr>
-          <w:numId w:val="14"/>
+          <w:numId w:val="1013"/>
           <w:ilvl w:val="0"/>
         </w:numPr>
       </w:pPr>
@@ -3128,14 +3297,14 @@
       <w:pPr>
         <w:pStyle w:val="Compact"/>
         <w:numPr>
-          <w:numId w:val="21"/>
+          <w:numId w:val="1020"/>
           <w:ilvl w:val="1"/>
         </w:numPr>
       </w:pPr>
       <w:hyperlink r:id="rId82">
         <w:r>
           <w:rPr>
-            <w:rStyle w:val="Link"/>
+            <w:rStyle w:val="Hyperlink"/>
           </w:rPr>
           <w:t xml:space="preserve">Gimp</w:t>
         </w:r>
@@ -3151,14 +3320,14 @@
       <w:pPr>
         <w:pStyle w:val="Compact"/>
         <w:numPr>
-          <w:numId w:val="21"/>
+          <w:numId w:val="1020"/>
           <w:ilvl w:val="1"/>
         </w:numPr>
       </w:pPr>
       <w:hyperlink r:id="rId83">
         <w:r>
           <w:rPr>
-            <w:rStyle w:val="Link"/>
+            <w:rStyle w:val="Hyperlink"/>
           </w:rPr>
           <w:t xml:space="preserve">Inkscape</w:t>
         </w:r>
@@ -3174,14 +3343,14 @@
       <w:pPr>
         <w:pStyle w:val="Compact"/>
         <w:numPr>
-          <w:numId w:val="21"/>
+          <w:numId w:val="1020"/>
           <w:ilvl w:val="1"/>
         </w:numPr>
       </w:pPr>
       <w:hyperlink r:id="rId84">
         <w:r>
           <w:rPr>
-            <w:rStyle w:val="Link"/>
+            <w:rStyle w:val="Hyperlink"/>
           </w:rPr>
           <w:t xml:space="preserve">Audacity</w:t>
         </w:r>
@@ -3197,14 +3366,14 @@
       <w:pPr>
         <w:pStyle w:val="Compact"/>
         <w:numPr>
-          <w:numId w:val="21"/>
+          <w:numId w:val="1020"/>
           <w:ilvl w:val="1"/>
         </w:numPr>
       </w:pPr>
       <w:hyperlink r:id="rId85">
         <w:r>
           <w:rPr>
-            <w:rStyle w:val="Link"/>
+            <w:rStyle w:val="Hyperlink"/>
           </w:rPr>
           <w:t xml:space="preserve">LibreOffice Draw</w:t>
         </w:r>
@@ -3220,7 +3389,7 @@
       <w:pPr>
         <w:pStyle w:val="Compact"/>
         <w:numPr>
-          <w:numId w:val="21"/>
+          <w:numId w:val="1020"/>
           <w:ilvl w:val="1"/>
         </w:numPr>
       </w:pPr>
@@ -3232,7 +3401,7 @@
       <w:pPr>
         <w:pStyle w:val="Compact"/>
         <w:numPr>
-          <w:numId w:val="22"/>
+          <w:numId w:val="1021"/>
           <w:ilvl w:val="2"/>
         </w:numPr>
       </w:pPr>
@@ -3245,7 +3414,7 @@
       <w:hyperlink r:id="rId86">
         <w:r>
           <w:rPr>
-            <w:rStyle w:val="Link"/>
+            <w:rStyle w:val="Hyperlink"/>
           </w:rPr>
           <w:t xml:space="preserve">DigitalColor Meter</w:t>
         </w:r>
@@ -3255,7 +3424,7 @@
       <w:pPr>
         <w:pStyle w:val="Compact"/>
         <w:numPr>
-          <w:numId w:val="22"/>
+          <w:numId w:val="1021"/>
           <w:ilvl w:val="2"/>
         </w:numPr>
       </w:pPr>
@@ -3268,44 +3437,44 @@
       <w:hyperlink r:id="rId87">
         <w:r>
           <w:rPr>
-            <w:rStyle w:val="Link"/>
+            <w:rStyle w:val="Hyperlink"/>
           </w:rPr>
           <w:t xml:space="preserve">List of Eyedropper</w:t>
         </w:r>
       </w:hyperlink>
     </w:p>
-    <w:bookmarkStart w:id="88" w:name="books-and-online-resources"/>
     <w:p>
       <w:pPr>
         <w:pStyle w:val="Heading2"/>
       </w:pPr>
+      <w:bookmarkStart w:id="88" w:name="books-and-online-resources"/>
+      <w:bookmarkEnd w:id="88"/>
       <w:r>
         <w:t xml:space="preserve">Books and online resources</w:t>
       </w:r>
     </w:p>
-    <w:bookmarkEnd w:id="88"/>
-    <w:bookmarkStart w:id="89" w:name="documentation-reference-websites"/>
     <w:p>
       <w:pPr>
         <w:pStyle w:val="Heading3"/>
       </w:pPr>
+      <w:bookmarkStart w:id="89" w:name="documentation-reference-websites"/>
+      <w:bookmarkEnd w:id="89"/>
       <w:r>
         <w:t xml:space="preserve">Documentation &amp; Reference websites</w:t>
       </w:r>
     </w:p>
-    <w:bookmarkEnd w:id="89"/>
-    <w:p>
-      <w:pPr>
-        <w:pStyle w:val="Compact"/>
-        <w:numPr>
-          <w:numId w:val="23"/>
+    <w:p>
+      <w:pPr>
+        <w:pStyle w:val="Compact"/>
+        <w:numPr>
+          <w:numId w:val="1022"/>
           <w:ilvl w:val="0"/>
         </w:numPr>
       </w:pPr>
       <w:hyperlink r:id="rId90">
         <w:r>
           <w:rPr>
-            <w:rStyle w:val="Link"/>
+            <w:rStyle w:val="Hyperlink"/>
           </w:rPr>
           <w:t xml:space="preserve">World Wide Web Consortium</w:t>
         </w:r>
@@ -3315,14 +3484,14 @@
       <w:pPr>
         <w:pStyle w:val="Compact"/>
         <w:numPr>
-          <w:numId w:val="23"/>
+          <w:numId w:val="1022"/>
           <w:ilvl w:val="0"/>
         </w:numPr>
       </w:pPr>
       <w:hyperlink r:id="rId91">
         <w:r>
           <w:rPr>
-            <w:rStyle w:val="Link"/>
+            <w:rStyle w:val="Hyperlink"/>
           </w:rPr>
           <w:t xml:space="preserve">Mozilla Developer Network</w:t>
         </w:r>
@@ -3332,14 +3501,14 @@
       <w:pPr>
         <w:pStyle w:val="Compact"/>
         <w:numPr>
-          <w:numId w:val="23"/>
+          <w:numId w:val="1022"/>
           <w:ilvl w:val="0"/>
         </w:numPr>
       </w:pPr>
       <w:hyperlink r:id="rId92">
         <w:r>
           <w:rPr>
-            <w:rStyle w:val="Link"/>
+            <w:rStyle w:val="Hyperlink"/>
           </w:rPr>
           <w:t xml:space="preserve">jQuery</w:t>
         </w:r>
@@ -3349,14 +3518,14 @@
       <w:pPr>
         <w:pStyle w:val="Compact"/>
         <w:numPr>
-          <w:numId w:val="23"/>
+          <w:numId w:val="1022"/>
           <w:ilvl w:val="0"/>
         </w:numPr>
       </w:pPr>
       <w:hyperlink r:id="rId93">
         <w:r>
           <w:rPr>
-            <w:rStyle w:val="Link"/>
+            <w:rStyle w:val="Hyperlink"/>
           </w:rPr>
           <w:t xml:space="preserve">W3 Schools</w:t>
         </w:r>
@@ -3366,41 +3535,41 @@
       <w:pPr>
         <w:pStyle w:val="Compact"/>
         <w:numPr>
-          <w:numId w:val="23"/>
+          <w:numId w:val="1022"/>
           <w:ilvl w:val="0"/>
         </w:numPr>
       </w:pPr>
       <w:hyperlink r:id="rId94">
         <w:r>
           <w:rPr>
-            <w:rStyle w:val="Link"/>
+            <w:rStyle w:val="Hyperlink"/>
           </w:rPr>
           <w:t xml:space="preserve">Regular Expressions</w:t>
         </w:r>
       </w:hyperlink>
     </w:p>
-    <w:bookmarkStart w:id="95" w:name="books"/>
     <w:p>
       <w:pPr>
         <w:pStyle w:val="Heading3"/>
       </w:pPr>
+      <w:bookmarkStart w:id="95" w:name="books"/>
+      <w:bookmarkEnd w:id="95"/>
       <w:r>
         <w:t xml:space="preserve">Books</w:t>
       </w:r>
     </w:p>
-    <w:bookmarkEnd w:id="95"/>
-    <w:p>
-      <w:pPr>
-        <w:pStyle w:val="Compact"/>
-        <w:numPr>
-          <w:numId w:val="24"/>
+    <w:p>
+      <w:pPr>
+        <w:pStyle w:val="Compact"/>
+        <w:numPr>
+          <w:numId w:val="1023"/>
           <w:ilvl w:val="0"/>
         </w:numPr>
       </w:pPr>
       <w:hyperlink r:id="rId96">
         <w:r>
           <w:rPr>
-            <w:rStyle w:val="Link"/>
+            <w:rStyle w:val="Hyperlink"/>
           </w:rPr>
           <w:t xml:space="preserve">HTML and CSS: Design and Build Websites</w:t>
         </w:r>
@@ -3413,14 +3582,14 @@
       <w:pPr>
         <w:pStyle w:val="Compact"/>
         <w:numPr>
-          <w:numId w:val="24"/>
+          <w:numId w:val="1023"/>
           <w:ilvl w:val="0"/>
         </w:numPr>
       </w:pPr>
       <w:hyperlink r:id="rId97">
         <w:r>
           <w:rPr>
-            <w:rStyle w:val="Link"/>
+            <w:rStyle w:val="Hyperlink"/>
           </w:rPr>
           <w:t xml:space="preserve">JavaScript &amp; jQuery: Interactive Front-End Web Development Hardcover</w:t>
         </w:r>
@@ -3433,14 +3602,14 @@
       <w:pPr>
         <w:pStyle w:val="Compact"/>
         <w:numPr>
-          <w:numId w:val="24"/>
+          <w:numId w:val="1023"/>
           <w:ilvl w:val="0"/>
         </w:numPr>
       </w:pPr>
       <w:hyperlink r:id="rId98">
         <w:r>
           <w:rPr>
-            <w:rStyle w:val="Link"/>
+            <w:rStyle w:val="Hyperlink"/>
           </w:rPr>
           <w:t xml:space="preserve">Dive into HTML 5</w:t>
         </w:r>
@@ -3456,14 +3625,14 @@
       <w:pPr>
         <w:pStyle w:val="Compact"/>
         <w:numPr>
-          <w:numId w:val="24"/>
+          <w:numId w:val="1023"/>
           <w:ilvl w:val="0"/>
         </w:numPr>
       </w:pPr>
       <w:hyperlink r:id="rId99">
         <w:r>
           <w:rPr>
-            <w:rStyle w:val="Link"/>
+            <w:rStyle w:val="Hyperlink"/>
           </w:rPr>
           <w:t xml:space="preserve">The Elements of Typographic Style Applied to the Web</w:t>
         </w:r>
@@ -3479,41 +3648,41 @@
       <w:pPr>
         <w:pStyle w:val="Compact"/>
         <w:numPr>
-          <w:numId w:val="24"/>
+          <w:numId w:val="1023"/>
           <w:ilvl w:val="0"/>
         </w:numPr>
       </w:pPr>
       <w:hyperlink r:id="rId100">
         <w:r>
           <w:rPr>
-            <w:rStyle w:val="Link"/>
+            <w:rStyle w:val="Hyperlink"/>
           </w:rPr>
           <w:t xml:space="preserve">Mastering Regular Expressions</w:t>
         </w:r>
       </w:hyperlink>
     </w:p>
-    <w:bookmarkStart w:id="101" w:name="tutorial-websites-online-learning"/>
     <w:p>
       <w:pPr>
         <w:pStyle w:val="Heading3"/>
       </w:pPr>
+      <w:bookmarkStart w:id="101" w:name="tutorial-websites-online-learning"/>
+      <w:bookmarkEnd w:id="101"/>
       <w:r>
         <w:t xml:space="preserve">Tutorial websites &amp; online learning</w:t>
       </w:r>
     </w:p>
-    <w:bookmarkEnd w:id="101"/>
-    <w:p>
-      <w:pPr>
-        <w:pStyle w:val="Compact"/>
-        <w:numPr>
-          <w:numId w:val="25"/>
+    <w:p>
+      <w:pPr>
+        <w:pStyle w:val="Compact"/>
+        <w:numPr>
+          <w:numId w:val="1024"/>
           <w:ilvl w:val="0"/>
         </w:numPr>
       </w:pPr>
       <w:hyperlink r:id="rId102">
         <w:r>
           <w:rPr>
-            <w:rStyle w:val="Link"/>
+            <w:rStyle w:val="Hyperlink"/>
           </w:rPr>
           <w:t xml:space="preserve">Code Academcy</w:t>
         </w:r>
@@ -3523,14 +3692,14 @@
       <w:pPr>
         <w:pStyle w:val="Compact"/>
         <w:numPr>
-          <w:numId w:val="25"/>
+          <w:numId w:val="1024"/>
           <w:ilvl w:val="0"/>
         </w:numPr>
       </w:pPr>
       <w:hyperlink r:id="rId103">
         <w:r>
           <w:rPr>
-            <w:rStyle w:val="Link"/>
+            <w:rStyle w:val="Hyperlink"/>
           </w:rPr>
           <w:t xml:space="preserve">P2PU School of webcraft</w:t>
         </w:r>
@@ -3540,14 +3709,14 @@
       <w:pPr>
         <w:pStyle w:val="Compact"/>
         <w:numPr>
-          <w:numId w:val="25"/>
+          <w:numId w:val="1024"/>
           <w:ilvl w:val="0"/>
         </w:numPr>
       </w:pPr>
       <w:hyperlink r:id="rId104">
         <w:r>
           <w:rPr>
-            <w:rStyle w:val="Link"/>
+            <w:rStyle w:val="Hyperlink"/>
           </w:rPr>
           <w:t xml:space="preserve">Treehouse</w:t>
         </w:r>
@@ -3563,14 +3732,14 @@
       <w:pPr>
         <w:pStyle w:val="Compact"/>
         <w:numPr>
-          <w:numId w:val="25"/>
+          <w:numId w:val="1024"/>
           <w:ilvl w:val="0"/>
         </w:numPr>
       </w:pPr>
       <w:hyperlink r:id="rId105">
         <w:r>
           <w:rPr>
-            <w:rStyle w:val="Link"/>
+            <w:rStyle w:val="Hyperlink"/>
           </w:rPr>
           <w:t xml:space="preserve">Thinkful</w:t>
         </w:r>
@@ -3580,14 +3749,14 @@
       <w:pPr>
         <w:pStyle w:val="Compact"/>
         <w:numPr>
-          <w:numId w:val="25"/>
+          <w:numId w:val="1024"/>
           <w:ilvl w:val="0"/>
         </w:numPr>
       </w:pPr>
       <w:hyperlink r:id="rId106">
         <w:r>
           <w:rPr>
-            <w:rStyle w:val="Link"/>
+            <w:rStyle w:val="Hyperlink"/>
           </w:rPr>
           <w:t xml:space="preserve">GeekCamp::HTML5 Tutorial</w:t>
         </w:r>
@@ -3597,41 +3766,41 @@
       <w:pPr>
         <w:pStyle w:val="Compact"/>
         <w:numPr>
-          <w:numId w:val="25"/>
+          <w:numId w:val="1024"/>
           <w:ilvl w:val="0"/>
         </w:numPr>
       </w:pPr>
       <w:hyperlink r:id="rId107">
         <w:r>
           <w:rPr>
-            <w:rStyle w:val="Link"/>
+            <w:rStyle w:val="Hyperlink"/>
           </w:rPr>
           <w:t xml:space="preserve">SkilledUp::Learn Web Design</w:t>
         </w:r>
       </w:hyperlink>
     </w:p>
-    <w:bookmarkStart w:id="108" w:name="design-accessibility-ux"/>
     <w:p>
       <w:pPr>
         <w:pStyle w:val="Heading3"/>
       </w:pPr>
+      <w:bookmarkStart w:id="108" w:name="design-accessibility-ux"/>
+      <w:bookmarkEnd w:id="108"/>
       <w:r>
         <w:t xml:space="preserve">Design, accessibility, UX</w:t>
       </w:r>
     </w:p>
-    <w:bookmarkEnd w:id="108"/>
-    <w:p>
-      <w:pPr>
-        <w:pStyle w:val="Compact"/>
-        <w:numPr>
-          <w:numId w:val="26"/>
+    <w:p>
+      <w:pPr>
+        <w:pStyle w:val="Compact"/>
+        <w:numPr>
+          <w:numId w:val="1025"/>
           <w:ilvl w:val="0"/>
         </w:numPr>
       </w:pPr>
       <w:hyperlink r:id="rId109">
         <w:r>
           <w:rPr>
-            <w:rStyle w:val="Link"/>
+            <w:rStyle w:val="Hyperlink"/>
           </w:rPr>
           <w:t xml:space="preserve">A List Apart</w:t>
         </w:r>
@@ -3641,14 +3810,14 @@
       <w:pPr>
         <w:pStyle w:val="Compact"/>
         <w:numPr>
-          <w:numId w:val="26"/>
+          <w:numId w:val="1025"/>
           <w:ilvl w:val="0"/>
         </w:numPr>
       </w:pPr>
       <w:hyperlink r:id="rId110">
         <w:r>
           <w:rPr>
-            <w:rStyle w:val="Link"/>
+            <w:rStyle w:val="Hyperlink"/>
           </w:rPr>
           <w:t xml:space="preserve">Smashing Magazine</w:t>
         </w:r>
@@ -3658,14 +3827,14 @@
       <w:pPr>
         <w:pStyle w:val="Compact"/>
         <w:numPr>
-          <w:numId w:val="26"/>
+          <w:numId w:val="1025"/>
           <w:ilvl w:val="0"/>
         </w:numPr>
       </w:pPr>
       <w:hyperlink r:id="rId111">
         <w:r>
           <w:rPr>
-            <w:rStyle w:val="Link"/>
+            <w:rStyle w:val="Hyperlink"/>
           </w:rPr>
           <w:t xml:space="preserve">Nielsen/Norman Group</w:t>
         </w:r>
@@ -3675,14 +3844,14 @@
       <w:pPr>
         <w:pStyle w:val="Compact"/>
         <w:numPr>
-          <w:numId w:val="26"/>
+          <w:numId w:val="1025"/>
           <w:ilvl w:val="0"/>
         </w:numPr>
       </w:pPr>
       <w:hyperlink r:id="rId112">
         <w:r>
           <w:rPr>
-            <w:rStyle w:val="Link"/>
+            <w:rStyle w:val="Hyperlink"/>
           </w:rPr>
           <w:t xml:space="preserve">United States Section 508</w:t>
         </w:r>
@@ -3692,14 +3861,14 @@
       <w:pPr>
         <w:pStyle w:val="Compact"/>
         <w:numPr>
-          <w:numId w:val="26"/>
+          <w:numId w:val="1025"/>
           <w:ilvl w:val="0"/>
         </w:numPr>
       </w:pPr>
       <w:hyperlink r:id="rId113">
         <w:r>
           <w:rPr>
-            <w:rStyle w:val="Link"/>
+            <w:rStyle w:val="Hyperlink"/>
           </w:rPr>
           <w:t xml:space="preserve">https://www.section508.gov/</w:t>
         </w:r>
@@ -3709,14 +3878,14 @@
       <w:pPr>
         <w:pStyle w:val="Compact"/>
         <w:numPr>
-          <w:numId w:val="26"/>
+          <w:numId w:val="1025"/>
           <w:ilvl w:val="0"/>
         </w:numPr>
       </w:pPr>
       <w:hyperlink r:id="rId114">
         <w:r>
           <w:rPr>
-            <w:rStyle w:val="Link"/>
+            <w:rStyle w:val="Hyperlink"/>
           </w:rPr>
           <w:t xml:space="preserve">http://webaim.org/standards/508/checklist</w:t>
         </w:r>
@@ -3726,14 +3895,14 @@
       <w:pPr>
         <w:pStyle w:val="Compact"/>
         <w:numPr>
-          <w:numId w:val="26"/>
+          <w:numId w:val="1025"/>
           <w:ilvl w:val="0"/>
         </w:numPr>
       </w:pPr>
       <w:hyperlink r:id="rId115">
         <w:r>
           <w:rPr>
-            <w:rStyle w:val="Link"/>
+            <w:rStyle w:val="Hyperlink"/>
           </w:rPr>
           <w:t xml:space="preserve">Usability.gov</w:t>
         </w:r>
@@ -3743,14 +3912,14 @@
       <w:pPr>
         <w:pStyle w:val="Compact"/>
         <w:numPr>
-          <w:numId w:val="26"/>
+          <w:numId w:val="1025"/>
           <w:ilvl w:val="0"/>
         </w:numPr>
       </w:pPr>
       <w:hyperlink r:id="rId116">
         <w:r>
           <w:rPr>
-            <w:rStyle w:val="Link"/>
+            <w:rStyle w:val="Hyperlink"/>
           </w:rPr>
           <w:t xml:space="preserve">Research-Based Web Design &amp; Usability Guidelines</w:t>
         </w:r>
@@ -3760,41 +3929,41 @@
       <w:pPr>
         <w:pStyle w:val="Compact"/>
         <w:numPr>
-          <w:numId w:val="26"/>
+          <w:numId w:val="1025"/>
           <w:ilvl w:val="0"/>
         </w:numPr>
       </w:pPr>
       <w:hyperlink r:id="rId117">
         <w:r>
           <w:rPr>
-            <w:rStyle w:val="Link"/>
+            <w:rStyle w:val="Hyperlink"/>
           </w:rPr>
           <w:t xml:space="preserve">hex/html color chart</w:t>
         </w:r>
       </w:hyperlink>
     </w:p>
-    <w:bookmarkStart w:id="118" w:name="online-tools"/>
     <w:p>
       <w:pPr>
         <w:pStyle w:val="Heading3"/>
       </w:pPr>
+      <w:bookmarkStart w:id="118" w:name="online-tools"/>
+      <w:bookmarkEnd w:id="118"/>
       <w:r>
         <w:t xml:space="preserve">Online Tools</w:t>
       </w:r>
     </w:p>
-    <w:bookmarkEnd w:id="118"/>
-    <w:p>
-      <w:pPr>
-        <w:pStyle w:val="Compact"/>
-        <w:numPr>
-          <w:numId w:val="27"/>
+    <w:p>
+      <w:pPr>
+        <w:pStyle w:val="Compact"/>
+        <w:numPr>
+          <w:numId w:val="1026"/>
           <w:ilvl w:val="0"/>
         </w:numPr>
       </w:pPr>
       <w:hyperlink r:id="rId119">
         <w:r>
           <w:rPr>
-            <w:rStyle w:val="Link"/>
+            <w:rStyle w:val="Hyperlink"/>
           </w:rPr>
           <w:t xml:space="preserve">w3c HTML Validation Service</w:t>
         </w:r>
@@ -3804,14 +3973,14 @@
       <w:pPr>
         <w:pStyle w:val="Compact"/>
         <w:numPr>
-          <w:numId w:val="27"/>
+          <w:numId w:val="1026"/>
           <w:ilvl w:val="0"/>
         </w:numPr>
       </w:pPr>
       <w:hyperlink r:id="rId120">
         <w:r>
           <w:rPr>
-            <w:rStyle w:val="Link"/>
+            <w:rStyle w:val="Hyperlink"/>
           </w:rPr>
           <w:t xml:space="preserve">w3c CSS Validation Service</w:t>
         </w:r>
@@ -3821,14 +3990,14 @@
       <w:pPr>
         <w:pStyle w:val="Compact"/>
         <w:numPr>
-          <w:numId w:val="27"/>
+          <w:numId w:val="1026"/>
           <w:ilvl w:val="0"/>
         </w:numPr>
       </w:pPr>
       <w:hyperlink r:id="rId121">
         <w:r>
           <w:rPr>
-            <w:rStyle w:val="Link"/>
+            <w:rStyle w:val="Hyperlink"/>
           </w:rPr>
           <w:t xml:space="preserve">Pastebin</w:t>
         </w:r>
@@ -3838,41 +4007,41 @@
       <w:pPr>
         <w:pStyle w:val="Compact"/>
         <w:numPr>
-          <w:numId w:val="27"/>
+          <w:numId w:val="1026"/>
           <w:ilvl w:val="0"/>
         </w:numPr>
       </w:pPr>
       <w:hyperlink r:id="rId122">
         <w:r>
           <w:rPr>
-            <w:rStyle w:val="Link"/>
+            <w:rStyle w:val="Hyperlink"/>
           </w:rPr>
           <w:t xml:space="preserve">HTML Formatter</w:t>
         </w:r>
       </w:hyperlink>
     </w:p>
-    <w:bookmarkStart w:id="123" w:name="media-resources"/>
     <w:p>
       <w:pPr>
         <w:pStyle w:val="Heading3"/>
       </w:pPr>
+      <w:bookmarkStart w:id="123" w:name="media-resources"/>
+      <w:bookmarkEnd w:id="123"/>
       <w:r>
         <w:t xml:space="preserve">Media Resources</w:t>
       </w:r>
     </w:p>
-    <w:bookmarkEnd w:id="123"/>
-    <w:p>
-      <w:pPr>
-        <w:pStyle w:val="Compact"/>
-        <w:numPr>
-          <w:numId w:val="28"/>
+    <w:p>
+      <w:pPr>
+        <w:pStyle w:val="Compact"/>
+        <w:numPr>
+          <w:numId w:val="1027"/>
           <w:ilvl w:val="0"/>
         </w:numPr>
       </w:pPr>
       <w:hyperlink r:id="rId124">
         <w:r>
           <w:rPr>
-            <w:rStyle w:val="Link"/>
+            <w:rStyle w:val="Hyperlink"/>
           </w:rPr>
           <w:t xml:space="preserve">Creative Commons Search</w:t>
         </w:r>
@@ -3885,14 +4054,14 @@
       <w:pPr>
         <w:pStyle w:val="Compact"/>
         <w:numPr>
-          <w:numId w:val="28"/>
+          <w:numId w:val="1027"/>
           <w:ilvl w:val="0"/>
         </w:numPr>
       </w:pPr>
       <w:hyperlink r:id="rId125">
         <w:r>
           <w:rPr>
-            <w:rStyle w:val="Link"/>
+            <w:rStyle w:val="Hyperlink"/>
           </w:rPr>
           <w:t xml:space="preserve">Wikimedia Commons</w:t>
         </w:r>
@@ -3905,14 +4074,14 @@
       <w:pPr>
         <w:pStyle w:val="Compact"/>
         <w:numPr>
-          <w:numId w:val="28"/>
+          <w:numId w:val="1027"/>
           <w:ilvl w:val="0"/>
         </w:numPr>
       </w:pPr>
       <w:hyperlink r:id="rId126">
         <w:r>
           <w:rPr>
-            <w:rStyle w:val="Link"/>
+            <w:rStyle w:val="Hyperlink"/>
           </w:rPr>
           <w:t xml:space="preserve">Open Clip Art</w:t>
         </w:r>
@@ -3925,14 +4094,14 @@
       <w:pPr>
         <w:pStyle w:val="Compact"/>
         <w:numPr>
-          <w:numId w:val="28"/>
+          <w:numId w:val="1027"/>
           <w:ilvl w:val="0"/>
         </w:numPr>
       </w:pPr>
       <w:hyperlink r:id="rId127">
         <w:r>
           <w:rPr>
-            <w:rStyle w:val="Link"/>
+            <w:rStyle w:val="Hyperlink"/>
           </w:rPr>
           <w:t xml:space="preserve">Creative Commons Music</w:t>
         </w:r>
@@ -3942,14 +4111,14 @@
       <w:pPr>
         <w:pStyle w:val="Compact"/>
         <w:numPr>
-          <w:numId w:val="28"/>
+          <w:numId w:val="1027"/>
           <w:ilvl w:val="0"/>
         </w:numPr>
       </w:pPr>
       <w:hyperlink r:id="rId128">
         <w:r>
           <w:rPr>
-            <w:rStyle w:val="Link"/>
+            <w:rStyle w:val="Hyperlink"/>
           </w:rPr>
           <w:t xml:space="preserve">Fossil Bank</w:t>
         </w:r>
@@ -3959,14 +4128,14 @@
       <w:pPr>
         <w:pStyle w:val="Compact"/>
         <w:numPr>
-          <w:numId w:val="28"/>
+          <w:numId w:val="1027"/>
           <w:ilvl w:val="0"/>
         </w:numPr>
       </w:pPr>
       <w:hyperlink r:id="rId129">
         <w:r>
           <w:rPr>
-            <w:rStyle w:val="Link"/>
+            <w:rStyle w:val="Hyperlink"/>
           </w:rPr>
           <w:t xml:space="preserve">Colour Lovers Palettes</w:t>
         </w:r>
@@ -3976,31 +4145,47 @@
       <w:pPr>
         <w:pStyle w:val="Compact"/>
         <w:numPr>
-          <w:numId w:val="28"/>
+          <w:numId w:val="1027"/>
           <w:ilvl w:val="0"/>
         </w:numPr>
       </w:pPr>
       <w:hyperlink r:id="rId130">
         <w:r>
           <w:rPr>
-            <w:rStyle w:val="Link"/>
+            <w:rStyle w:val="Hyperlink"/>
           </w:rPr>
           <w:t xml:space="preserve">DaFonts</w:t>
         </w:r>
       </w:hyperlink>
     </w:p>
+    <w:sectPr/>
   </w:body>
 </w:document>
 </file>
 
 <file path=word/footnotes.xml><?xml version="1.0" encoding="utf-8"?>
-<w:footnotes xmlns:w="http://schemas.openxmlformats.org/wordprocessingml/2006/main" xmlns:m="http://schemas.openxmlformats.org/officeDocument/2006/math" xmlns:r="http://schemas.openxmlformats.org/officeDocument/2006/relationships" xmlns:o="urn:schemas-microsoft-com:office:office" xmlns:v="urn:schemas-microsoft-com:vml" xmlns:w10="urn:schemas-microsoft-com:office:word" xmlns:a="http://schemas.openxmlformats.org/drawingml/2006/main" xmlns:pic="http://schemas.openxmlformats.org/drawingml/2006/picture" xmlns:wp="http://schemas.openxmlformats.org/drawingml/2006/wordprocessingDrawing"/>
+<w:footnotes xmlns:w="http://schemas.openxmlformats.org/wordprocessingml/2006/main" xmlns:m="http://schemas.openxmlformats.org/officeDocument/2006/math" xmlns:r="http://schemas.openxmlformats.org/officeDocument/2006/relationships" xmlns:o="urn:schemas-microsoft-com:office:office" xmlns:v="urn:schemas-microsoft-com:vml" xmlns:w10="urn:schemas-microsoft-com:office:word" xmlns:a="http://schemas.openxmlformats.org/drawingml/2006/main" xmlns:pic="http://schemas.openxmlformats.org/drawingml/2006/picture" xmlns:wp="http://schemas.openxmlformats.org/drawingml/2006/wordprocessingDrawing">
+  <w:footnote w:type="continuationSeparator" w:id="0">
+    <w:p>
+      <w:r>
+        <w:continuationSeparator/>
+      </w:r>
+    </w:p>
+  </w:footnote>
+  <w:footnote w:type="separator" w:id="-1">
+    <w:p>
+      <w:r>
+        <w:separator/>
+      </w:r>
+    </w:p>
+  </w:footnote>
+</w:footnotes>
 </file>
 
 <file path=word/numbering.xml><?xml version="1.0" encoding="utf-8"?>
 <w:numbering xmlns:w="http://schemas.openxmlformats.org/wordprocessingml/2006/main">
   <w:abstractNum w:abstractNumId="0">
-    <w:nsid w:val="79eef6c8"/>
+    <w:nsid w:val="e17f69ba"/>
     <w:multiLevelType w:val="multilevel"/>
     <w:lvl w:ilvl="0">
       <w:numFmt w:val="bullet"/>
@@ -4080,8 +4265,89 @@
       </w:pPr>
     </w:lvl>
   </w:abstractNum>
-  <w:abstractNum w:abstractNumId="2">
-    <w:nsid w:val="1aae1726"/>
+  <w:abstractNum w:abstractNumId="990">
+    <w:nsid w:val="bad2e155"/>
+    <w:multiLevelType w:val="multilevel"/>
+    <w:lvl w:ilvl="0">
+      <w:numFmt w:val="bullet"/>
+      <w:lvlText w:val=" "/>
+      <w:lvlJc w:val="left"/>
+      <w:pPr>
+        <w:tabs>
+          <w:tab w:val="num" w:pos="0"/>
+        </w:tabs>
+        <w:ind w:left="480" w:hanging="480"/>
+      </w:pPr>
+    </w:lvl>
+    <w:lvl w:ilvl="1">
+      <w:numFmt w:val="bullet"/>
+      <w:lvlText w:val=" "/>
+      <w:lvlJc w:val="left"/>
+      <w:pPr>
+        <w:tabs>
+          <w:tab w:val="num" w:pos="720"/>
+        </w:tabs>
+        <w:ind w:left="1200" w:hanging="480"/>
+      </w:pPr>
+    </w:lvl>
+    <w:lvl w:ilvl="2">
+      <w:numFmt w:val="bullet"/>
+      <w:lvlText w:val=" "/>
+      <w:lvlJc w:val="left"/>
+      <w:pPr>
+        <w:tabs>
+          <w:tab w:val="num" w:pos="1440"/>
+        </w:tabs>
+        <w:ind w:left="1920" w:hanging="480"/>
+      </w:pPr>
+    </w:lvl>
+    <w:lvl w:ilvl="3">
+      <w:numFmt w:val="bullet"/>
+      <w:lvlText w:val=" "/>
+      <w:lvlJc w:val="left"/>
+      <w:pPr>
+        <w:tabs>
+          <w:tab w:val="num" w:pos="2160"/>
+        </w:tabs>
+        <w:ind w:left="2640" w:hanging="480"/>
+      </w:pPr>
+    </w:lvl>
+    <w:lvl w:ilvl="4">
+      <w:numFmt w:val="bullet"/>
+      <w:lvlText w:val=" "/>
+      <w:lvlJc w:val="left"/>
+      <w:pPr>
+        <w:tabs>
+          <w:tab w:val="num" w:pos="2880"/>
+        </w:tabs>
+        <w:ind w:left="3360" w:hanging="480"/>
+      </w:pPr>
+    </w:lvl>
+    <w:lvl w:ilvl="5">
+      <w:numFmt w:val="bullet"/>
+      <w:lvlText w:val=" "/>
+      <w:lvlJc w:val="left"/>
+      <w:pPr>
+        <w:tabs>
+          <w:tab w:val="num" w:pos="3600"/>
+        </w:tabs>
+        <w:ind w:left="4080" w:hanging="480"/>
+      </w:pPr>
+    </w:lvl>
+    <w:lvl w:ilvl="6">
+      <w:numFmt w:val="bullet"/>
+      <w:lvlText w:val=" "/>
+      <w:lvlJc w:val="left"/>
+      <w:pPr>
+        <w:tabs>
+          <w:tab w:val="num" w:pos="4320"/>
+        </w:tabs>
+        <w:ind w:left="4800" w:hanging="480"/>
+      </w:pPr>
+    </w:lvl>
+  </w:abstractNum>
+  <w:abstractNum w:abstractNumId="991">
+    <w:nsid w:val="836aafcd"/>
     <w:multiLevelType w:val="multilevel"/>
     <w:lvl w:ilvl="0">
       <w:numFmt w:val="bullet"/>
@@ -4161,8 +4427,8 @@
       </w:pPr>
     </w:lvl>
   </w:abstractNum>
-  <w:abstractNum w:abstractNumId="3">
-    <w:nsid w:val="cd199ced"/>
+  <w:abstractNum w:abstractNumId="99411">
+    <w:nsid w:val="e8341876"/>
     <w:multiLevelType w:val="multilevel"/>
     <w:lvl w:ilvl="0">
       <w:start w:val="1"/>
@@ -4252,38 +4518,41 @@
   <w:num w:numId="1">
     <w:abstractNumId w:val="0"/>
   </w:num>
-  <w:num w:numId="2">
-    <w:abstractNumId w:val="2"/>
+  <w:num w:numId="1000">
+    <w:abstractNumId w:val="990"/>
   </w:num>
-  <w:num w:numId="3">
-    <w:abstractNumId w:val="2"/>
+  <w:num w:numId="1001">
+    <w:abstractNumId w:val="991"/>
   </w:num>
-  <w:num w:numId="4">
-    <w:abstractNumId w:val="2"/>
+  <w:num w:numId="1002">
+    <w:abstractNumId w:val="991"/>
   </w:num>
-  <w:num w:numId="5">
-    <w:abstractNumId w:val="2"/>
+  <w:num w:numId="1003">
+    <w:abstractNumId w:val="991"/>
   </w:num>
-  <w:num w:numId="6">
-    <w:abstractNumId w:val="2"/>
+  <w:num w:numId="1004">
+    <w:abstractNumId w:val="991"/>
   </w:num>
-  <w:num w:numId="7">
-    <w:abstractNumId w:val="2"/>
+  <w:num w:numId="1005">
+    <w:abstractNumId w:val="991"/>
   </w:num>
-  <w:num w:numId="8">
-    <w:abstractNumId w:val="2"/>
+  <w:num w:numId="1006">
+    <w:abstractNumId w:val="991"/>
   </w:num>
-  <w:num w:numId="9">
-    <w:abstractNumId w:val="2"/>
+  <w:num w:numId="1007">
+    <w:abstractNumId w:val="991"/>
   </w:num>
-  <w:num w:numId="10">
-    <w:abstractNumId w:val="2"/>
+  <w:num w:numId="1008">
+    <w:abstractNumId w:val="991"/>
   </w:num>
-  <w:num w:numId="11">
-    <w:abstractNumId w:val="2"/>
+  <w:num w:numId="1009">
+    <w:abstractNumId w:val="991"/>
   </w:num>
-  <w:num w:numId="12">
-    <w:abstractNumId w:val="3"/>
+  <w:num w:numId="1010">
+    <w:abstractNumId w:val="991"/>
+  </w:num>
+  <w:num w:numId="1011">
+    <w:abstractNumId w:val="99411"/>
     <w:lvlOverride w:ilvl="0">
       <w:startOverride w:val="1"/>
     </w:lvlOverride>
@@ -4306,8 +4575,8 @@
       <w:startOverride w:val="1"/>
     </w:lvlOverride>
   </w:num>
-  <w:num w:numId="13">
-    <w:abstractNumId w:val="3"/>
+  <w:num w:numId="1012">
+    <w:abstractNumId w:val="99411"/>
     <w:lvlOverride w:ilvl="0">
       <w:startOverride w:val="1"/>
     </w:lvlOverride>
@@ -4330,50 +4599,50 @@
       <w:startOverride w:val="1"/>
     </w:lvlOverride>
   </w:num>
-  <w:num w:numId="14">
-    <w:abstractNumId w:val="2"/>
+  <w:num w:numId="1013">
+    <w:abstractNumId w:val="991"/>
   </w:num>
-  <w:num w:numId="15">
-    <w:abstractNumId w:val="2"/>
+  <w:num w:numId="1014">
+    <w:abstractNumId w:val="991"/>
   </w:num>
-  <w:num w:numId="16">
-    <w:abstractNumId w:val="2"/>
+  <w:num w:numId="1015">
+    <w:abstractNumId w:val="991"/>
   </w:num>
-  <w:num w:numId="17">
-    <w:abstractNumId w:val="2"/>
+  <w:num w:numId="1016">
+    <w:abstractNumId w:val="991"/>
   </w:num>
-  <w:num w:numId="18">
-    <w:abstractNumId w:val="2"/>
+  <w:num w:numId="1017">
+    <w:abstractNumId w:val="991"/>
   </w:num>
-  <w:num w:numId="19">
-    <w:abstractNumId w:val="2"/>
+  <w:num w:numId="1018">
+    <w:abstractNumId w:val="991"/>
   </w:num>
-  <w:num w:numId="20">
-    <w:abstractNumId w:val="2"/>
+  <w:num w:numId="1019">
+    <w:abstractNumId w:val="991"/>
   </w:num>
-  <w:num w:numId="21">
-    <w:abstractNumId w:val="2"/>
+  <w:num w:numId="1020">
+    <w:abstractNumId w:val="991"/>
   </w:num>
-  <w:num w:numId="22">
-    <w:abstractNumId w:val="2"/>
+  <w:num w:numId="1021">
+    <w:abstractNumId w:val="991"/>
   </w:num>
-  <w:num w:numId="23">
-    <w:abstractNumId w:val="2"/>
+  <w:num w:numId="1022">
+    <w:abstractNumId w:val="991"/>
   </w:num>
-  <w:num w:numId="24">
-    <w:abstractNumId w:val="2"/>
+  <w:num w:numId="1023">
+    <w:abstractNumId w:val="991"/>
   </w:num>
-  <w:num w:numId="25">
-    <w:abstractNumId w:val="2"/>
+  <w:num w:numId="1024">
+    <w:abstractNumId w:val="991"/>
   </w:num>
-  <w:num w:numId="26">
-    <w:abstractNumId w:val="2"/>
+  <w:num w:numId="1025">
+    <w:abstractNumId w:val="991"/>
   </w:num>
-  <w:num w:numId="27">
-    <w:abstractNumId w:val="2"/>
+  <w:num w:numId="1026">
+    <w:abstractNumId w:val="991"/>
   </w:num>
-  <w:num w:numId="28">
-    <w:abstractNumId w:val="2"/>
+  <w:num w:numId="1027">
+    <w:abstractNumId w:val="991"/>
   </w:num>
 </w:numbering>
 </file>
@@ -4399,13 +4668,25 @@
   <w:style w:type="paragraph" w:default="1" w:styleId="Normal">
     <w:name w:val="Normal"/>
     <w:qFormat/>
+  </w:style>
+  <w:style w:type="paragraph" w:styleId="BodyText">
+    <w:name w:val="Body Text"/>
+    <w:basedOn w:val="Normal"/>
+    <w:link w:val="BodyTextChar"/>
     <w:pPr>
       <w:spacing w:before="180" w:after="180"/>
     </w:pPr>
-  </w:style>
-  <w:style w:type="paragraph" w:styleId="Compact">
+    <w:qFormat/>
+  </w:style>
+  <w:style w:type="paragraph" w:customStyle="1" w:styleId="FirstParagraph">
+    <w:name w:val="First Paragraph"/>
+    <w:basedOn w:val="BodyText"/>
+    <w:next w:val="BodyText"/>
+    <w:qFormat/>
+  </w:style>
+  <w:style w:type="paragraph" w:customStyle="1" w:styleId="Compact">
     <w:name w:val="Compact"/>
-    <w:basedOn w:val="Normal"/>
+    <w:basedOn w:val="BodyText"/>
     <w:qFormat/>
     <w:pPr>
       <w:spacing w:before="36" w:after="36"/>
@@ -4414,7 +4695,7 @@
   <w:style w:type="paragraph" w:styleId="Title">
     <w:name w:val="Title"/>
     <w:basedOn w:val="Normal"/>
-    <w:next w:val="Normal"/>
+    <w:next w:val="BodyText"/>
     <w:qFormat/>
     <w:pPr>
       <w:keepNext/>
@@ -4431,9 +4712,25 @@
       <w:szCs w:val="36"/>
     </w:rPr>
   </w:style>
-  <w:style w:type="paragraph" w:styleId="Authors">
-    <w:name w:val="Authors"/>
-    <w:next w:val="Normal"/>
+  <w:style w:type="paragraph" w:styleId="Subtitle">
+    <w:name w:val="Subtitle"/>
+    <w:basedOn w:val="Title"/>
+    <w:next w:val="BodyText"/>
+    <w:qFormat/>
+    <w:pPr>
+      <w:keepNext/>
+      <w:keepLines/>
+      <w:spacing w:before="240" w:after="240"/>
+      <w:jc w:val="center"/>
+    </w:pPr>
+    <w:rPr>
+      <w:sz w:val="30"/>
+      <w:szCs w:val="30"/>
+    </w:rPr>
+  </w:style>
+  <w:style w:type="paragraph" w:customStyle="1" w:styleId="Author">
+    <w:name w:val="Author"/>
+    <w:next w:val="BodyText"/>
     <w:qFormat/>
     <w:pPr>
       <w:keepNext/>
@@ -4443,7 +4740,7 @@
   </w:style>
   <w:style w:type="paragraph" w:styleId="Date">
     <w:name w:val="Date"/>
-    <w:next w:val="Normal"/>
+    <w:next w:val="BodyText"/>
     <w:qFormat/>
     <w:pPr>
       <w:keepNext/>
@@ -4451,10 +4748,33 @@
       <w:jc w:val="center"/>
     </w:pPr>
   </w:style>
+  <w:style w:type="paragraph" w:customStyle="1" w:styleId="Abstract">
+    <w:name w:val="Abstract"/>
+    <w:basedOn w:val="Normal"/>
+    <w:next w:val="BodyText"/>
+    <w:qFormat/>
+    <w:pPr>
+      <w:keepNext/>
+      <w:keepLines/>
+      <w:spacing w:before="300" w:after="300"/>
+    </w:pPr>
+    <w:rPr>
+      <w:sz w:val="20"/>
+      <w:szCs w:val="20"/>
+    </w:rPr>
+  </w:style>
+  <w:style w:type="paragraph" w:styleId="Bibliography">
+    <w:name w:val="Bibliography"/>
+    <w:basedOn w:val="Normal"/>
+    <w:next w:val="Bibliography"/>
+    <w:qFormat/>
+    <w:pPr/>
+    <w:rPr/>
+  </w:style>
   <w:style w:type="paragraph" w:styleId="Heading1">
     <w:name w:val="Heading 1"/>
     <w:basedOn w:val="Normal"/>
-    <w:next w:val="Normal"/>
+    <w:next w:val="BodyText"/>
     <w:uiPriority w:val="9"/>
     <w:qFormat/>
     <w:pPr>
@@ -4468,14 +4788,14 @@
       <w:b/>
       <w:bCs/>
       <w:color w:val="345A8A" w:themeColor="accent1" w:themeShade="B5"/>
-      <w:sz w:val="36"/>
-      <w:szCs w:val="36"/>
+      <w:sz w:val="32"/>
+      <w:szCs w:val="32"/>
     </w:rPr>
   </w:style>
   <w:style w:type="paragraph" w:styleId="Heading2">
     <w:name w:val="Heading 2"/>
     <w:basedOn w:val="Normal"/>
-    <w:next w:val="Normal"/>
+    <w:next w:val="BodyText"/>
     <w:uiPriority w:val="9"/>
     <w:unhideWhenUsed/>
     <w:qFormat/>
@@ -4497,7 +4817,7 @@
   <w:style w:type="paragraph" w:styleId="Heading3">
     <w:name w:val="Heading 3"/>
     <w:basedOn w:val="Normal"/>
-    <w:next w:val="Normal"/>
+    <w:next w:val="BodyText"/>
     <w:uiPriority w:val="9"/>
     <w:unhideWhenUsed/>
     <w:qFormat/>
@@ -4505,7 +4825,7 @@
       <w:keepNext/>
       <w:keepLines/>
       <w:spacing w:before="200" w:after="0"/>
-      <w:outlineLvl w:val="1"/>
+      <w:outlineLvl w:val="2"/>
     </w:pPr>
     <w:rPr>
       <w:rFonts w:asciiTheme="majorHAnsi" w:eastAsiaTheme="majorEastAsia" w:hAnsiTheme="majorHAnsi" w:cstheme="majorBidi"/>
@@ -4519,7 +4839,7 @@
   <w:style w:type="paragraph" w:styleId="Heading4">
     <w:name w:val="Heading 4"/>
     <w:basedOn w:val="Normal"/>
-    <w:next w:val="Normal"/>
+    <w:next w:val="BodyText"/>
     <w:uiPriority w:val="9"/>
     <w:unhideWhenUsed/>
     <w:qFormat/>
@@ -4527,7 +4847,7 @@
       <w:keepNext/>
       <w:keepLines/>
       <w:spacing w:before="200" w:after="0"/>
-      <w:outlineLvl w:val="1"/>
+      <w:outlineLvl w:val="3"/>
     </w:pPr>
     <w:rPr>
       <w:rFonts w:asciiTheme="majorHAnsi" w:eastAsiaTheme="majorEastAsia" w:hAnsiTheme="majorHAnsi" w:cstheme="majorBidi"/>
@@ -4541,7 +4861,7 @@
   <w:style w:type="paragraph" w:styleId="Heading5">
     <w:name w:val="Heading 5"/>
     <w:basedOn w:val="Normal"/>
-    <w:next w:val="Normal"/>
+    <w:next w:val="BodyText"/>
     <w:uiPriority w:val="9"/>
     <w:unhideWhenUsed/>
     <w:qFormat/>
@@ -4549,7 +4869,7 @@
       <w:keepNext/>
       <w:keepLines/>
       <w:spacing w:before="200" w:after="0"/>
-      <w:outlineLvl w:val="1"/>
+      <w:outlineLvl w:val="4"/>
     </w:pPr>
     <w:rPr>
       <w:rFonts w:asciiTheme="majorHAnsi" w:eastAsiaTheme="majorEastAsia" w:hAnsiTheme="majorHAnsi" w:cstheme="majorBidi"/>
@@ -4560,15 +4880,36 @@
       <w:szCs w:val="24"/>
     </w:rPr>
   </w:style>
-  <w:style w:type="paragraph" w:styleId="BlockQuote">
-    <w:name w:val="Block Quote"/>
+  <w:style w:type="paragraph" w:styleId="Heading6">
+    <w:name w:val="Heading 6"/>
     <w:basedOn w:val="Normal"/>
-    <w:next w:val="Normal"/>
+    <w:next w:val="BodyText"/>
+    <w:uiPriority w:val="9"/>
+    <w:unhideWhenUsed/>
+    <w:qFormat/>
+    <w:pPr>
+      <w:keepNext/>
+      <w:keepLines/>
+      <w:spacing w:before="200" w:after="0"/>
+      <w:outlineLvl w:val="5"/>
+    </w:pPr>
+    <w:rPr>
+      <w:rFonts w:asciiTheme="majorHAnsi" w:eastAsiaTheme="majorEastAsia" w:hAnsiTheme="majorHAnsi" w:cstheme="majorBidi"/>
+      <w:color w:val="4F81BD" w:themeColor="accent1"/>
+      <w:sz w:val="24"/>
+      <w:szCs w:val="24"/>
+    </w:rPr>
+  </w:style>
+  <w:style w:type="paragraph" w:styleId="BlockText">
+    <w:name w:val="Block Text"/>
+    <w:basedOn w:val="BodyText"/>
+    <w:next w:val="BodyText"/>
     <w:uiPriority w:val="9"/>
     <w:unhideWhenUsed/>
     <w:qFormat/>
     <w:pPr>
       <w:spacing w:before="100" w:after="100"/>
+      <w:ind w:firstLine="0"/>
     </w:pPr>
     <w:rPr>
       <w:rFonts w:asciiTheme="majorHAnsi" w:eastAsiaTheme="majorEastAsia" w:hAnsiTheme="majorHAnsi" w:cstheme="majorBidi"/>
@@ -4605,7 +4946,7 @@
       </w:tblCellMar>
     </w:tblPr>
   </w:style>
-  <w:style w:type="paragraph" w:styleId="DefinitionTerm">
+  <w:style w:type="paragraph" w:customStyle="1" w:styleId="DefinitionTerm">
     <w:name w:val="Definition Term"/>
     <w:basedOn w:val="Normal"/>
     <w:next w:val="Definition"/>
@@ -4618,20 +4959,12 @@
       <w:b/>
     </w:rPr>
   </w:style>
-  <w:style w:type="paragraph" w:styleId="Definition">
+  <w:style w:type="paragraph" w:customStyle="1" w:styleId="Definition">
     <w:name w:val="Definition"/>
     <w:basedOn w:val="Normal"/>
   </w:style>
-  <w:style w:type="paragraph" w:styleId="BodyText">
-    <w:name w:val="Body Text"/>
-    <w:basedOn w:val="Normal"/>
-    <w:link w:val="BodyTextChar"/>
-    <w:pPr>
-      <w:spacing w:after="120"/>
-    </w:pPr>
-  </w:style>
-  <w:style w:type="paragraph" w:styleId="TableCaption">
-    <w:name w:val="Table Caption"/>
+  <w:style w:type="paragraph" w:styleId="Caption">
+    <w:name w:val="Caption"/>
     <w:basedOn w:val="Normal"/>
     <w:link w:val="BodyTextChar"/>
     <w:pPr>
@@ -4641,16 +4974,27 @@
       <w:i/>
     </w:rPr>
   </w:style>
-  <w:style w:type="paragraph" w:styleId="ImageCaption">
+  <w:style w:type="paragraph" w:customStyle="1" w:styleId="TableCaption">
+    <w:name w:val="Table Caption"/>
+    <w:basedOn w:val="Caption"/>
+    <w:pPr>
+      <w:keepNext/>
+    </w:pPr>
+  </w:style>
+  <w:style w:type="paragraph" w:customStyle="1" w:styleId="ImageCaption">
     <w:name w:val="Image Caption"/>
+    <w:basedOn w:val="Caption"/>
+  </w:style>
+  <w:style w:type="paragraph" w:customStyle="1" w:styleId="Figure">
+    <w:name w:val="Figure"/>
     <w:basedOn w:val="Normal"/>
-    <w:link w:val="BodyTextChar"/>
+  </w:style>
+  <w:style w:type="paragraph" w:customStyle="1" w:styleId="FigureWithCaption">
+    <w:name w:val="Figure with Caption"/>
+    <w:basedOn w:val="Figure"/>
     <w:pPr>
-      <w:spacing w:before="0" w:after="120"/>
+      <w:keepNext/>
     </w:pPr>
-    <w:rPr>
-      <w:i/>
-    </w:rPr>
   </w:style>
   <w:style w:type="character" w:customStyle="1" w:styleId="BodyTextChar">
     <w:name w:val="Body Text Char"/>
@@ -4665,18 +5009,36 @@
       <w:sz w:val="22"/>
     </w:rPr>
   </w:style>
-  <w:style w:type="character" w:customStyle="1" w:styleId="FootnoteRef">
-    <w:name w:val="Footnote Ref"/>
+  <w:style w:type="character" w:styleId="FootnoteReference">
+    <w:name w:val="Footnote Reference"/>
     <w:basedOn w:val="BodyTextChar"/>
     <w:rPr>
       <w:vertAlign w:val="superscript"/>
     </w:rPr>
   </w:style>
-  <w:style w:type="character" w:customStyle="1" w:styleId="Link">
-    <w:name w:val="Link"/>
+  <w:style w:type="character" w:styleId="Hyperlink">
+    <w:name w:val="Hyperlink"/>
     <w:basedOn w:val="BodyTextChar"/>
     <w:rPr>
       <w:color w:val="4F81BD" w:themeColor="accent1"/>
+    </w:rPr>
+  </w:style>
+  <w:style w:type="paragraph" w:styleId="TOCHeading">
+    <w:name w:val="TOC Heading"/>
+    <w:basedOn w:val="Heading1"/>
+    <w:next w:val="BodyText"/>
+    <w:uiPriority w:val="39"/>
+    <w:unhideWhenUsed/>
+    <w:qFormat/>
+    <w:pPr>
+      <w:spacing w:before="240" w:line="259" w:lineRule="auto"/>
+      <w:outlineLvl w:val="9"/>
+    </w:pPr>
+    <w:rPr>
+      <w:rFonts w:asciiTheme="majorHAnsi" w:eastAsiaTheme="majorEastAsia" w:hAnsiTheme="majorHAnsi" w:cstheme="majorBidi"/>
+      <w:b w:val="0"/>
+      <w:bCs w:val="0"/>
+      <w:color w:val="365F91" w:themeColor="accent1" w:themeShade="BF"/>
     </w:rPr>
   </w:style>
   <w:style w:type="paragraph" w:customStyle="1" w:styleId="SourceCode">
@@ -4685,6 +5047,7 @@
     <w:link w:val="VerbatimChar"/>
     <w:pPr>
       <w:wordWrap w:val="off"/>
+      <w:noProof/>
       <w:shd w:val="clear" w:fill="303030"/>
     </w:pPr>
   </w:style>
@@ -4728,6 +5091,15 @@
       <w:shd w:val="clear" w:fill="303030"/>
     </w:rPr>
   </w:style>
+  <w:style w:type="character" w:customStyle="1" w:styleId="ConstantTok">
+    <w:name w:val="ConstantTok"/>
+    <w:basedOn w:val="VerbatimChar"/>
+    <w:rPr>
+      <w:color w:val="dca3a3"/>
+      <w:shd w:val="clear" w:fill="303030"/>
+      <w:b/>
+    </w:rPr>
+  </w:style>
   <w:style w:type="character" w:customStyle="1" w:styleId="CharTok">
     <w:name w:val="CharTok"/>
     <w:basedOn w:val="VerbatimChar"/>
@@ -4736,6 +5108,14 @@
       <w:shd w:val="clear" w:fill="303030"/>
     </w:rPr>
   </w:style>
+  <w:style w:type="character" w:customStyle="1" w:styleId="SpecialCharTok">
+    <w:name w:val="SpecialCharTok"/>
+    <w:basedOn w:val="VerbatimChar"/>
+    <w:rPr>
+      <w:color w:val="dca3a3"/>
+      <w:shd w:val="clear" w:fill="303030"/>
+    </w:rPr>
+  </w:style>
   <w:style w:type="character" w:customStyle="1" w:styleId="StringTok">
     <w:name w:val="StringTok"/>
     <w:basedOn w:val="VerbatimChar"/>
@@ -4744,6 +5124,30 @@
       <w:shd w:val="clear" w:fill="303030"/>
     </w:rPr>
   </w:style>
+  <w:style w:type="character" w:customStyle="1" w:styleId="VerbatimStringTok">
+    <w:name w:val="VerbatimStringTok"/>
+    <w:basedOn w:val="VerbatimChar"/>
+    <w:rPr>
+      <w:color w:val="cc9393"/>
+      <w:shd w:val="clear" w:fill="303030"/>
+    </w:rPr>
+  </w:style>
+  <w:style w:type="character" w:customStyle="1" w:styleId="SpecialStringTok">
+    <w:name w:val="SpecialStringTok"/>
+    <w:basedOn w:val="VerbatimChar"/>
+    <w:rPr>
+      <w:color w:val="cc9393"/>
+      <w:shd w:val="clear" w:fill="303030"/>
+    </w:rPr>
+  </w:style>
+  <w:style w:type="character" w:customStyle="1" w:styleId="ImportTok">
+    <w:name w:val="ImportTok"/>
+    <w:basedOn w:val="VerbatimChar"/>
+    <w:rPr>
+      <w:color w:val="cccccc"/>
+      <w:shd w:val="clear" w:fill="303030"/>
+    </w:rPr>
+  </w:style>
   <w:style w:type="character" w:customStyle="1" w:styleId="CommentTok">
     <w:name w:val="CommentTok"/>
     <w:basedOn w:val="VerbatimChar"/>
@@ -4752,6 +5156,32 @@
       <w:shd w:val="clear" w:fill="303030"/>
     </w:rPr>
   </w:style>
+  <w:style w:type="character" w:customStyle="1" w:styleId="DocumentationTok">
+    <w:name w:val="DocumentationTok"/>
+    <w:basedOn w:val="VerbatimChar"/>
+    <w:rPr>
+      <w:color w:val="7f9f7f"/>
+      <w:shd w:val="clear" w:fill="303030"/>
+    </w:rPr>
+  </w:style>
+  <w:style w:type="character" w:customStyle="1" w:styleId="AnnotationTok">
+    <w:name w:val="AnnotationTok"/>
+    <w:basedOn w:val="VerbatimChar"/>
+    <w:rPr>
+      <w:color w:val="7f9f7f"/>
+      <w:shd w:val="clear" w:fill="303030"/>
+      <w:b/>
+    </w:rPr>
+  </w:style>
+  <w:style w:type="character" w:customStyle="1" w:styleId="CommentVarTok">
+    <w:name w:val="CommentVarTok"/>
+    <w:basedOn w:val="VerbatimChar"/>
+    <w:rPr>
+      <w:color w:val="7f9f7f"/>
+      <w:shd w:val="clear" w:fill="303030"/>
+      <w:b/>
+    </w:rPr>
+  </w:style>
   <w:style w:type="character" w:customStyle="1" w:styleId="OtherTok">
     <w:name w:val="OtherTok"/>
     <w:basedOn w:val="VerbatimChar"/>
@@ -4760,14 +5190,6 @@
       <w:shd w:val="clear" w:fill="303030"/>
     </w:rPr>
   </w:style>
-  <w:style w:type="character" w:customStyle="1" w:styleId="AlertTok">
-    <w:name w:val="AlertTok"/>
-    <w:basedOn w:val="VerbatimChar"/>
-    <w:rPr>
-      <w:color w:val="ffcfaf"/>
-      <w:shd w:val="clear" w:fill="303030"/>
-    </w:rPr>
-  </w:style>
   <w:style w:type="character" w:customStyle="1" w:styleId="FunctionTok">
     <w:name w:val="FunctionTok"/>
     <w:basedOn w:val="VerbatimChar"/>
@@ -4776,11 +5198,94 @@
       <w:shd w:val="clear" w:fill="303030"/>
     </w:rPr>
   </w:style>
+  <w:style w:type="character" w:customStyle="1" w:styleId="VariableTok">
+    <w:name w:val="VariableTok"/>
+    <w:basedOn w:val="VerbatimChar"/>
+    <w:rPr>
+      <w:color w:val="cccccc"/>
+      <w:shd w:val="clear" w:fill="303030"/>
+    </w:rPr>
+  </w:style>
+  <w:style w:type="character" w:customStyle="1" w:styleId="ControlFlowTok">
+    <w:name w:val="ControlFlowTok"/>
+    <w:basedOn w:val="VerbatimChar"/>
+    <w:rPr>
+      <w:color w:val="f0dfaf"/>
+      <w:shd w:val="clear" w:fill="303030"/>
+    </w:rPr>
+  </w:style>
+  <w:style w:type="character" w:customStyle="1" w:styleId="OperatorTok">
+    <w:name w:val="OperatorTok"/>
+    <w:basedOn w:val="VerbatimChar"/>
+    <w:rPr>
+      <w:color w:val="f0efd0"/>
+      <w:shd w:val="clear" w:fill="303030"/>
+    </w:rPr>
+  </w:style>
+  <w:style w:type="character" w:customStyle="1" w:styleId="BuiltInTok">
+    <w:name w:val="BuiltInTok"/>
+    <w:basedOn w:val="VerbatimChar"/>
+    <w:rPr>
+      <w:color w:val="cccccc"/>
+      <w:shd w:val="clear" w:fill="303030"/>
+    </w:rPr>
+  </w:style>
+  <w:style w:type="character" w:customStyle="1" w:styleId="ExtensionTok">
+    <w:name w:val="ExtensionTok"/>
+    <w:basedOn w:val="VerbatimChar"/>
+    <w:rPr>
+      <w:color w:val="cccccc"/>
+      <w:shd w:val="clear" w:fill="303030"/>
+    </w:rPr>
+  </w:style>
+  <w:style w:type="character" w:customStyle="1" w:styleId="PreprocessorTok">
+    <w:name w:val="PreprocessorTok"/>
+    <w:basedOn w:val="VerbatimChar"/>
+    <w:rPr>
+      <w:color w:val="ffcfaf"/>
+      <w:shd w:val="clear" w:fill="303030"/>
+      <w:b/>
+    </w:rPr>
+  </w:style>
+  <w:style w:type="character" w:customStyle="1" w:styleId="AttributeTok">
+    <w:name w:val="AttributeTok"/>
+    <w:basedOn w:val="VerbatimChar"/>
+    <w:rPr>
+      <w:color w:val="cccccc"/>
+      <w:shd w:val="clear" w:fill="303030"/>
+    </w:rPr>
+  </w:style>
   <w:style w:type="character" w:customStyle="1" w:styleId="RegionMarkerTok">
     <w:name w:val="RegionMarkerTok"/>
     <w:basedOn w:val="VerbatimChar"/>
     <w:rPr>
       <w:color w:val="cccccc"/>
+      <w:shd w:val="clear" w:fill="303030"/>
+    </w:rPr>
+  </w:style>
+  <w:style w:type="character" w:customStyle="1" w:styleId="InformationTok">
+    <w:name w:val="InformationTok"/>
+    <w:basedOn w:val="VerbatimChar"/>
+    <w:rPr>
+      <w:color w:val="7f9f7f"/>
+      <w:shd w:val="clear" w:fill="303030"/>
+      <w:b/>
+    </w:rPr>
+  </w:style>
+  <w:style w:type="character" w:customStyle="1" w:styleId="WarningTok">
+    <w:name w:val="WarningTok"/>
+    <w:basedOn w:val="VerbatimChar"/>
+    <w:rPr>
+      <w:color w:val="7f9f7f"/>
+      <w:shd w:val="clear" w:fill="303030"/>
+      <w:b/>
+    </w:rPr>
+  </w:style>
+  <w:style w:type="character" w:customStyle="1" w:styleId="AlertTok">
+    <w:name w:val="AlertTok"/>
+    <w:basedOn w:val="VerbatimChar"/>
+    <w:rPr>
+      <w:color w:val="ffcfaf"/>
       <w:shd w:val="clear" w:fill="303030"/>
     </w:rPr>
   </w:style>

</xml_diff>

<commit_message>
rebuilt with web programming changes
</commit_message>
<xml_diff>
--- a/word/digital-literacies.docx
+++ b/word/digital-literacies.docx
@@ -716,11 +716,7 @@
           </w:p>
         </w:tc>
         <w:tc>
-          <w:p>
-            <w:pPr>
-              <w:pStyle w:val="Compact"/>
-            </w:pPr>
-          </w:p>
+          <w:p/>
         </w:tc>
       </w:tr>
       <w:tr>
@@ -826,11 +822,7 @@
           </w:p>
         </w:tc>
         <w:tc>
-          <w:p>
-            <w:pPr>
-              <w:pStyle w:val="Compact"/>
-            </w:pPr>
-          </w:p>
+          <w:p/>
         </w:tc>
       </w:tr>
       <w:tr>
@@ -879,11 +871,7 @@
           </w:p>
         </w:tc>
         <w:tc>
-          <w:p>
-            <w:pPr>
-              <w:pStyle w:val="Compact"/>
-            </w:pPr>
-          </w:p>
+          <w:p/>
         </w:tc>
       </w:tr>
       <w:tr>
@@ -989,11 +977,7 @@
           </w:p>
         </w:tc>
         <w:tc>
-          <w:p>
-            <w:pPr>
-              <w:pStyle w:val="Compact"/>
-            </w:pPr>
-          </w:p>
+          <w:p/>
         </w:tc>
       </w:tr>
       <w:tr>
@@ -1042,11 +1026,7 @@
           </w:p>
         </w:tc>
         <w:tc>
-          <w:p>
-            <w:pPr>
-              <w:pStyle w:val="Compact"/>
-            </w:pPr>
-          </w:p>
+          <w:p/>
         </w:tc>
       </w:tr>
       <w:tr>
@@ -1095,11 +1075,7 @@
           </w:p>
         </w:tc>
         <w:tc>
-          <w:p>
-            <w:pPr>
-              <w:pStyle w:val="Compact"/>
-            </w:pPr>
-          </w:p>
+          <w:p/>
         </w:tc>
       </w:tr>
       <w:tr>
@@ -1148,11 +1124,7 @@
           </w:p>
         </w:tc>
         <w:tc>
-          <w:p>
-            <w:pPr>
-              <w:pStyle w:val="Compact"/>
-            </w:pPr>
-          </w:p>
+          <w:p/>
         </w:tc>
       </w:tr>
       <w:tr>
@@ -1258,11 +1230,7 @@
           </w:p>
         </w:tc>
         <w:tc>
-          <w:p>
-            <w:pPr>
-              <w:pStyle w:val="Compact"/>
-            </w:pPr>
-          </w:p>
+          <w:p/>
         </w:tc>
       </w:tr>
       <w:tr>
@@ -1311,11 +1279,7 @@
           </w:p>
         </w:tc>
         <w:tc>
-          <w:p>
-            <w:pPr>
-              <w:pStyle w:val="Compact"/>
-            </w:pPr>
-          </w:p>
+          <w:p/>
         </w:tc>
       </w:tr>
       <w:tr>
@@ -1421,11 +1385,7 @@
           </w:p>
         </w:tc>
         <w:tc>
-          <w:p>
-            <w:pPr>
-              <w:pStyle w:val="Compact"/>
-            </w:pPr>
-          </w:p>
+          <w:p/>
         </w:tc>
       </w:tr>
       <w:tr>
@@ -1474,11 +1434,7 @@
           </w:p>
         </w:tc>
         <w:tc>
-          <w:p>
-            <w:pPr>
-              <w:pStyle w:val="Compact"/>
-            </w:pPr>
-          </w:p>
+          <w:p/>
         </w:tc>
       </w:tr>
       <w:tr>
@@ -1543,7 +1499,7 @@
       <w:pPr>
         <w:pStyle w:val="Heading2"/>
       </w:pPr>
-      <w:bookmarkStart w:id="28" w:name="week-0-getting-ready-for-digital-literacies"/>
+      <w:bookmarkStart w:id="28" w:name="Xccddb5b880b9cad62808ef4c2be758b8be2a8c7"/>
       <w:r>
         <w:t xml:space="preserve">Week 0: Getting ready for Digital Literacies</w:t>
       </w:r>
@@ -2656,7 +2612,7 @@
       <w:pPr>
         <w:pStyle w:val="Heading2"/>
       </w:pPr>
-      <w:bookmarkStart w:id="62" w:name="week-14-computational-thinking-and-cs4all"/>
+      <w:bookmarkStart w:id="62" w:name="X131494b87c7995f77d92e2708d639dfdf464d08"/>
       <w:r>
         <w:t xml:space="preserve">Week 14: Computational thinking and CS4All</w:t>
       </w:r>

</xml_diff>

<commit_message>
rebuilt with changes to online version of school networks
</commit_message>
<xml_diff>
--- a/word/digital-literacies.docx
+++ b/word/digital-literacies.docx
@@ -716,7 +716,11 @@
           </w:p>
         </w:tc>
         <w:tc>
-          <w:p/>
+          <w:p>
+            <w:pPr>
+              <w:pStyle w:val="Compact"/>
+            </w:pPr>
+          </w:p>
         </w:tc>
       </w:tr>
       <w:tr>
@@ -822,7 +826,11 @@
           </w:p>
         </w:tc>
         <w:tc>
-          <w:p/>
+          <w:p>
+            <w:pPr>
+              <w:pStyle w:val="Compact"/>
+            </w:pPr>
+          </w:p>
         </w:tc>
       </w:tr>
       <w:tr>
@@ -871,7 +879,11 @@
           </w:p>
         </w:tc>
         <w:tc>
-          <w:p/>
+          <w:p>
+            <w:pPr>
+              <w:pStyle w:val="Compact"/>
+            </w:pPr>
+          </w:p>
         </w:tc>
       </w:tr>
       <w:tr>
@@ -977,7 +989,11 @@
           </w:p>
         </w:tc>
         <w:tc>
-          <w:p/>
+          <w:p>
+            <w:pPr>
+              <w:pStyle w:val="Compact"/>
+            </w:pPr>
+          </w:p>
         </w:tc>
       </w:tr>
       <w:tr>
@@ -1026,7 +1042,11 @@
           </w:p>
         </w:tc>
         <w:tc>
-          <w:p/>
+          <w:p>
+            <w:pPr>
+              <w:pStyle w:val="Compact"/>
+            </w:pPr>
+          </w:p>
         </w:tc>
       </w:tr>
       <w:tr>
@@ -1075,7 +1095,11 @@
           </w:p>
         </w:tc>
         <w:tc>
-          <w:p/>
+          <w:p>
+            <w:pPr>
+              <w:pStyle w:val="Compact"/>
+            </w:pPr>
+          </w:p>
         </w:tc>
       </w:tr>
       <w:tr>
@@ -1124,7 +1148,11 @@
           </w:p>
         </w:tc>
         <w:tc>
-          <w:p/>
+          <w:p>
+            <w:pPr>
+              <w:pStyle w:val="Compact"/>
+            </w:pPr>
+          </w:p>
         </w:tc>
       </w:tr>
       <w:tr>
@@ -1230,7 +1258,11 @@
           </w:p>
         </w:tc>
         <w:tc>
-          <w:p/>
+          <w:p>
+            <w:pPr>
+              <w:pStyle w:val="Compact"/>
+            </w:pPr>
+          </w:p>
         </w:tc>
       </w:tr>
       <w:tr>
@@ -1279,7 +1311,11 @@
           </w:p>
         </w:tc>
         <w:tc>
-          <w:p/>
+          <w:p>
+            <w:pPr>
+              <w:pStyle w:val="Compact"/>
+            </w:pPr>
+          </w:p>
         </w:tc>
       </w:tr>
       <w:tr>
@@ -1385,7 +1421,11 @@
           </w:p>
         </w:tc>
         <w:tc>
-          <w:p/>
+          <w:p>
+            <w:pPr>
+              <w:pStyle w:val="Compact"/>
+            </w:pPr>
+          </w:p>
         </w:tc>
       </w:tr>
       <w:tr>
@@ -1434,7 +1474,11 @@
           </w:p>
         </w:tc>
         <w:tc>
-          <w:p/>
+          <w:p>
+            <w:pPr>
+              <w:pStyle w:val="Compact"/>
+            </w:pPr>
+          </w:p>
         </w:tc>
       </w:tr>
       <w:tr>
@@ -1499,7 +1543,7 @@
       <w:pPr>
         <w:pStyle w:val="Heading2"/>
       </w:pPr>
-      <w:bookmarkStart w:id="28" w:name="Xccddb5b880b9cad62808ef4c2be758b8be2a8c7"/>
+      <w:bookmarkStart w:id="28" w:name="week-0-getting-ready-for-digital-literacies"/>
       <w:r>
         <w:t xml:space="preserve">Week 0: Getting ready for Digital Literacies</w:t>
       </w:r>
@@ -2612,7 +2656,7 @@
       <w:pPr>
         <w:pStyle w:val="Heading2"/>
       </w:pPr>
-      <w:bookmarkStart w:id="62" w:name="X131494b87c7995f77d92e2708d639dfdf464d08"/>
+      <w:bookmarkStart w:id="62" w:name="week-14-computational-thinking-and-cs4all"/>
       <w:r>
         <w:t xml:space="preserve">Week 14: Computational thinking and CS4All</w:t>
       </w:r>

</xml_diff>

<commit_message>
first complete draft online systems and networks syllabus
</commit_message>
<xml_diff>
--- a/word/digital-literacies.docx
+++ b/word/digital-literacies.docx
@@ -716,11 +716,7 @@
           </w:p>
         </w:tc>
         <w:tc>
-          <w:p>
-            <w:pPr>
-              <w:pStyle w:val="Compact"/>
-            </w:pPr>
-          </w:p>
+          <w:p/>
         </w:tc>
       </w:tr>
       <w:tr>
@@ -826,11 +822,7 @@
           </w:p>
         </w:tc>
         <w:tc>
-          <w:p>
-            <w:pPr>
-              <w:pStyle w:val="Compact"/>
-            </w:pPr>
-          </w:p>
+          <w:p/>
         </w:tc>
       </w:tr>
       <w:tr>
@@ -879,11 +871,7 @@
           </w:p>
         </w:tc>
         <w:tc>
-          <w:p>
-            <w:pPr>
-              <w:pStyle w:val="Compact"/>
-            </w:pPr>
-          </w:p>
+          <w:p/>
         </w:tc>
       </w:tr>
       <w:tr>
@@ -989,11 +977,7 @@
           </w:p>
         </w:tc>
         <w:tc>
-          <w:p>
-            <w:pPr>
-              <w:pStyle w:val="Compact"/>
-            </w:pPr>
-          </w:p>
+          <w:p/>
         </w:tc>
       </w:tr>
       <w:tr>
@@ -1042,11 +1026,7 @@
           </w:p>
         </w:tc>
         <w:tc>
-          <w:p>
-            <w:pPr>
-              <w:pStyle w:val="Compact"/>
-            </w:pPr>
-          </w:p>
+          <w:p/>
         </w:tc>
       </w:tr>
       <w:tr>
@@ -1095,11 +1075,7 @@
           </w:p>
         </w:tc>
         <w:tc>
-          <w:p>
-            <w:pPr>
-              <w:pStyle w:val="Compact"/>
-            </w:pPr>
-          </w:p>
+          <w:p/>
         </w:tc>
       </w:tr>
       <w:tr>
@@ -1148,11 +1124,7 @@
           </w:p>
         </w:tc>
         <w:tc>
-          <w:p>
-            <w:pPr>
-              <w:pStyle w:val="Compact"/>
-            </w:pPr>
-          </w:p>
+          <w:p/>
         </w:tc>
       </w:tr>
       <w:tr>
@@ -1258,11 +1230,7 @@
           </w:p>
         </w:tc>
         <w:tc>
-          <w:p>
-            <w:pPr>
-              <w:pStyle w:val="Compact"/>
-            </w:pPr>
-          </w:p>
+          <w:p/>
         </w:tc>
       </w:tr>
       <w:tr>
@@ -1311,11 +1279,7 @@
           </w:p>
         </w:tc>
         <w:tc>
-          <w:p>
-            <w:pPr>
-              <w:pStyle w:val="Compact"/>
-            </w:pPr>
-          </w:p>
+          <w:p/>
         </w:tc>
       </w:tr>
       <w:tr>
@@ -1421,11 +1385,7 @@
           </w:p>
         </w:tc>
         <w:tc>
-          <w:p>
-            <w:pPr>
-              <w:pStyle w:val="Compact"/>
-            </w:pPr>
-          </w:p>
+          <w:p/>
         </w:tc>
       </w:tr>
       <w:tr>
@@ -1474,11 +1434,7 @@
           </w:p>
         </w:tc>
         <w:tc>
-          <w:p>
-            <w:pPr>
-              <w:pStyle w:val="Compact"/>
-            </w:pPr>
-          </w:p>
+          <w:p/>
         </w:tc>
       </w:tr>
       <w:tr>
@@ -1543,7 +1499,7 @@
       <w:pPr>
         <w:pStyle w:val="Heading2"/>
       </w:pPr>
-      <w:bookmarkStart w:id="28" w:name="week-0-getting-ready-for-digital-literacies"/>
+      <w:bookmarkStart w:id="28" w:name="Xccddb5b880b9cad62808ef4c2be758b8be2a8c7"/>
       <w:r>
         <w:t xml:space="preserve">Week 0: Getting ready for Digital Literacies</w:t>
       </w:r>
@@ -2656,7 +2612,7 @@
       <w:pPr>
         <w:pStyle w:val="Heading2"/>
       </w:pPr>
-      <w:bookmarkStart w:id="62" w:name="week-14-computational-thinking-and-cs4all"/>
+      <w:bookmarkStart w:id="62" w:name="X131494b87c7995f77d92e2708d639dfdf464d08"/>
       <w:r>
         <w:t xml:space="preserve">Week 14: Computational thinking and CS4All</w:t>
       </w:r>

</xml_diff>

<commit_message>
tweaks to systems & networks
</commit_message>
<xml_diff>
--- a/word/digital-literacies.docx
+++ b/word/digital-literacies.docx
@@ -716,7 +716,11 @@
           </w:p>
         </w:tc>
         <w:tc>
-          <w:p/>
+          <w:p>
+            <w:pPr>
+              <w:pStyle w:val="Compact"/>
+            </w:pPr>
+          </w:p>
         </w:tc>
       </w:tr>
       <w:tr>
@@ -822,7 +826,11 @@
           </w:p>
         </w:tc>
         <w:tc>
-          <w:p/>
+          <w:p>
+            <w:pPr>
+              <w:pStyle w:val="Compact"/>
+            </w:pPr>
+          </w:p>
         </w:tc>
       </w:tr>
       <w:tr>
@@ -871,7 +879,11 @@
           </w:p>
         </w:tc>
         <w:tc>
-          <w:p/>
+          <w:p>
+            <w:pPr>
+              <w:pStyle w:val="Compact"/>
+            </w:pPr>
+          </w:p>
         </w:tc>
       </w:tr>
       <w:tr>
@@ -977,7 +989,11 @@
           </w:p>
         </w:tc>
         <w:tc>
-          <w:p/>
+          <w:p>
+            <w:pPr>
+              <w:pStyle w:val="Compact"/>
+            </w:pPr>
+          </w:p>
         </w:tc>
       </w:tr>
       <w:tr>
@@ -1026,7 +1042,11 @@
           </w:p>
         </w:tc>
         <w:tc>
-          <w:p/>
+          <w:p>
+            <w:pPr>
+              <w:pStyle w:val="Compact"/>
+            </w:pPr>
+          </w:p>
         </w:tc>
       </w:tr>
       <w:tr>
@@ -1075,7 +1095,11 @@
           </w:p>
         </w:tc>
         <w:tc>
-          <w:p/>
+          <w:p>
+            <w:pPr>
+              <w:pStyle w:val="Compact"/>
+            </w:pPr>
+          </w:p>
         </w:tc>
       </w:tr>
       <w:tr>
@@ -1124,7 +1148,11 @@
           </w:p>
         </w:tc>
         <w:tc>
-          <w:p/>
+          <w:p>
+            <w:pPr>
+              <w:pStyle w:val="Compact"/>
+            </w:pPr>
+          </w:p>
         </w:tc>
       </w:tr>
       <w:tr>
@@ -1230,7 +1258,11 @@
           </w:p>
         </w:tc>
         <w:tc>
-          <w:p/>
+          <w:p>
+            <w:pPr>
+              <w:pStyle w:val="Compact"/>
+            </w:pPr>
+          </w:p>
         </w:tc>
       </w:tr>
       <w:tr>
@@ -1279,7 +1311,11 @@
           </w:p>
         </w:tc>
         <w:tc>
-          <w:p/>
+          <w:p>
+            <w:pPr>
+              <w:pStyle w:val="Compact"/>
+            </w:pPr>
+          </w:p>
         </w:tc>
       </w:tr>
       <w:tr>
@@ -1385,7 +1421,11 @@
           </w:p>
         </w:tc>
         <w:tc>
-          <w:p/>
+          <w:p>
+            <w:pPr>
+              <w:pStyle w:val="Compact"/>
+            </w:pPr>
+          </w:p>
         </w:tc>
       </w:tr>
       <w:tr>
@@ -1434,7 +1474,11 @@
           </w:p>
         </w:tc>
         <w:tc>
-          <w:p/>
+          <w:p>
+            <w:pPr>
+              <w:pStyle w:val="Compact"/>
+            </w:pPr>
+          </w:p>
         </w:tc>
       </w:tr>
       <w:tr>
@@ -1499,7 +1543,7 @@
       <w:pPr>
         <w:pStyle w:val="Heading2"/>
       </w:pPr>
-      <w:bookmarkStart w:id="28" w:name="Xccddb5b880b9cad62808ef4c2be758b8be2a8c7"/>
+      <w:bookmarkStart w:id="28" w:name="week-0-getting-ready-for-digital-literacies"/>
       <w:r>
         <w:t xml:space="preserve">Week 0: Getting ready for Digital Literacies</w:t>
       </w:r>
@@ -2612,7 +2656,7 @@
       <w:pPr>
         <w:pStyle w:val="Heading2"/>
       </w:pPr>
-      <w:bookmarkStart w:id="62" w:name="X131494b87c7995f77d92e2708d639dfdf464d08"/>
+      <w:bookmarkStart w:id="62" w:name="week-14-computational-thinking-and-cs4all"/>
       <w:r>
         <w:t xml:space="preserve">Week 14: Computational thinking and CS4All</w:t>
       </w:r>

</xml_diff>

<commit_message>
rebuilt with changes to networking course
</commit_message>
<xml_diff>
--- a/word/digital-literacies.docx
+++ b/word/digital-literacies.docx
@@ -716,11 +716,7 @@
           </w:p>
         </w:tc>
         <w:tc>
-          <w:p>
-            <w:pPr>
-              <w:pStyle w:val="Compact"/>
-            </w:pPr>
-          </w:p>
+          <w:p/>
         </w:tc>
       </w:tr>
       <w:tr>
@@ -826,11 +822,7 @@
           </w:p>
         </w:tc>
         <w:tc>
-          <w:p>
-            <w:pPr>
-              <w:pStyle w:val="Compact"/>
-            </w:pPr>
-          </w:p>
+          <w:p/>
         </w:tc>
       </w:tr>
       <w:tr>
@@ -879,11 +871,7 @@
           </w:p>
         </w:tc>
         <w:tc>
-          <w:p>
-            <w:pPr>
-              <w:pStyle w:val="Compact"/>
-            </w:pPr>
-          </w:p>
+          <w:p/>
         </w:tc>
       </w:tr>
       <w:tr>
@@ -989,11 +977,7 @@
           </w:p>
         </w:tc>
         <w:tc>
-          <w:p>
-            <w:pPr>
-              <w:pStyle w:val="Compact"/>
-            </w:pPr>
-          </w:p>
+          <w:p/>
         </w:tc>
       </w:tr>
       <w:tr>
@@ -1042,11 +1026,7 @@
           </w:p>
         </w:tc>
         <w:tc>
-          <w:p>
-            <w:pPr>
-              <w:pStyle w:val="Compact"/>
-            </w:pPr>
-          </w:p>
+          <w:p/>
         </w:tc>
       </w:tr>
       <w:tr>
@@ -1095,11 +1075,7 @@
           </w:p>
         </w:tc>
         <w:tc>
-          <w:p>
-            <w:pPr>
-              <w:pStyle w:val="Compact"/>
-            </w:pPr>
-          </w:p>
+          <w:p/>
         </w:tc>
       </w:tr>
       <w:tr>
@@ -1148,11 +1124,7 @@
           </w:p>
         </w:tc>
         <w:tc>
-          <w:p>
-            <w:pPr>
-              <w:pStyle w:val="Compact"/>
-            </w:pPr>
-          </w:p>
+          <w:p/>
         </w:tc>
       </w:tr>
       <w:tr>
@@ -1258,11 +1230,7 @@
           </w:p>
         </w:tc>
         <w:tc>
-          <w:p>
-            <w:pPr>
-              <w:pStyle w:val="Compact"/>
-            </w:pPr>
-          </w:p>
+          <w:p/>
         </w:tc>
       </w:tr>
       <w:tr>
@@ -1311,11 +1279,7 @@
           </w:p>
         </w:tc>
         <w:tc>
-          <w:p>
-            <w:pPr>
-              <w:pStyle w:val="Compact"/>
-            </w:pPr>
-          </w:p>
+          <w:p/>
         </w:tc>
       </w:tr>
       <w:tr>
@@ -1421,11 +1385,7 @@
           </w:p>
         </w:tc>
         <w:tc>
-          <w:p>
-            <w:pPr>
-              <w:pStyle w:val="Compact"/>
-            </w:pPr>
-          </w:p>
+          <w:p/>
         </w:tc>
       </w:tr>
       <w:tr>
@@ -1474,11 +1434,7 @@
           </w:p>
         </w:tc>
         <w:tc>
-          <w:p>
-            <w:pPr>
-              <w:pStyle w:val="Compact"/>
-            </w:pPr>
-          </w:p>
+          <w:p/>
         </w:tc>
       </w:tr>
       <w:tr>
@@ -1543,7 +1499,7 @@
       <w:pPr>
         <w:pStyle w:val="Heading2"/>
       </w:pPr>
-      <w:bookmarkStart w:id="28" w:name="week-0-getting-ready-for-digital-literacies"/>
+      <w:bookmarkStart w:id="28" w:name="Xccddb5b880b9cad62808ef4c2be758b8be2a8c7"/>
       <w:r>
         <w:t xml:space="preserve">Week 0: Getting ready for Digital Literacies</w:t>
       </w:r>
@@ -2656,7 +2612,7 @@
       <w:pPr>
         <w:pStyle w:val="Heading2"/>
       </w:pPr>
-      <w:bookmarkStart w:id="62" w:name="week-14-computational-thinking-and-cs4all"/>
+      <w:bookmarkStart w:id="62" w:name="X131494b87c7995f77d92e2708d639dfdf464d08"/>
       <w:r>
         <w:t xml:space="preserve">Week 14: Computational thinking and CS4All</w:t>
       </w:r>

</xml_diff>

<commit_message>
rebuilt school networks with minor formatting fixes
</commit_message>
<xml_diff>
--- a/word/digital-literacies.docx
+++ b/word/digital-literacies.docx
@@ -716,7 +716,11 @@
           </w:p>
         </w:tc>
         <w:tc>
-          <w:p/>
+          <w:p>
+            <w:pPr>
+              <w:pStyle w:val="Compact"/>
+            </w:pPr>
+          </w:p>
         </w:tc>
       </w:tr>
       <w:tr>
@@ -822,7 +826,11 @@
           </w:p>
         </w:tc>
         <w:tc>
-          <w:p/>
+          <w:p>
+            <w:pPr>
+              <w:pStyle w:val="Compact"/>
+            </w:pPr>
+          </w:p>
         </w:tc>
       </w:tr>
       <w:tr>
@@ -871,7 +879,11 @@
           </w:p>
         </w:tc>
         <w:tc>
-          <w:p/>
+          <w:p>
+            <w:pPr>
+              <w:pStyle w:val="Compact"/>
+            </w:pPr>
+          </w:p>
         </w:tc>
       </w:tr>
       <w:tr>
@@ -977,7 +989,11 @@
           </w:p>
         </w:tc>
         <w:tc>
-          <w:p/>
+          <w:p>
+            <w:pPr>
+              <w:pStyle w:val="Compact"/>
+            </w:pPr>
+          </w:p>
         </w:tc>
       </w:tr>
       <w:tr>
@@ -1026,7 +1042,11 @@
           </w:p>
         </w:tc>
         <w:tc>
-          <w:p/>
+          <w:p>
+            <w:pPr>
+              <w:pStyle w:val="Compact"/>
+            </w:pPr>
+          </w:p>
         </w:tc>
       </w:tr>
       <w:tr>
@@ -1075,7 +1095,11 @@
           </w:p>
         </w:tc>
         <w:tc>
-          <w:p/>
+          <w:p>
+            <w:pPr>
+              <w:pStyle w:val="Compact"/>
+            </w:pPr>
+          </w:p>
         </w:tc>
       </w:tr>
       <w:tr>
@@ -1124,7 +1148,11 @@
           </w:p>
         </w:tc>
         <w:tc>
-          <w:p/>
+          <w:p>
+            <w:pPr>
+              <w:pStyle w:val="Compact"/>
+            </w:pPr>
+          </w:p>
         </w:tc>
       </w:tr>
       <w:tr>
@@ -1230,7 +1258,11 @@
           </w:p>
         </w:tc>
         <w:tc>
-          <w:p/>
+          <w:p>
+            <w:pPr>
+              <w:pStyle w:val="Compact"/>
+            </w:pPr>
+          </w:p>
         </w:tc>
       </w:tr>
       <w:tr>
@@ -1279,7 +1311,11 @@
           </w:p>
         </w:tc>
         <w:tc>
-          <w:p/>
+          <w:p>
+            <w:pPr>
+              <w:pStyle w:val="Compact"/>
+            </w:pPr>
+          </w:p>
         </w:tc>
       </w:tr>
       <w:tr>
@@ -1385,7 +1421,11 @@
           </w:p>
         </w:tc>
         <w:tc>
-          <w:p/>
+          <w:p>
+            <w:pPr>
+              <w:pStyle w:val="Compact"/>
+            </w:pPr>
+          </w:p>
         </w:tc>
       </w:tr>
       <w:tr>
@@ -1434,7 +1474,11 @@
           </w:p>
         </w:tc>
         <w:tc>
-          <w:p/>
+          <w:p>
+            <w:pPr>
+              <w:pStyle w:val="Compact"/>
+            </w:pPr>
+          </w:p>
         </w:tc>
       </w:tr>
       <w:tr>
@@ -1499,7 +1543,7 @@
       <w:pPr>
         <w:pStyle w:val="Heading2"/>
       </w:pPr>
-      <w:bookmarkStart w:id="28" w:name="Xccddb5b880b9cad62808ef4c2be758b8be2a8c7"/>
+      <w:bookmarkStart w:id="28" w:name="week-0-getting-ready-for-digital-literacies"/>
       <w:r>
         <w:t xml:space="preserve">Week 0: Getting ready for Digital Literacies</w:t>
       </w:r>
@@ -2612,7 +2656,7 @@
       <w:pPr>
         <w:pStyle w:val="Heading2"/>
       </w:pPr>
-      <w:bookmarkStart w:id="62" w:name="X131494b87c7995f77d92e2708d639dfdf464d08"/>
+      <w:bookmarkStart w:id="62" w:name="week-14-computational-thinking-and-cs4all"/>
       <w:r>
         <w:t xml:space="preserve">Week 14: Computational thinking and CS4All</w:t>
       </w:r>

</xml_diff>

<commit_message>
added guiding questions to school systems course
</commit_message>
<xml_diff>
--- a/word/digital-literacies.docx
+++ b/word/digital-literacies.docx
@@ -716,11 +716,7 @@
           </w:p>
         </w:tc>
         <w:tc>
-          <w:p>
-            <w:pPr>
-              <w:pStyle w:val="Compact"/>
-            </w:pPr>
-          </w:p>
+          <w:p/>
         </w:tc>
       </w:tr>
       <w:tr>
@@ -826,11 +822,7 @@
           </w:p>
         </w:tc>
         <w:tc>
-          <w:p>
-            <w:pPr>
-              <w:pStyle w:val="Compact"/>
-            </w:pPr>
-          </w:p>
+          <w:p/>
         </w:tc>
       </w:tr>
       <w:tr>
@@ -879,11 +871,7 @@
           </w:p>
         </w:tc>
         <w:tc>
-          <w:p>
-            <w:pPr>
-              <w:pStyle w:val="Compact"/>
-            </w:pPr>
-          </w:p>
+          <w:p/>
         </w:tc>
       </w:tr>
       <w:tr>
@@ -989,11 +977,7 @@
           </w:p>
         </w:tc>
         <w:tc>
-          <w:p>
-            <w:pPr>
-              <w:pStyle w:val="Compact"/>
-            </w:pPr>
-          </w:p>
+          <w:p/>
         </w:tc>
       </w:tr>
       <w:tr>
@@ -1042,11 +1026,7 @@
           </w:p>
         </w:tc>
         <w:tc>
-          <w:p>
-            <w:pPr>
-              <w:pStyle w:val="Compact"/>
-            </w:pPr>
-          </w:p>
+          <w:p/>
         </w:tc>
       </w:tr>
       <w:tr>
@@ -1095,11 +1075,7 @@
           </w:p>
         </w:tc>
         <w:tc>
-          <w:p>
-            <w:pPr>
-              <w:pStyle w:val="Compact"/>
-            </w:pPr>
-          </w:p>
+          <w:p/>
         </w:tc>
       </w:tr>
       <w:tr>
@@ -1148,11 +1124,7 @@
           </w:p>
         </w:tc>
         <w:tc>
-          <w:p>
-            <w:pPr>
-              <w:pStyle w:val="Compact"/>
-            </w:pPr>
-          </w:p>
+          <w:p/>
         </w:tc>
       </w:tr>
       <w:tr>
@@ -1258,11 +1230,7 @@
           </w:p>
         </w:tc>
         <w:tc>
-          <w:p>
-            <w:pPr>
-              <w:pStyle w:val="Compact"/>
-            </w:pPr>
-          </w:p>
+          <w:p/>
         </w:tc>
       </w:tr>
       <w:tr>
@@ -1311,11 +1279,7 @@
           </w:p>
         </w:tc>
         <w:tc>
-          <w:p>
-            <w:pPr>
-              <w:pStyle w:val="Compact"/>
-            </w:pPr>
-          </w:p>
+          <w:p/>
         </w:tc>
       </w:tr>
       <w:tr>
@@ -1421,11 +1385,7 @@
           </w:p>
         </w:tc>
         <w:tc>
-          <w:p>
-            <w:pPr>
-              <w:pStyle w:val="Compact"/>
-            </w:pPr>
-          </w:p>
+          <w:p/>
         </w:tc>
       </w:tr>
       <w:tr>
@@ -1474,11 +1434,7 @@
           </w:p>
         </w:tc>
         <w:tc>
-          <w:p>
-            <w:pPr>
-              <w:pStyle w:val="Compact"/>
-            </w:pPr>
-          </w:p>
+          <w:p/>
         </w:tc>
       </w:tr>
       <w:tr>
@@ -1543,7 +1499,7 @@
       <w:pPr>
         <w:pStyle w:val="Heading2"/>
       </w:pPr>
-      <w:bookmarkStart w:id="28" w:name="week-0-getting-ready-for-digital-literacies"/>
+      <w:bookmarkStart w:id="28" w:name="Xccddb5b880b9cad62808ef4c2be758b8be2a8c7"/>
       <w:r>
         <w:t xml:space="preserve">Week 0: Getting ready for Digital Literacies</w:t>
       </w:r>
@@ -2656,7 +2612,7 @@
       <w:pPr>
         <w:pStyle w:val="Heading2"/>
       </w:pPr>
-      <w:bookmarkStart w:id="62" w:name="week-14-computational-thinking-and-cs4all"/>
+      <w:bookmarkStart w:id="62" w:name="X131494b87c7995f77d92e2708d639dfdf464d08"/>
       <w:r>
         <w:t xml:space="preserve">Week 14: Computational thinking and CS4All</w:t>
       </w:r>

</xml_diff>

<commit_message>
mlearning 2019 work in progress
</commit_message>
<xml_diff>
--- a/word/digital-literacies.docx
+++ b/word/digital-literacies.docx
@@ -716,7 +716,11 @@
           </w:p>
         </w:tc>
         <w:tc>
-          <w:p/>
+          <w:p>
+            <w:pPr>
+              <w:pStyle w:val="Compact"/>
+            </w:pPr>
+          </w:p>
         </w:tc>
       </w:tr>
       <w:tr>
@@ -822,7 +826,11 @@
           </w:p>
         </w:tc>
         <w:tc>
-          <w:p/>
+          <w:p>
+            <w:pPr>
+              <w:pStyle w:val="Compact"/>
+            </w:pPr>
+          </w:p>
         </w:tc>
       </w:tr>
       <w:tr>
@@ -871,7 +879,11 @@
           </w:p>
         </w:tc>
         <w:tc>
-          <w:p/>
+          <w:p>
+            <w:pPr>
+              <w:pStyle w:val="Compact"/>
+            </w:pPr>
+          </w:p>
         </w:tc>
       </w:tr>
       <w:tr>
@@ -977,7 +989,11 @@
           </w:p>
         </w:tc>
         <w:tc>
-          <w:p/>
+          <w:p>
+            <w:pPr>
+              <w:pStyle w:val="Compact"/>
+            </w:pPr>
+          </w:p>
         </w:tc>
       </w:tr>
       <w:tr>
@@ -1026,7 +1042,11 @@
           </w:p>
         </w:tc>
         <w:tc>
-          <w:p/>
+          <w:p>
+            <w:pPr>
+              <w:pStyle w:val="Compact"/>
+            </w:pPr>
+          </w:p>
         </w:tc>
       </w:tr>
       <w:tr>
@@ -1075,7 +1095,11 @@
           </w:p>
         </w:tc>
         <w:tc>
-          <w:p/>
+          <w:p>
+            <w:pPr>
+              <w:pStyle w:val="Compact"/>
+            </w:pPr>
+          </w:p>
         </w:tc>
       </w:tr>
       <w:tr>
@@ -1124,7 +1148,11 @@
           </w:p>
         </w:tc>
         <w:tc>
-          <w:p/>
+          <w:p>
+            <w:pPr>
+              <w:pStyle w:val="Compact"/>
+            </w:pPr>
+          </w:p>
         </w:tc>
       </w:tr>
       <w:tr>
@@ -1230,7 +1258,11 @@
           </w:p>
         </w:tc>
         <w:tc>
-          <w:p/>
+          <w:p>
+            <w:pPr>
+              <w:pStyle w:val="Compact"/>
+            </w:pPr>
+          </w:p>
         </w:tc>
       </w:tr>
       <w:tr>
@@ -1279,7 +1311,11 @@
           </w:p>
         </w:tc>
         <w:tc>
-          <w:p/>
+          <w:p>
+            <w:pPr>
+              <w:pStyle w:val="Compact"/>
+            </w:pPr>
+          </w:p>
         </w:tc>
       </w:tr>
       <w:tr>
@@ -1385,7 +1421,11 @@
           </w:p>
         </w:tc>
         <w:tc>
-          <w:p/>
+          <w:p>
+            <w:pPr>
+              <w:pStyle w:val="Compact"/>
+            </w:pPr>
+          </w:p>
         </w:tc>
       </w:tr>
       <w:tr>
@@ -1434,7 +1474,11 @@
           </w:p>
         </w:tc>
         <w:tc>
-          <w:p/>
+          <w:p>
+            <w:pPr>
+              <w:pStyle w:val="Compact"/>
+            </w:pPr>
+          </w:p>
         </w:tc>
       </w:tr>
       <w:tr>
@@ -1499,7 +1543,7 @@
       <w:pPr>
         <w:pStyle w:val="Heading2"/>
       </w:pPr>
-      <w:bookmarkStart w:id="28" w:name="Xccddb5b880b9cad62808ef4c2be758b8be2a8c7"/>
+      <w:bookmarkStart w:id="28" w:name="week-0-getting-ready-for-digital-literacies"/>
       <w:r>
         <w:t xml:space="preserve">Week 0: Getting ready for Digital Literacies</w:t>
       </w:r>
@@ -2612,7 +2656,7 @@
       <w:pPr>
         <w:pStyle w:val="Heading2"/>
       </w:pPr>
-      <w:bookmarkStart w:id="62" w:name="X131494b87c7995f77d92e2708d639dfdf464d08"/>
+      <w:bookmarkStart w:id="62" w:name="week-14-computational-thinking-and-cs4all"/>
       <w:r>
         <w:t xml:space="preserve">Week 14: Computational thinking and CS4All</w:t>
       </w:r>

</xml_diff>

<commit_message>
updated tech reports in mlearning
</commit_message>
<xml_diff>
--- a/word/digital-literacies.docx
+++ b/word/digital-literacies.docx
@@ -716,7 +716,11 @@
           </w:p>
         </w:tc>
         <w:tc>
-          <w:p/>
+          <w:p>
+            <w:pPr>
+              <w:pStyle w:val="Compact"/>
+            </w:pPr>
+          </w:p>
         </w:tc>
       </w:tr>
       <w:tr>
@@ -822,7 +826,11 @@
           </w:p>
         </w:tc>
         <w:tc>
-          <w:p/>
+          <w:p>
+            <w:pPr>
+              <w:pStyle w:val="Compact"/>
+            </w:pPr>
+          </w:p>
         </w:tc>
       </w:tr>
       <w:tr>
@@ -871,7 +879,11 @@
           </w:p>
         </w:tc>
         <w:tc>
-          <w:p/>
+          <w:p>
+            <w:pPr>
+              <w:pStyle w:val="Compact"/>
+            </w:pPr>
+          </w:p>
         </w:tc>
       </w:tr>
       <w:tr>
@@ -977,7 +989,11 @@
           </w:p>
         </w:tc>
         <w:tc>
-          <w:p/>
+          <w:p>
+            <w:pPr>
+              <w:pStyle w:val="Compact"/>
+            </w:pPr>
+          </w:p>
         </w:tc>
       </w:tr>
       <w:tr>
@@ -1026,7 +1042,11 @@
           </w:p>
         </w:tc>
         <w:tc>
-          <w:p/>
+          <w:p>
+            <w:pPr>
+              <w:pStyle w:val="Compact"/>
+            </w:pPr>
+          </w:p>
         </w:tc>
       </w:tr>
       <w:tr>
@@ -1075,7 +1095,11 @@
           </w:p>
         </w:tc>
         <w:tc>
-          <w:p/>
+          <w:p>
+            <w:pPr>
+              <w:pStyle w:val="Compact"/>
+            </w:pPr>
+          </w:p>
         </w:tc>
       </w:tr>
       <w:tr>
@@ -1124,7 +1148,11 @@
           </w:p>
         </w:tc>
         <w:tc>
-          <w:p/>
+          <w:p>
+            <w:pPr>
+              <w:pStyle w:val="Compact"/>
+            </w:pPr>
+          </w:p>
         </w:tc>
       </w:tr>
       <w:tr>
@@ -1230,7 +1258,11 @@
           </w:p>
         </w:tc>
         <w:tc>
-          <w:p/>
+          <w:p>
+            <w:pPr>
+              <w:pStyle w:val="Compact"/>
+            </w:pPr>
+          </w:p>
         </w:tc>
       </w:tr>
       <w:tr>
@@ -1279,7 +1311,11 @@
           </w:p>
         </w:tc>
         <w:tc>
-          <w:p/>
+          <w:p>
+            <w:pPr>
+              <w:pStyle w:val="Compact"/>
+            </w:pPr>
+          </w:p>
         </w:tc>
       </w:tr>
       <w:tr>
@@ -1385,7 +1421,11 @@
           </w:p>
         </w:tc>
         <w:tc>
-          <w:p/>
+          <w:p>
+            <w:pPr>
+              <w:pStyle w:val="Compact"/>
+            </w:pPr>
+          </w:p>
         </w:tc>
       </w:tr>
       <w:tr>
@@ -1434,7 +1474,11 @@
           </w:p>
         </w:tc>
         <w:tc>
-          <w:p/>
+          <w:p>
+            <w:pPr>
+              <w:pStyle w:val="Compact"/>
+            </w:pPr>
+          </w:p>
         </w:tc>
       </w:tr>
       <w:tr>
@@ -1499,7 +1543,7 @@
       <w:pPr>
         <w:pStyle w:val="Heading2"/>
       </w:pPr>
-      <w:bookmarkStart w:id="28" w:name="Xccddb5b880b9cad62808ef4c2be758b8be2a8c7"/>
+      <w:bookmarkStart w:id="28" w:name="week-0-getting-ready-for-digital-literacies"/>
       <w:r>
         <w:t xml:space="preserve">Week 0: Getting ready for Digital Literacies</w:t>
       </w:r>
@@ -2612,7 +2656,7 @@
       <w:pPr>
         <w:pStyle w:val="Heading2"/>
       </w:pPr>
-      <w:bookmarkStart w:id="62" w:name="X131494b87c7995f77d92e2708d639dfdf464d08"/>
+      <w:bookmarkStart w:id="62" w:name="week-14-computational-thinking-and-cs4all"/>
       <w:r>
         <w:t xml:space="preserve">Week 14: Computational thinking and CS4All</w:t>
       </w:r>

</xml_diff>